<commit_message>
history of typeofnull answered
</commit_message>
<xml_diff>
--- a/JavaScript.docx
+++ b/JavaScript.docx
@@ -634,11 +634,137 @@
     </w:p>
     <w:p>
       <w:pPr>
-        <w:pStyle w:val="NoSpacing"/>
+        <w:pStyle w:val="ListParagraph"/>
         <w:numPr>
           <w:ilvl w:val="0"/>
           <w:numId w:val="3"/>
         </w:numPr>
+      </w:pPr>
+      <w:r>
+        <w:t>The </w:t>
+      </w:r>
+      <w:r>
+        <w:rPr>
+          <w:rStyle w:val="HTMLCode"/>
+          <w:rFonts w:ascii="Consolas" w:eastAsiaTheme="minorHAnsi" w:hAnsi="Consolas"/>
+          <w:b/>
+          <w:bCs/>
+          <w:color w:val="000000"/>
+          <w:sz w:val="23"/>
+          <w:szCs w:val="23"/>
+          <w:bdr w:val="none" w:sz="0" w:space="0" w:color="auto" w:frame="1"/>
+        </w:rPr>
+        <w:t>null</w:t>
+      </w:r>
+      <w:r>
+        <w:t> value is technically a primitive, the way "object" or "number" are primitives. This would typically mean that the type of null should also be "null". However, this is not the case because of a peculiarity with the way JavaScript was first defined.</w:t>
+      </w:r>
+    </w:p>
+    <w:p>
+      <w:r>
+        <w:t>In the first implementation of JavaScript, values were represented in two parts - a type tag and the actual value. There were 5 type tags that could be used, and the tag for referencing an object was </w:t>
+      </w:r>
+      <w:r>
+        <w:rPr>
+          <w:rStyle w:val="HTMLCode"/>
+          <w:rFonts w:ascii="Consolas" w:eastAsiaTheme="minorHAnsi" w:hAnsi="Consolas"/>
+          <w:b/>
+          <w:bCs/>
+          <w:color w:val="000000"/>
+          <w:sz w:val="23"/>
+          <w:szCs w:val="23"/>
+          <w:bdr w:val="none" w:sz="0" w:space="0" w:color="auto" w:frame="1"/>
+        </w:rPr>
+        <w:t>0</w:t>
+      </w:r>
+      <w:r>
+        <w:t>. The </w:t>
+      </w:r>
+      <w:r>
+        <w:rPr>
+          <w:rStyle w:val="HTMLCode"/>
+          <w:rFonts w:ascii="Consolas" w:eastAsiaTheme="minorHAnsi" w:hAnsi="Consolas"/>
+          <w:b/>
+          <w:bCs/>
+          <w:color w:val="000000"/>
+          <w:sz w:val="23"/>
+          <w:szCs w:val="23"/>
+          <w:bdr w:val="none" w:sz="0" w:space="0" w:color="auto" w:frame="1"/>
+        </w:rPr>
+        <w:t>null</w:t>
+      </w:r>
+      <w:r>
+        <w:t> value, however, was represented as the </w:t>
+      </w:r>
+      <w:r>
+        <w:rPr>
+          <w:rStyle w:val="HTMLCode"/>
+          <w:rFonts w:ascii="Consolas" w:eastAsiaTheme="minorHAnsi" w:hAnsi="Consolas"/>
+          <w:b/>
+          <w:bCs/>
+          <w:color w:val="000000"/>
+          <w:sz w:val="23"/>
+          <w:szCs w:val="23"/>
+          <w:bdr w:val="none" w:sz="0" w:space="0" w:color="auto" w:frame="1"/>
+        </w:rPr>
+        <w:t>NULL</w:t>
+      </w:r>
+      <w:r>
+        <w:t> pointer, which was </w:t>
+      </w:r>
+      <w:r>
+        <w:rPr>
+          <w:rStyle w:val="HTMLCode"/>
+          <w:rFonts w:ascii="Consolas" w:eastAsiaTheme="minorHAnsi" w:hAnsi="Consolas"/>
+          <w:b/>
+          <w:bCs/>
+          <w:color w:val="000000"/>
+          <w:sz w:val="23"/>
+          <w:szCs w:val="23"/>
+          <w:bdr w:val="none" w:sz="0" w:space="0" w:color="auto" w:frame="1"/>
+        </w:rPr>
+        <w:t>0x00</w:t>
+      </w:r>
+      <w:r>
+        <w:t> for most platforms. As a result of this similarity, null has the </w:t>
+      </w:r>
+      <w:r>
+        <w:rPr>
+          <w:rStyle w:val="HTMLCode"/>
+          <w:rFonts w:ascii="Consolas" w:eastAsiaTheme="minorHAnsi" w:hAnsi="Consolas"/>
+          <w:b/>
+          <w:bCs/>
+          <w:color w:val="000000"/>
+          <w:sz w:val="23"/>
+          <w:szCs w:val="23"/>
+          <w:bdr w:val="none" w:sz="0" w:space="0" w:color="auto" w:frame="1"/>
+        </w:rPr>
+        <w:t>0</w:t>
+      </w:r>
+      <w:r>
+        <w:t> type tag, which corresponds to an object.</w:t>
+      </w:r>
+    </w:p>
+    <w:p>
+      <w:pPr>
+        <w:rPr>
+          <w:rFonts w:ascii="Times New Roman" w:hAnsi="Times New Roman" w:cs="Times New Roman"/>
+          <w:sz w:val="24"/>
+          <w:szCs w:val="24"/>
+        </w:rPr>
+      </w:pPr>
+    </w:p>
+    <w:p>
+      <w:pPr>
+        <w:rPr>
+          <w:rFonts w:ascii="Times New Roman" w:hAnsi="Times New Roman" w:cs="Times New Roman"/>
+          <w:sz w:val="24"/>
+          <w:szCs w:val="24"/>
+        </w:rPr>
+      </w:pPr>
+    </w:p>
+    <w:p>
+      <w:pPr>
         <w:spacing w:line="276" w:lineRule="auto"/>
         <w:rPr>
           <w:rFonts w:ascii="Times New Roman" w:hAnsi="Times New Roman" w:cs="Times New Roman"/>
@@ -679,46 +805,23 @@
     </w:p>
     <w:p>
       <w:pPr>
-        <w:spacing w:line="276" w:lineRule="auto"/>
-        <w:rPr>
-          <w:rFonts w:ascii="Times New Roman" w:hAnsi="Times New Roman" w:cs="Times New Roman"/>
-          <w:sz w:val="24"/>
-          <w:szCs w:val="24"/>
-        </w:rPr>
-      </w:pPr>
-    </w:p>
-    <w:p>
-      <w:pPr>
-        <w:spacing w:line="276" w:lineRule="auto"/>
-        <w:rPr>
-          <w:rFonts w:ascii="Times New Roman" w:hAnsi="Times New Roman" w:cs="Times New Roman"/>
-          <w:sz w:val="24"/>
-          <w:szCs w:val="24"/>
-        </w:rPr>
-      </w:pPr>
-    </w:p>
-    <w:p>
-      <w:pPr>
-        <w:rPr>
-          <w:rFonts w:ascii="Times New Roman" w:hAnsi="Times New Roman" w:cs="Times New Roman"/>
-          <w:sz w:val="24"/>
-          <w:szCs w:val="24"/>
-        </w:rPr>
-      </w:pPr>
-    </w:p>
-    <w:p>
-      <w:pPr>
-        <w:rPr>
-          <w:rFonts w:ascii="Times New Roman" w:hAnsi="Times New Roman" w:cs="Times New Roman"/>
-          <w:sz w:val="24"/>
-          <w:szCs w:val="24"/>
-        </w:rPr>
-      </w:pPr>
-    </w:p>
-    <w:p>
-      <w:bookmarkStart w:id="0" w:name="_GoBack"/>
-      <w:bookmarkEnd w:id="0"/>
-    </w:p>
+        <w:rPr>
+          <w:rFonts w:ascii="Times New Roman" w:hAnsi="Times New Roman" w:cs="Times New Roman"/>
+          <w:sz w:val="24"/>
+          <w:szCs w:val="24"/>
+        </w:rPr>
+      </w:pPr>
+    </w:p>
+    <w:p>
+      <w:pPr>
+        <w:rPr>
+          <w:rFonts w:ascii="Times New Roman" w:hAnsi="Times New Roman" w:cs="Times New Roman"/>
+          <w:sz w:val="24"/>
+          <w:szCs w:val="24"/>
+        </w:rPr>
+      </w:pPr>
+    </w:p>
+    <w:p/>
     <w:p>
       <w:r>
         <w:t>References</w:t>
@@ -755,9 +858,28 @@
       </w:hyperlink>
     </w:p>
     <w:p>
-      <w:r>
-        <w:t>https://www.tutorialspoint.com/Why-java-is-both-compiled-and-interpreted-language</w:t>
-      </w:r>
+      <w:hyperlink r:id="rId9" w:history="1">
+        <w:r>
+          <w:rPr>
+            <w:rStyle w:val="Hyperlink"/>
+          </w:rPr>
+          <w:t>https://www.tutorialspoint.com/Why-java-is-both-compiled-and-interpreted-language</w:t>
+        </w:r>
+      </w:hyperlink>
+    </w:p>
+    <w:p>
+      <w:hyperlink r:id="rId10" w:history="1">
+        <w:r>
+          <w:rPr>
+            <w:rStyle w:val="Hyperlink"/>
+          </w:rPr>
+          <w:t>https://bitsofco.de/javascript-typeof/</w:t>
+        </w:r>
+      </w:hyperlink>
+    </w:p>
+    <w:p>
+      <w:bookmarkStart w:id="0" w:name="_GoBack"/>
+      <w:bookmarkEnd w:id="0"/>
     </w:p>
     <w:p/>
     <w:p/>
@@ -1511,6 +1633,7 @@
   <w:style w:type="character" w:default="1" w:styleId="DefaultParagraphFont">
     <w:name w:val="Default Paragraph Font"/>
     <w:uiPriority w:val="1"/>
+    <w:semiHidden/>
     <w:unhideWhenUsed/>
   </w:style>
   <w:style w:type="table" w:default="1" w:styleId="TableNormal">
@@ -1591,6 +1714,19 @@
     <w:pPr>
       <w:spacing w:after="0" w:line="240" w:lineRule="auto"/>
     </w:pPr>
+  </w:style>
+  <w:style w:type="character" w:styleId="HTMLCode">
+    <w:name w:val="HTML Code"/>
+    <w:basedOn w:val="DefaultParagraphFont"/>
+    <w:uiPriority w:val="99"/>
+    <w:semiHidden/>
+    <w:unhideWhenUsed/>
+    <w:rsid w:val="00C02FF8"/>
+    <w:rPr>
+      <w:rFonts w:ascii="Courier New" w:eastAsia="Times New Roman" w:hAnsi="Courier New" w:cs="Courier New"/>
+      <w:sz w:val="20"/>
+      <w:szCs w:val="20"/>
+    </w:rPr>
   </w:style>
 </w:styles>
 </file>

</xml_diff>

<commit_message>
working on hoisting with let and const question
</commit_message>
<xml_diff>
--- a/JavaScript.docx
+++ b/JavaScript.docx
@@ -9,6 +9,7 @@
           <w:ilvl w:val="0"/>
           <w:numId w:val="3"/>
         </w:numPr>
+        <w:jc w:val="both"/>
         <w:rPr>
           <w:rFonts w:ascii="Times New Roman" w:hAnsi="Times New Roman" w:cs="Times New Roman"/>
           <w:sz w:val="24"/>
@@ -50,6 +51,7 @@
     <w:p>
       <w:pPr>
         <w:pStyle w:val="ListParagraph"/>
+        <w:jc w:val="both"/>
         <w:rPr>
           <w:rFonts w:ascii="Times New Roman" w:hAnsi="Times New Roman" w:cs="Times New Roman"/>
           <w:color w:val="0A0A23"/>
@@ -66,9 +68,13 @@
           <w:szCs w:val="24"/>
           <w:shd w:val="clear" w:color="auto" w:fill="FFFFFF"/>
         </w:rPr>
-        <w:t>Compiled languages are converted directly into machine code that the processor can execute. As a result, they tend to be faster and more efficient to execute than interpreted languages.</w:t>
-      </w:r>
-      <w:r>
+        <w:t>Compiled languages are converted directly into machine code that the processor can execute. As a result, they tend to be faster and more efficient to execute than interpreted languages. While Interpreters run through a program line by line and execute each command. Here, if the author decides he wants to use a different kind of olive oil, he could scratch the old one out and add the new one.</w:t>
+      </w:r>
+    </w:p>
+    <w:p>
+      <w:pPr>
+        <w:pStyle w:val="ListParagraph"/>
+        <w:jc w:val="both"/>
         <w:rPr>
           <w:rFonts w:ascii="Times New Roman" w:hAnsi="Times New Roman" w:cs="Times New Roman"/>
           <w:color w:val="0A0A23"/>
@@ -76,66 +82,65 @@
           <w:szCs w:val="24"/>
           <w:shd w:val="clear" w:color="auto" w:fill="FFFFFF"/>
         </w:rPr>
+      </w:pPr>
+      <w:r>
+        <w:rPr>
+          <w:rFonts w:ascii="Times New Roman" w:hAnsi="Times New Roman" w:cs="Times New Roman"/>
+          <w:color w:val="0A0A23"/>
+          <w:sz w:val="24"/>
+          <w:szCs w:val="24"/>
+          <w:shd w:val="clear" w:color="auto" w:fill="FFFFFF"/>
+        </w:rPr>
+        <w:t xml:space="preserve">So which one is </w:t>
+      </w:r>
+      <w:r>
+        <w:rPr>
+          <w:rFonts w:ascii="Times New Roman" w:hAnsi="Times New Roman" w:cs="Times New Roman"/>
+          <w:color w:val="0A0A23"/>
+          <w:sz w:val="24"/>
+          <w:szCs w:val="24"/>
+          <w:shd w:val="clear" w:color="auto" w:fill="FFFFFF"/>
+        </w:rPr>
+        <w:t>JavaScript</w:t>
+      </w:r>
+      <w:r>
+        <w:rPr>
+          <w:rFonts w:ascii="Times New Roman" w:hAnsi="Times New Roman" w:cs="Times New Roman"/>
+          <w:color w:val="0A0A23"/>
+          <w:sz w:val="24"/>
+          <w:szCs w:val="24"/>
+          <w:shd w:val="clear" w:color="auto" w:fill="FFFFFF"/>
+        </w:rPr>
+        <w:t>?</w:t>
+      </w:r>
+    </w:p>
+    <w:p>
+      <w:pPr>
+        <w:pStyle w:val="ListParagraph"/>
+        <w:jc w:val="both"/>
+        <w:rPr>
+          <w:rFonts w:ascii="Times New Roman" w:hAnsi="Times New Roman" w:cs="Times New Roman"/>
+          <w:color w:val="0A0A23"/>
+          <w:sz w:val="24"/>
+          <w:szCs w:val="24"/>
+          <w:shd w:val="clear" w:color="auto" w:fill="FFFFFF"/>
+        </w:rPr>
+      </w:pPr>
+      <w:r>
+        <w:rPr>
+          <w:rFonts w:ascii="Times New Roman" w:hAnsi="Times New Roman" w:cs="Times New Roman"/>
+          <w:color w:val="0A0A23"/>
+          <w:sz w:val="24"/>
+          <w:szCs w:val="24"/>
+          <w:shd w:val="clear" w:color="auto" w:fill="FFFFFF"/>
+        </w:rPr>
         <w:t xml:space="preserve"> </w:t>
       </w:r>
-      <w:r>
-        <w:rPr>
-          <w:rFonts w:ascii="Times New Roman" w:hAnsi="Times New Roman" w:cs="Times New Roman"/>
-          <w:color w:val="0A0A23"/>
-          <w:sz w:val="24"/>
-          <w:szCs w:val="24"/>
-          <w:shd w:val="clear" w:color="auto" w:fill="FFFFFF"/>
-        </w:rPr>
-        <w:t>While Interpreters run through a program line by line and execute each command. Here, if the author decides he wants to use a different kind of olive oil, he could scratch the old one out and add the new one.</w:t>
-      </w:r>
     </w:p>
     <w:p>
       <w:pPr>
         <w:pStyle w:val="ListParagraph"/>
-        <w:rPr>
-          <w:rFonts w:ascii="Times New Roman" w:hAnsi="Times New Roman" w:cs="Times New Roman"/>
-          <w:color w:val="0A0A23"/>
-          <w:sz w:val="24"/>
-          <w:szCs w:val="24"/>
-          <w:shd w:val="clear" w:color="auto" w:fill="FFFFFF"/>
-        </w:rPr>
-      </w:pPr>
-      <w:r>
-        <w:rPr>
-          <w:rFonts w:ascii="Times New Roman" w:hAnsi="Times New Roman" w:cs="Times New Roman"/>
-          <w:color w:val="0A0A23"/>
-          <w:sz w:val="24"/>
-          <w:szCs w:val="24"/>
-          <w:shd w:val="clear" w:color="auto" w:fill="FFFFFF"/>
-        </w:rPr>
-        <w:t>So which one is javaScript?</w:t>
-      </w:r>
-    </w:p>
-    <w:p>
-      <w:pPr>
-        <w:pStyle w:val="ListParagraph"/>
-        <w:rPr>
-          <w:rFonts w:ascii="Times New Roman" w:hAnsi="Times New Roman" w:cs="Times New Roman"/>
-          <w:color w:val="0A0A23"/>
-          <w:sz w:val="24"/>
-          <w:szCs w:val="24"/>
-          <w:shd w:val="clear" w:color="auto" w:fill="FFFFFF"/>
-        </w:rPr>
-      </w:pPr>
-      <w:r>
-        <w:rPr>
-          <w:rFonts w:ascii="Times New Roman" w:hAnsi="Times New Roman" w:cs="Times New Roman"/>
-          <w:color w:val="0A0A23"/>
-          <w:sz w:val="24"/>
-          <w:szCs w:val="24"/>
-          <w:shd w:val="clear" w:color="auto" w:fill="FFFFFF"/>
-        </w:rPr>
-        <w:t xml:space="preserve"> </w:t>
-      </w:r>
-    </w:p>
-    <w:p>
-      <w:pPr>
-        <w:pStyle w:val="ListParagraph"/>
+        <w:jc w:val="both"/>
         <w:rPr>
           <w:rFonts w:ascii="Times New Roman" w:hAnsi="Times New Roman" w:cs="Times New Roman"/>
           <w:color w:val="0A0A23"/>
@@ -202,6 +207,7 @@
     <w:p>
       <w:pPr>
         <w:pStyle w:val="ListParagraph"/>
+        <w:jc w:val="both"/>
         <w:rPr>
           <w:rFonts w:ascii="Times New Roman" w:hAnsi="Times New Roman" w:cs="Times New Roman"/>
           <w:color w:val="0A0A23"/>
@@ -214,6 +220,7 @@
     <w:p>
       <w:pPr>
         <w:pStyle w:val="ListParagraph"/>
+        <w:jc w:val="both"/>
         <w:rPr>
           <w:rFonts w:ascii="Times New Roman" w:hAnsi="Times New Roman" w:cs="Times New Roman"/>
           <w:color w:val="0A0A23"/>
@@ -236,6 +243,7 @@
     <w:p>
       <w:pPr>
         <w:pStyle w:val="ListParagraph"/>
+        <w:jc w:val="both"/>
         <w:rPr>
           <w:rFonts w:ascii="Times New Roman" w:hAnsi="Times New Roman" w:cs="Times New Roman"/>
           <w:color w:val="0A0A23"/>
@@ -258,6 +266,7 @@
     <w:p>
       <w:pPr>
         <w:pStyle w:val="ListParagraph"/>
+        <w:jc w:val="both"/>
         <w:rPr>
           <w:rFonts w:ascii="Times New Roman" w:hAnsi="Times New Roman" w:cs="Times New Roman"/>
           <w:color w:val="0A0A23"/>
@@ -284,6 +293,7 @@
           <w:ilvl w:val="0"/>
           <w:numId w:val="2"/>
         </w:numPr>
+        <w:jc w:val="both"/>
         <w:rPr>
           <w:rFonts w:ascii="Times New Roman" w:hAnsi="Times New Roman" w:cs="Times New Roman"/>
           <w:color w:val="0A0A23"/>
@@ -310,6 +320,7 @@
           <w:ilvl w:val="0"/>
           <w:numId w:val="2"/>
         </w:numPr>
+        <w:jc w:val="both"/>
         <w:rPr>
           <w:rFonts w:ascii="Times New Roman" w:hAnsi="Times New Roman" w:cs="Times New Roman"/>
           <w:color w:val="0A0A23"/>
@@ -336,6 +347,7 @@
           <w:ilvl w:val="0"/>
           <w:numId w:val="2"/>
         </w:numPr>
+        <w:jc w:val="both"/>
         <w:rPr>
           <w:rFonts w:ascii="Times New Roman" w:hAnsi="Times New Roman" w:cs="Times New Roman"/>
           <w:color w:val="0A0A23"/>
@@ -362,6 +374,7 @@
           <w:ilvl w:val="0"/>
           <w:numId w:val="2"/>
         </w:numPr>
+        <w:jc w:val="both"/>
         <w:rPr>
           <w:rFonts w:ascii="Times New Roman" w:hAnsi="Times New Roman" w:cs="Times New Roman"/>
           <w:color w:val="0A0A23"/>
@@ -385,6 +398,7 @@
       <w:pPr>
         <w:pStyle w:val="NoSpacing"/>
         <w:spacing w:line="276" w:lineRule="auto"/>
+        <w:jc w:val="both"/>
         <w:rPr>
           <w:rFonts w:ascii="Times New Roman" w:hAnsi="Times New Roman" w:cs="Times New Roman"/>
           <w:sz w:val="24"/>
@@ -404,6 +418,7 @@
       <w:pPr>
         <w:pStyle w:val="NoSpacing"/>
         <w:spacing w:line="276" w:lineRule="auto"/>
+        <w:jc w:val="both"/>
         <w:rPr>
           <w:rFonts w:ascii="Times New Roman" w:hAnsi="Times New Roman" w:cs="Times New Roman"/>
           <w:sz w:val="24"/>
@@ -423,6 +438,7 @@
       <w:pPr>
         <w:pStyle w:val="NoSpacing"/>
         <w:spacing w:line="276" w:lineRule="auto"/>
+        <w:jc w:val="both"/>
         <w:rPr>
           <w:rFonts w:ascii="Times New Roman" w:hAnsi="Times New Roman" w:cs="Times New Roman"/>
           <w:sz w:val="24"/>
@@ -434,19 +450,38 @@
       <w:pPr>
         <w:pStyle w:val="NoSpacing"/>
         <w:spacing w:line="276" w:lineRule="auto"/>
-        <w:rPr>
-          <w:rFonts w:ascii="Times New Roman" w:hAnsi="Times New Roman" w:cs="Times New Roman"/>
-          <w:sz w:val="24"/>
-          <w:szCs w:val="24"/>
-        </w:rPr>
-      </w:pPr>
-      <w:r>
-        <w:rPr>
-          <w:rFonts w:ascii="Times New Roman" w:hAnsi="Times New Roman" w:cs="Times New Roman"/>
-          <w:sz w:val="24"/>
-          <w:szCs w:val="24"/>
-        </w:rPr>
-        <w:t xml:space="preserve">To understand the primary advantage of Java, you'll have to learn about platforms. In most programming languages, a compiler (or interpreter) generates code that can execute on a specific target machine. For example, if you compile a C++ program on a Windows machine, the executable file can be copied to any other machine but it  will only run on other Windows machines but never another machine (e.g., a Mac or a Linux machine). A platform is determined by the target machine (along with its operating system). For earlier languages, language designers needed to create a specialized version of the compiler (or interpreter) for every platform. If you wrote a program that you wanted to make available on multiple platforms, you, </w:t>
+        <w:jc w:val="both"/>
+        <w:rPr>
+          <w:rFonts w:ascii="Times New Roman" w:hAnsi="Times New Roman" w:cs="Times New Roman"/>
+          <w:sz w:val="24"/>
+          <w:szCs w:val="24"/>
+        </w:rPr>
+      </w:pPr>
+      <w:r>
+        <w:rPr>
+          <w:rFonts w:ascii="Times New Roman" w:hAnsi="Times New Roman" w:cs="Times New Roman"/>
+          <w:sz w:val="24"/>
+          <w:szCs w:val="24"/>
+        </w:rPr>
+        <w:t>To understand the primary advantage of Java, you'll have to learn about platforms. In most programming languages, a compiler (or interpreter) generates code that can execute on a specific target machine. For example, if you compile a C++ program on a Windows machine, the executable file can be copied to any other machine but it</w:t>
+      </w:r>
+      <w:proofErr w:type="gramStart"/>
+      <w:r>
+        <w:rPr>
+          <w:rFonts w:ascii="Times New Roman" w:hAnsi="Times New Roman" w:cs="Times New Roman"/>
+          <w:sz w:val="24"/>
+          <w:szCs w:val="24"/>
+        </w:rPr>
+        <w:t>  will</w:t>
+      </w:r>
+      <w:proofErr w:type="gramEnd"/>
+      <w:r>
+        <w:rPr>
+          <w:rFonts w:ascii="Times New Roman" w:hAnsi="Times New Roman" w:cs="Times New Roman"/>
+          <w:sz w:val="24"/>
+          <w:szCs w:val="24"/>
+        </w:rPr>
+        <w:t xml:space="preserve"> only run on other Windows machines but never another machine (e.g., a Mac or a Linux machine). A platform is determined by the target machine (along with its operating system). For earlier languages, language designers needed to create a specialized version of the compiler (or interpreter) for every platform. If you wrote a program that you wanted to make available on multiple platforms, you, as the programmer, would </w:t>
       </w:r>
       <w:r>
         <w:rPr>
@@ -455,29 +490,14 @@
           <w:szCs w:val="24"/>
         </w:rPr>
         <w:lastRenderedPageBreak/>
-        <w:t>as the programmer, would have to do quite a bit of additional work.  You would have to create multipl</w:t>
-      </w:r>
-      <w:r>
-        <w:rPr>
-          <w:rFonts w:ascii="Times New Roman" w:hAnsi="Times New Roman" w:cs="Times New Roman"/>
-          <w:sz w:val="24"/>
-          <w:szCs w:val="24"/>
-        </w:rPr>
-        <w:t>e versions of your source code </w:t>
-      </w:r>
-      <w:r>
-        <w:rPr>
-          <w:rFonts w:ascii="Times New Roman" w:hAnsi="Times New Roman" w:cs="Times New Roman"/>
-          <w:sz w:val="24"/>
-          <w:szCs w:val="24"/>
-        </w:rPr>
-        <w:t>for each platform.</w:t>
+        <w:t>have to do quite a bit of additional work.  You would have to create multiple versions of your source code for each platform.</w:t>
       </w:r>
     </w:p>
     <w:p>
       <w:pPr>
         <w:pStyle w:val="NoSpacing"/>
         <w:spacing w:line="276" w:lineRule="auto"/>
+        <w:jc w:val="both"/>
         <w:rPr>
           <w:rFonts w:ascii="Times New Roman" w:hAnsi="Times New Roman" w:cs="Times New Roman"/>
           <w:sz w:val="24"/>
@@ -489,6 +509,7 @@
       <w:pPr>
         <w:pStyle w:val="NoSpacing"/>
         <w:spacing w:line="276" w:lineRule="auto"/>
+        <w:jc w:val="both"/>
         <w:rPr>
           <w:rFonts w:ascii="Times New Roman" w:hAnsi="Times New Roman" w:cs="Times New Roman"/>
           <w:sz w:val="24"/>
@@ -508,6 +529,7 @@
       <w:pPr>
         <w:pStyle w:val="NoSpacing"/>
         <w:spacing w:line="276" w:lineRule="auto"/>
+        <w:jc w:val="both"/>
         <w:rPr>
           <w:rFonts w:ascii="Times New Roman" w:hAnsi="Times New Roman" w:cs="Times New Roman"/>
           <w:sz w:val="24"/>
@@ -519,25 +541,45 @@
       <w:pPr>
         <w:pStyle w:val="NoSpacing"/>
         <w:spacing w:line="276" w:lineRule="auto"/>
-        <w:rPr>
-          <w:rFonts w:ascii="Times New Roman" w:hAnsi="Times New Roman" w:cs="Times New Roman"/>
-          <w:sz w:val="24"/>
-          <w:szCs w:val="24"/>
-        </w:rPr>
-      </w:pPr>
-      <w:r>
-        <w:rPr>
-          <w:rFonts w:ascii="Times New Roman" w:hAnsi="Times New Roman" w:cs="Times New Roman"/>
-          <w:sz w:val="24"/>
-          <w:szCs w:val="24"/>
-        </w:rPr>
-        <w:t>Consequently, you can write a Java program (on any platform) and use the JVM compiler (called javac) to generate a bytecode file (bytecode files use the extension .class). This bytecode file can be used on any platform (that has installed Java). However, bytecode is not an executable file.  To execute a bytecode file, you actually need to invoke a Java interpreter (called java). Every platform has its own Java interpreter which will automatically address the platform-specific issues that can no longer be put off. When platform-specific operations are required by the bytecode, the Java interpreter links in appropriate code specific to the platform.</w:t>
+        <w:jc w:val="both"/>
+        <w:rPr>
+          <w:rFonts w:ascii="Times New Roman" w:hAnsi="Times New Roman" w:cs="Times New Roman"/>
+          <w:sz w:val="24"/>
+          <w:szCs w:val="24"/>
+        </w:rPr>
+      </w:pPr>
+      <w:r>
+        <w:rPr>
+          <w:rFonts w:ascii="Times New Roman" w:hAnsi="Times New Roman" w:cs="Times New Roman"/>
+          <w:sz w:val="24"/>
+          <w:szCs w:val="24"/>
+        </w:rPr>
+        <w:t>Consequently, you can write a Java program (on any platform) and use the JVM compiler (called </w:t>
+      </w:r>
+      <w:proofErr w:type="spellStart"/>
+      <w:r>
+        <w:rPr>
+          <w:rFonts w:ascii="Times New Roman" w:hAnsi="Times New Roman" w:cs="Times New Roman"/>
+          <w:sz w:val="24"/>
+          <w:szCs w:val="24"/>
+        </w:rPr>
+        <w:t>javac</w:t>
+      </w:r>
+      <w:proofErr w:type="spellEnd"/>
+      <w:r>
+        <w:rPr>
+          <w:rFonts w:ascii="Times New Roman" w:hAnsi="Times New Roman" w:cs="Times New Roman"/>
+          <w:sz w:val="24"/>
+          <w:szCs w:val="24"/>
+        </w:rPr>
+        <w:t>) to generate a bytecode file (bytecode files use the extension .class). This bytecode file can be used on any platform (that has installed Java). However, bytecode is not an executable file.  To execute a bytecode file, you actually need to invoke a Java interpreter (called java). Every platform has its own Java interpreter which will automatically address the platform-specific issues that can no longer be put off. When platform-specific operations are required by the bytecode, the Java interpreter links in appropriate code specific to the platform.</w:t>
       </w:r>
     </w:p>
     <w:p>
       <w:pPr>
         <w:pStyle w:val="NoSpacing"/>
         <w:spacing w:line="276" w:lineRule="auto"/>
+        <w:jc w:val="both"/>
         <w:rPr>
           <w:rFonts w:ascii="Times New Roman" w:hAnsi="Times New Roman" w:cs="Times New Roman"/>
           <w:sz w:val="24"/>
@@ -549,6 +591,7 @@
       <w:pPr>
         <w:pStyle w:val="NoSpacing"/>
         <w:spacing w:line="276" w:lineRule="auto"/>
+        <w:jc w:val="both"/>
         <w:rPr>
           <w:rFonts w:ascii="Times New Roman" w:hAnsi="Times New Roman" w:cs="Times New Roman"/>
           <w:sz w:val="24"/>
@@ -568,6 +611,7 @@
       <w:pPr>
         <w:pStyle w:val="NoSpacing"/>
         <w:spacing w:line="276" w:lineRule="auto"/>
+        <w:jc w:val="both"/>
         <w:rPr>
           <w:rFonts w:ascii="Times New Roman" w:hAnsi="Times New Roman" w:cs="Times New Roman"/>
           <w:sz w:val="24"/>
@@ -587,6 +631,7 @@
       <w:pPr>
         <w:pStyle w:val="NoSpacing"/>
         <w:spacing w:line="276" w:lineRule="auto"/>
+        <w:jc w:val="both"/>
         <w:rPr>
           <w:rFonts w:ascii="Times New Roman" w:hAnsi="Times New Roman" w:cs="Times New Roman"/>
           <w:sz w:val="24"/>
@@ -598,33 +643,27 @@
       <w:pPr>
         <w:pStyle w:val="NoSpacing"/>
         <w:spacing w:line="276" w:lineRule="auto"/>
-        <w:rPr>
-          <w:rFonts w:ascii="Times New Roman" w:hAnsi="Times New Roman" w:cs="Times New Roman"/>
-          <w:sz w:val="24"/>
-          <w:szCs w:val="24"/>
-        </w:rPr>
-      </w:pPr>
-      <w:r>
-        <w:rPr>
-          <w:rFonts w:ascii="Times New Roman" w:hAnsi="Times New Roman" w:cs="Times New Roman"/>
-          <w:sz w:val="24"/>
-          <w:szCs w:val="24"/>
-        </w:rPr>
-        <w:t xml:space="preserve">So it can be summarized as JavaScript being both because </w:t>
-      </w:r>
-      <w:r>
-        <w:rPr>
-          <w:rFonts w:ascii="Times New Roman" w:hAnsi="Times New Roman" w:cs="Times New Roman"/>
-          <w:sz w:val="24"/>
-          <w:szCs w:val="24"/>
-        </w:rPr>
-        <w:t>a java program is first compiled into bytecode which JRE can understand. Bytecode is then interpreted by the JVM making it as interpreted language.</w:t>
+        <w:jc w:val="both"/>
+        <w:rPr>
+          <w:rFonts w:ascii="Times New Roman" w:hAnsi="Times New Roman" w:cs="Times New Roman"/>
+          <w:sz w:val="24"/>
+          <w:szCs w:val="24"/>
+        </w:rPr>
+      </w:pPr>
+      <w:r>
+        <w:rPr>
+          <w:rFonts w:ascii="Times New Roman" w:hAnsi="Times New Roman" w:cs="Times New Roman"/>
+          <w:sz w:val="24"/>
+          <w:szCs w:val="24"/>
+        </w:rPr>
+        <w:t>So it can be summarized as JavaScript being both because a java program is first compiled into bytecode which JRE can understand. Bytecode is then interpreted by the JVM making it as interpreted language.</w:t>
       </w:r>
     </w:p>
     <w:p>
       <w:pPr>
         <w:pStyle w:val="NoSpacing"/>
         <w:spacing w:line="276" w:lineRule="auto"/>
+        <w:jc w:val="both"/>
         <w:rPr>
           <w:rFonts w:ascii="Times New Roman" w:hAnsi="Times New Roman" w:cs="Times New Roman"/>
           <w:sz w:val="24"/>
@@ -639,9 +678,18 @@
           <w:ilvl w:val="0"/>
           <w:numId w:val="3"/>
         </w:numPr>
-      </w:pPr>
-      <w:r>
-        <w:t>The </w:t>
+        <w:jc w:val="both"/>
+        <w:rPr>
+          <w:sz w:val="24"/>
+          <w:szCs w:val="24"/>
+        </w:rPr>
+      </w:pPr>
+      <w:r>
+        <w:rPr>
+          <w:sz w:val="24"/>
+          <w:szCs w:val="24"/>
+        </w:rPr>
+        <w:t>In the first implementation of JavaScript, values were represented in two parts - a type tag and the actual value. There were 5 type tags that could be used, and the tag for referencing an object was </w:t>
       </w:r>
       <w:r>
         <w:rPr>
@@ -650,19 +698,18 @@
           <w:b/>
           <w:bCs/>
           <w:color w:val="000000"/>
-          <w:sz w:val="23"/>
-          <w:szCs w:val="23"/>
+          <w:sz w:val="24"/>
+          <w:szCs w:val="24"/>
           <w:bdr w:val="none" w:sz="0" w:space="0" w:color="auto" w:frame="1"/>
         </w:rPr>
-        <w:t>null</w:t>
-      </w:r>
-      <w:r>
-        <w:t> value is technically a primitive, the way "object" or "number" are primitives. This would typically mean that the type of null should also be "null". However, this is not the case because of a peculiarity with the way JavaScript was first defined.</w:t>
-      </w:r>
-    </w:p>
-    <w:p>
-      <w:r>
-        <w:t>In the first implementation of JavaScript, values were represented in two parts - a type tag and the actual value. There were 5 type tags that could be used, and the tag for referencing an object was </w:t>
+        <w:t>0</w:t>
+      </w:r>
+      <w:r>
+        <w:rPr>
+          <w:sz w:val="24"/>
+          <w:szCs w:val="24"/>
+        </w:rPr>
+        <w:t>. The </w:t>
       </w:r>
       <w:r>
         <w:rPr>
@@ -671,14 +718,18 @@
           <w:b/>
           <w:bCs/>
           <w:color w:val="000000"/>
-          <w:sz w:val="23"/>
-          <w:szCs w:val="23"/>
+          <w:sz w:val="24"/>
+          <w:szCs w:val="24"/>
           <w:bdr w:val="none" w:sz="0" w:space="0" w:color="auto" w:frame="1"/>
         </w:rPr>
-        <w:t>0</w:t>
-      </w:r>
-      <w:r>
-        <w:t>. The </w:t>
+        <w:t>null</w:t>
+      </w:r>
+      <w:r>
+        <w:rPr>
+          <w:sz w:val="24"/>
+          <w:szCs w:val="24"/>
+        </w:rPr>
+        <w:t> value, however, was represented as the </w:t>
       </w:r>
       <w:r>
         <w:rPr>
@@ -687,14 +738,18 @@
           <w:b/>
           <w:bCs/>
           <w:color w:val="000000"/>
-          <w:sz w:val="23"/>
-          <w:szCs w:val="23"/>
+          <w:sz w:val="24"/>
+          <w:szCs w:val="24"/>
           <w:bdr w:val="none" w:sz="0" w:space="0" w:color="auto" w:frame="1"/>
         </w:rPr>
-        <w:t>null</w:t>
-      </w:r>
-      <w:r>
-        <w:t> value, however, was represented as the </w:t>
+        <w:t>NULL</w:t>
+      </w:r>
+      <w:r>
+        <w:rPr>
+          <w:sz w:val="24"/>
+          <w:szCs w:val="24"/>
+        </w:rPr>
+        <w:t> pointer, which was </w:t>
       </w:r>
       <w:r>
         <w:rPr>
@@ -703,14 +758,18 @@
           <w:b/>
           <w:bCs/>
           <w:color w:val="000000"/>
-          <w:sz w:val="23"/>
-          <w:szCs w:val="23"/>
+          <w:sz w:val="24"/>
+          <w:szCs w:val="24"/>
           <w:bdr w:val="none" w:sz="0" w:space="0" w:color="auto" w:frame="1"/>
         </w:rPr>
-        <w:t>NULL</w:t>
-      </w:r>
-      <w:r>
-        <w:t> pointer, which was </w:t>
+        <w:t>0x00</w:t>
+      </w:r>
+      <w:r>
+        <w:rPr>
+          <w:sz w:val="24"/>
+          <w:szCs w:val="24"/>
+        </w:rPr>
+        <w:t> for most platforms. As a result of this similarity, null has the </w:t>
       </w:r>
       <w:r>
         <w:rPr>
@@ -719,14 +778,35 @@
           <w:b/>
           <w:bCs/>
           <w:color w:val="000000"/>
-          <w:sz w:val="23"/>
-          <w:szCs w:val="23"/>
+          <w:sz w:val="24"/>
+          <w:szCs w:val="24"/>
           <w:bdr w:val="none" w:sz="0" w:space="0" w:color="auto" w:frame="1"/>
         </w:rPr>
-        <w:t>0x00</w:t>
-      </w:r>
-      <w:r>
-        <w:t> for most platforms. As a result of this similarity, null has the </w:t>
+        <w:t>0</w:t>
+      </w:r>
+      <w:r>
+        <w:rPr>
+          <w:sz w:val="24"/>
+          <w:szCs w:val="24"/>
+        </w:rPr>
+        <w:t> type tag, which corresponds to an object.</w:t>
+      </w:r>
+    </w:p>
+    <w:p>
+      <w:pPr>
+        <w:ind w:left="360"/>
+        <w:jc w:val="both"/>
+        <w:rPr>
+          <w:sz w:val="24"/>
+          <w:szCs w:val="24"/>
+        </w:rPr>
+      </w:pPr>
+      <w:r>
+        <w:rPr>
+          <w:sz w:val="24"/>
+          <w:szCs w:val="24"/>
+        </w:rPr>
+        <w:t>The </w:t>
       </w:r>
       <w:r>
         <w:rPr>
@@ -735,100 +815,963 @@
           <w:b/>
           <w:bCs/>
           <w:color w:val="000000"/>
-          <w:sz w:val="23"/>
-          <w:szCs w:val="23"/>
+          <w:sz w:val="24"/>
+          <w:szCs w:val="24"/>
           <w:bdr w:val="none" w:sz="0" w:space="0" w:color="auto" w:frame="1"/>
         </w:rPr>
-        <w:t>0</w:t>
-      </w:r>
-      <w:r>
-        <w:t> type tag, which corresponds to an object.</w:t>
-      </w:r>
-    </w:p>
-    <w:p>
-      <w:pPr>
-        <w:rPr>
-          <w:rFonts w:ascii="Times New Roman" w:hAnsi="Times New Roman" w:cs="Times New Roman"/>
-          <w:sz w:val="24"/>
-          <w:szCs w:val="24"/>
-        </w:rPr>
-      </w:pPr>
-    </w:p>
-    <w:p>
-      <w:pPr>
-        <w:rPr>
-          <w:rFonts w:ascii="Times New Roman" w:hAnsi="Times New Roman" w:cs="Times New Roman"/>
-          <w:sz w:val="24"/>
-          <w:szCs w:val="24"/>
-        </w:rPr>
-      </w:pPr>
-    </w:p>
-    <w:p>
-      <w:pPr>
-        <w:spacing w:line="276" w:lineRule="auto"/>
-        <w:rPr>
-          <w:rFonts w:ascii="Times New Roman" w:hAnsi="Times New Roman" w:cs="Times New Roman"/>
-          <w:sz w:val="24"/>
-          <w:szCs w:val="24"/>
-        </w:rPr>
-      </w:pPr>
-    </w:p>
-    <w:p>
-      <w:pPr>
-        <w:spacing w:line="276" w:lineRule="auto"/>
-        <w:rPr>
-          <w:rFonts w:ascii="Times New Roman" w:hAnsi="Times New Roman" w:cs="Times New Roman"/>
-          <w:sz w:val="24"/>
-          <w:szCs w:val="24"/>
-        </w:rPr>
-      </w:pPr>
-    </w:p>
-    <w:p>
-      <w:pPr>
-        <w:spacing w:line="276" w:lineRule="auto"/>
-        <w:rPr>
-          <w:rFonts w:ascii="Times New Roman" w:hAnsi="Times New Roman" w:cs="Times New Roman"/>
-          <w:sz w:val="24"/>
-          <w:szCs w:val="24"/>
-        </w:rPr>
-      </w:pPr>
-    </w:p>
-    <w:p>
-      <w:pPr>
-        <w:spacing w:line="276" w:lineRule="auto"/>
-        <w:rPr>
-          <w:rFonts w:ascii="Times New Roman" w:hAnsi="Times New Roman" w:cs="Times New Roman"/>
-          <w:sz w:val="24"/>
-          <w:szCs w:val="24"/>
-        </w:rPr>
-      </w:pPr>
-    </w:p>
-    <w:p>
-      <w:pPr>
-        <w:rPr>
-          <w:rFonts w:ascii="Times New Roman" w:hAnsi="Times New Roman" w:cs="Times New Roman"/>
-          <w:sz w:val="24"/>
-          <w:szCs w:val="24"/>
-        </w:rPr>
-      </w:pPr>
-    </w:p>
-    <w:p>
-      <w:pPr>
-        <w:rPr>
-          <w:rFonts w:ascii="Times New Roman" w:hAnsi="Times New Roman" w:cs="Times New Roman"/>
+        <w:t>null</w:t>
+      </w:r>
+      <w:r>
+        <w:rPr>
+          <w:sz w:val="24"/>
+          <w:szCs w:val="24"/>
+        </w:rPr>
+        <w:t> value is technically a primitive, the way "object" or "number" are primitives. This would typically mean that the type of null should also be "null". However, this is not the case because of a peculiarity with the way JavaScript was first defined.</w:t>
+      </w:r>
+    </w:p>
+    <w:p>
+      <w:pPr>
+        <w:pStyle w:val="ListParagraph"/>
+        <w:jc w:val="both"/>
+        <w:rPr>
+          <w:sz w:val="24"/>
+          <w:szCs w:val="24"/>
+        </w:rPr>
+      </w:pPr>
+    </w:p>
+    <w:p>
+      <w:pPr>
+        <w:jc w:val="both"/>
+        <w:rPr>
+          <w:sz w:val="24"/>
+          <w:szCs w:val="24"/>
+        </w:rPr>
+      </w:pPr>
+      <w:r>
+        <w:rPr>
+          <w:sz w:val="24"/>
+          <w:szCs w:val="24"/>
+        </w:rPr>
+        <w:lastRenderedPageBreak/>
+        <w:t>In JavaScript, </w:t>
+      </w:r>
+      <w:proofErr w:type="spellStart"/>
+      <w:r>
+        <w:rPr>
+          <w:sz w:val="24"/>
+          <w:szCs w:val="24"/>
+        </w:rPr>
+        <w:t>typeof</w:t>
+      </w:r>
+      <w:proofErr w:type="spellEnd"/>
+      <w:r>
+        <w:rPr>
+          <w:sz w:val="24"/>
+          <w:szCs w:val="24"/>
+        </w:rPr>
+        <w:t xml:space="preserve"> null is 'object', which incorrectly suggests that null is an object. This is a bug and one that unfortunately can’t be fixed, because it would break existing code. </w:t>
+      </w:r>
+    </w:p>
+    <w:p>
+      <w:pPr>
+        <w:jc w:val="both"/>
+        <w:rPr>
+          <w:sz w:val="24"/>
+          <w:szCs w:val="24"/>
+        </w:rPr>
+      </w:pPr>
+      <w:r>
+        <w:rPr>
+          <w:sz w:val="24"/>
+          <w:szCs w:val="24"/>
+        </w:rPr>
+        <w:t>JavaScript has 2 kinds of types: primitives (strings, Booleans, numbers, symbols) and objects. Objects are complex data structures. The simplest object in JavaScript is the plain object — a collection of keys and associated values. But there are situations when an object cannot be created. For such cases, JavaScript provides a special value null — which indicates a missing object.</w:t>
+      </w:r>
+    </w:p>
+    <w:p>
+      <w:pPr>
+        <w:jc w:val="both"/>
+        <w:rPr>
+          <w:sz w:val="24"/>
+          <w:szCs w:val="24"/>
+        </w:rPr>
+      </w:pPr>
+      <w:r>
+        <w:rPr>
+          <w:sz w:val="24"/>
+          <w:szCs w:val="24"/>
+        </w:rPr>
+        <w:t>Null is a primitive value that represents </w:t>
+      </w:r>
+      <w:r>
+        <w:rPr>
+          <w:i/>
+          <w:iCs/>
+          <w:sz w:val="24"/>
+          <w:szCs w:val="24"/>
+        </w:rPr>
+        <w:t>the intentional absence of any object value</w:t>
+      </w:r>
+      <w:r>
+        <w:rPr>
+          <w:sz w:val="24"/>
+          <w:szCs w:val="24"/>
+        </w:rPr>
+        <w:t>. If you see null (either assigned to a variable or returned by a function), then at that place should have been an object, but for some reason, an object wasn’t created.</w:t>
+      </w:r>
+    </w:p>
+    <w:p>
+      <w:pPr>
+        <w:jc w:val="both"/>
+        <w:rPr>
+          <w:sz w:val="24"/>
+          <w:szCs w:val="24"/>
+        </w:rPr>
+      </w:pPr>
+      <w:r>
+        <w:rPr>
+          <w:sz w:val="24"/>
+          <w:szCs w:val="24"/>
+        </w:rPr>
+        <w:t>The good way to check for null is by using the </w:t>
+      </w:r>
+      <w:hyperlink r:id="rId6" w:anchor="the-identity-operator" w:history="1">
+        <w:r>
+          <w:rPr>
+            <w:rStyle w:val="Hyperlink"/>
+            <w:sz w:val="24"/>
+            <w:szCs w:val="24"/>
+          </w:rPr>
+          <w:t>strict equality operator</w:t>
+        </w:r>
+      </w:hyperlink>
+      <w:r>
+        <w:rPr>
+          <w:sz w:val="24"/>
+          <w:szCs w:val="24"/>
+        </w:rPr>
+        <w:t>:</w:t>
+      </w:r>
+    </w:p>
+    <w:p>
+      <w:pPr>
+        <w:jc w:val="both"/>
+        <w:rPr>
+          <w:sz w:val="24"/>
+          <w:szCs w:val="24"/>
+        </w:rPr>
+      </w:pPr>
+      <w:proofErr w:type="spellStart"/>
+      <w:proofErr w:type="gramStart"/>
+      <w:r>
+        <w:rPr>
+          <w:sz w:val="24"/>
+          <w:szCs w:val="24"/>
+        </w:rPr>
+        <w:t>const</w:t>
+      </w:r>
+      <w:proofErr w:type="spellEnd"/>
+      <w:proofErr w:type="gramEnd"/>
+      <w:r>
+        <w:rPr>
+          <w:sz w:val="24"/>
+          <w:szCs w:val="24"/>
+        </w:rPr>
+        <w:t xml:space="preserve"> </w:t>
+      </w:r>
+      <w:proofErr w:type="spellStart"/>
+      <w:r>
+        <w:rPr>
+          <w:sz w:val="24"/>
+          <w:szCs w:val="24"/>
+        </w:rPr>
+        <w:t>missingObject</w:t>
+      </w:r>
+      <w:proofErr w:type="spellEnd"/>
+      <w:r>
+        <w:rPr>
+          <w:sz w:val="24"/>
+          <w:szCs w:val="24"/>
+        </w:rPr>
+        <w:t xml:space="preserve"> = null;</w:t>
+      </w:r>
+    </w:p>
+    <w:p>
+      <w:pPr>
+        <w:jc w:val="both"/>
+        <w:rPr>
+          <w:sz w:val="24"/>
+          <w:szCs w:val="24"/>
+        </w:rPr>
+      </w:pPr>
+      <w:proofErr w:type="spellStart"/>
+      <w:proofErr w:type="gramStart"/>
+      <w:r>
+        <w:rPr>
+          <w:sz w:val="24"/>
+          <w:szCs w:val="24"/>
+        </w:rPr>
+        <w:t>const</w:t>
+      </w:r>
+      <w:proofErr w:type="spellEnd"/>
+      <w:proofErr w:type="gramEnd"/>
+      <w:r>
+        <w:rPr>
+          <w:sz w:val="24"/>
+          <w:szCs w:val="24"/>
+        </w:rPr>
+        <w:t xml:space="preserve"> </w:t>
+      </w:r>
+      <w:proofErr w:type="spellStart"/>
+      <w:r>
+        <w:rPr>
+          <w:sz w:val="24"/>
+          <w:szCs w:val="24"/>
+        </w:rPr>
+        <w:t>existingObject</w:t>
+      </w:r>
+      <w:proofErr w:type="spellEnd"/>
+      <w:r>
+        <w:rPr>
+          <w:sz w:val="24"/>
+          <w:szCs w:val="24"/>
+        </w:rPr>
+        <w:t xml:space="preserve"> = { message: 'Hello!' };</w:t>
+      </w:r>
+    </w:p>
+    <w:p>
+      <w:pPr>
+        <w:jc w:val="both"/>
+        <w:rPr>
+          <w:sz w:val="24"/>
+          <w:szCs w:val="24"/>
+        </w:rPr>
+      </w:pPr>
+      <w:proofErr w:type="spellStart"/>
+      <w:proofErr w:type="gramStart"/>
+      <w:r>
+        <w:rPr>
+          <w:sz w:val="24"/>
+          <w:szCs w:val="24"/>
+        </w:rPr>
+        <w:t>missingObject</w:t>
+      </w:r>
+      <w:proofErr w:type="spellEnd"/>
+      <w:r>
+        <w:rPr>
+          <w:sz w:val="24"/>
+          <w:szCs w:val="24"/>
+        </w:rPr>
+        <w:t xml:space="preserve">  =</w:t>
+      </w:r>
+      <w:proofErr w:type="gramEnd"/>
+      <w:r>
+        <w:rPr>
+          <w:sz w:val="24"/>
+          <w:szCs w:val="24"/>
+        </w:rPr>
+        <w:t>== null; // =&gt; true</w:t>
+      </w:r>
+    </w:p>
+    <w:p>
+      <w:pPr>
+        <w:jc w:val="both"/>
+        <w:rPr>
+          <w:sz w:val="24"/>
+          <w:szCs w:val="24"/>
+        </w:rPr>
+      </w:pPr>
+      <w:proofErr w:type="spellStart"/>
+      <w:proofErr w:type="gramStart"/>
+      <w:r>
+        <w:rPr>
+          <w:sz w:val="24"/>
+          <w:szCs w:val="24"/>
+        </w:rPr>
+        <w:t>existingObject</w:t>
+      </w:r>
+      <w:proofErr w:type="spellEnd"/>
+      <w:proofErr w:type="gramEnd"/>
+      <w:r>
+        <w:rPr>
+          <w:sz w:val="24"/>
+          <w:szCs w:val="24"/>
+        </w:rPr>
+        <w:t xml:space="preserve"> === null; // =&gt; false</w:t>
+      </w:r>
+    </w:p>
+    <w:p>
+      <w:pPr>
+        <w:jc w:val="both"/>
+        <w:rPr>
+          <w:sz w:val="24"/>
+          <w:szCs w:val="24"/>
+        </w:rPr>
+      </w:pPr>
+      <w:proofErr w:type="spellStart"/>
+      <w:proofErr w:type="gramStart"/>
+      <w:r>
+        <w:rPr>
+          <w:sz w:val="24"/>
+          <w:szCs w:val="24"/>
+        </w:rPr>
+        <w:t>missingObject</w:t>
+      </w:r>
+      <w:proofErr w:type="spellEnd"/>
+      <w:proofErr w:type="gramEnd"/>
+      <w:r>
+        <w:rPr>
+          <w:sz w:val="24"/>
+          <w:szCs w:val="24"/>
+        </w:rPr>
+        <w:t xml:space="preserve"> === null evaluates to true because </w:t>
+      </w:r>
+      <w:proofErr w:type="spellStart"/>
+      <w:r>
+        <w:rPr>
+          <w:sz w:val="24"/>
+          <w:szCs w:val="24"/>
+        </w:rPr>
+        <w:t>missingObject</w:t>
+      </w:r>
+      <w:proofErr w:type="spellEnd"/>
+      <w:r>
+        <w:rPr>
+          <w:sz w:val="24"/>
+          <w:szCs w:val="24"/>
+        </w:rPr>
+        <w:t> variable contains a null value.</w:t>
+      </w:r>
+    </w:p>
+    <w:p>
+      <w:pPr>
+        <w:jc w:val="both"/>
+        <w:rPr>
+          <w:sz w:val="24"/>
+          <w:szCs w:val="24"/>
+        </w:rPr>
+      </w:pPr>
+      <w:r>
+        <w:rPr>
+          <w:sz w:val="24"/>
+          <w:szCs w:val="24"/>
+        </w:rPr>
+        <w:t>If the variable contains a non-null value, like an object, the expression </w:t>
+      </w:r>
+      <w:proofErr w:type="spellStart"/>
+      <w:r>
+        <w:rPr>
+          <w:sz w:val="24"/>
+          <w:szCs w:val="24"/>
+        </w:rPr>
+        <w:t>existingObject</w:t>
+      </w:r>
+      <w:proofErr w:type="spellEnd"/>
+      <w:r>
+        <w:rPr>
+          <w:sz w:val="24"/>
+          <w:szCs w:val="24"/>
+        </w:rPr>
+        <w:t xml:space="preserve"> === null evaluates to false.</w:t>
+      </w:r>
+    </w:p>
+    <w:p>
+      <w:pPr>
+        <w:jc w:val="both"/>
+        <w:rPr>
+          <w:sz w:val="24"/>
+          <w:szCs w:val="24"/>
+        </w:rPr>
+      </w:pPr>
+      <w:r>
+        <w:rPr>
+          <w:sz w:val="24"/>
+          <w:szCs w:val="24"/>
+        </w:rPr>
+        <w:t xml:space="preserve">It all goes back to the first version of JavaScript when the </w:t>
+      </w:r>
+      <w:proofErr w:type="spellStart"/>
+      <w:r>
+        <w:rPr>
+          <w:sz w:val="24"/>
+          <w:szCs w:val="24"/>
+        </w:rPr>
+        <w:t>typeof</w:t>
+      </w:r>
+      <w:proofErr w:type="spellEnd"/>
+      <w:r>
+        <w:rPr>
+          <w:sz w:val="24"/>
+          <w:szCs w:val="24"/>
+        </w:rPr>
+        <w:t xml:space="preserve"> operator was born. Back then the bits were stored in a different manner than in today’s version of JS and because of that the </w:t>
+      </w:r>
+      <w:proofErr w:type="spellStart"/>
+      <w:r>
+        <w:rPr>
+          <w:sz w:val="24"/>
+          <w:szCs w:val="24"/>
+        </w:rPr>
+        <w:t>typeof</w:t>
+      </w:r>
+      <w:proofErr w:type="spellEnd"/>
+      <w:r>
+        <w:rPr>
+          <w:sz w:val="24"/>
+          <w:szCs w:val="24"/>
+        </w:rPr>
+        <w:t xml:space="preserve"> operator is how it is today.</w:t>
+      </w:r>
+    </w:p>
+    <w:p>
+      <w:pPr>
+        <w:pStyle w:val="ListParagraph"/>
+        <w:numPr>
+          <w:ilvl w:val="0"/>
+          <w:numId w:val="3"/>
+        </w:numPr>
+        <w:jc w:val="both"/>
+        <w:rPr>
+          <w:sz w:val="24"/>
+          <w:szCs w:val="24"/>
+        </w:rPr>
+      </w:pPr>
+      <w:r>
+        <w:rPr>
+          <w:sz w:val="24"/>
+          <w:szCs w:val="24"/>
+        </w:rPr>
+        <w:t>During compile phase</w:t>
+      </w:r>
+      <w:r>
+        <w:rPr>
+          <w:sz w:val="24"/>
+          <w:szCs w:val="24"/>
+        </w:rPr>
+        <w:t xml:space="preserve">, just microseconds before the </w:t>
+      </w:r>
+      <w:r>
+        <w:rPr>
+          <w:sz w:val="24"/>
+          <w:szCs w:val="24"/>
+        </w:rPr>
+        <w:t>code is executed, it is scanned for function and variable declarations. All these functions and variable declarations are added to the memory inside a JavaScript data structure called </w:t>
+      </w:r>
+      <w:r>
+        <w:rPr>
+          <w:b/>
+          <w:bCs/>
+          <w:sz w:val="24"/>
+          <w:szCs w:val="24"/>
+        </w:rPr>
+        <w:t>Lexical Environment</w:t>
+      </w:r>
+      <w:r>
+        <w:rPr>
+          <w:sz w:val="24"/>
+          <w:szCs w:val="24"/>
+        </w:rPr>
+        <w:t>. So that they can be used even before they are actually declared in the source code.</w:t>
+      </w:r>
+    </w:p>
+    <w:p>
+      <w:pPr>
+        <w:pStyle w:val="ListParagraph"/>
+        <w:jc w:val="both"/>
+        <w:rPr>
+          <w:sz w:val="24"/>
+          <w:szCs w:val="24"/>
+        </w:rPr>
+      </w:pPr>
+      <w:r>
+        <w:rPr>
+          <w:sz w:val="24"/>
+          <w:szCs w:val="24"/>
+        </w:rPr>
+        <w:t>A </w:t>
+      </w:r>
+      <w:r>
+        <w:rPr>
+          <w:i/>
+          <w:iCs/>
+          <w:sz w:val="24"/>
+          <w:szCs w:val="24"/>
+        </w:rPr>
+        <w:t>lexical environment</w:t>
+      </w:r>
+      <w:r>
+        <w:rPr>
+          <w:sz w:val="24"/>
+          <w:szCs w:val="24"/>
+        </w:rPr>
+        <w:t> is a data structure that holds </w:t>
+      </w:r>
+      <w:r>
+        <w:rPr>
+          <w:b/>
+          <w:bCs/>
+          <w:sz w:val="24"/>
+          <w:szCs w:val="24"/>
+        </w:rPr>
+        <w:t>identifier-variable mapping</w:t>
+      </w:r>
+      <w:r>
+        <w:rPr>
+          <w:sz w:val="24"/>
+          <w:szCs w:val="24"/>
+        </w:rPr>
+        <w:t>. (</w:t>
+      </w:r>
+      <w:proofErr w:type="gramStart"/>
+      <w:r>
+        <w:rPr>
+          <w:sz w:val="24"/>
+          <w:szCs w:val="24"/>
+        </w:rPr>
+        <w:t>here</w:t>
+      </w:r>
+      <w:proofErr w:type="gramEnd"/>
+      <w:r>
+        <w:rPr>
+          <w:sz w:val="24"/>
+          <w:szCs w:val="24"/>
+        </w:rPr>
+        <w:t> </w:t>
+      </w:r>
+      <w:r>
+        <w:rPr>
+          <w:b/>
+          <w:bCs/>
+          <w:sz w:val="24"/>
+          <w:szCs w:val="24"/>
+        </w:rPr>
+        <w:t>identifier</w:t>
+      </w:r>
+      <w:r>
+        <w:rPr>
+          <w:sz w:val="24"/>
+          <w:szCs w:val="24"/>
+        </w:rPr>
+        <w:t> refers to the name of variables/functions, and </w:t>
+      </w:r>
+      <w:r>
+        <w:rPr>
+          <w:b/>
+          <w:bCs/>
+          <w:sz w:val="24"/>
+          <w:szCs w:val="24"/>
+        </w:rPr>
+        <w:t>the variable </w:t>
+      </w:r>
+      <w:r>
+        <w:rPr>
+          <w:sz w:val="24"/>
+          <w:szCs w:val="24"/>
+        </w:rPr>
+        <w:t>is the reference to actual object [including function object] or primitive value)</w:t>
+      </w:r>
+      <w:r>
+        <w:rPr>
+          <w:sz w:val="24"/>
+          <w:szCs w:val="24"/>
+        </w:rPr>
+        <w:t>.</w:t>
+      </w:r>
+    </w:p>
+    <w:p>
+      <w:pPr>
+        <w:pStyle w:val="ListParagraph"/>
+        <w:jc w:val="both"/>
+        <w:rPr>
+          <w:sz w:val="24"/>
+          <w:szCs w:val="24"/>
+        </w:rPr>
+      </w:pPr>
+      <w:proofErr w:type="gramStart"/>
+      <w:r>
+        <w:rPr>
+          <w:sz w:val="24"/>
+          <w:szCs w:val="24"/>
+        </w:rPr>
+        <w:t>a</w:t>
+      </w:r>
+      <w:proofErr w:type="gramEnd"/>
+      <w:r>
+        <w:rPr>
+          <w:sz w:val="24"/>
+          <w:szCs w:val="24"/>
+        </w:rPr>
+        <w:t> </w:t>
+      </w:r>
+      <w:r>
+        <w:rPr>
+          <w:i/>
+          <w:iCs/>
+          <w:sz w:val="24"/>
+          <w:szCs w:val="24"/>
+        </w:rPr>
+        <w:t>lexical environment</w:t>
+      </w:r>
+      <w:r>
+        <w:rPr>
+          <w:sz w:val="24"/>
+          <w:szCs w:val="24"/>
+        </w:rPr>
+        <w:t> is a place where variables and functions live during the program execution.</w:t>
+      </w:r>
+    </w:p>
+    <w:p>
+      <w:pPr>
+        <w:pStyle w:val="ListParagraph"/>
+        <w:jc w:val="both"/>
+        <w:rPr>
+          <w:sz w:val="24"/>
+          <w:szCs w:val="24"/>
+        </w:rPr>
+      </w:pPr>
+      <w:proofErr w:type="gramStart"/>
+      <w:r>
+        <w:rPr>
+          <w:sz w:val="24"/>
+          <w:szCs w:val="24"/>
+        </w:rPr>
+        <w:t>console.log(</w:t>
+      </w:r>
+      <w:proofErr w:type="gramEnd"/>
+      <w:r>
+        <w:rPr>
+          <w:sz w:val="24"/>
+          <w:szCs w:val="24"/>
+        </w:rPr>
+        <w:t>a);</w:t>
+      </w:r>
+      <w:r>
+        <w:rPr>
+          <w:sz w:val="24"/>
+          <w:szCs w:val="24"/>
+        </w:rPr>
+        <w:br/>
+        <w:t>let a = 3;</w:t>
+      </w:r>
+    </w:p>
+    <w:p>
+      <w:pPr>
+        <w:pStyle w:val="ListParagraph"/>
+        <w:jc w:val="both"/>
+        <w:rPr>
+          <w:sz w:val="24"/>
+          <w:szCs w:val="24"/>
+        </w:rPr>
+      </w:pPr>
+      <w:proofErr w:type="gramStart"/>
+      <w:r>
+        <w:rPr>
+          <w:sz w:val="24"/>
+          <w:szCs w:val="24"/>
+        </w:rPr>
+        <w:t>the</w:t>
+      </w:r>
+      <w:proofErr w:type="gramEnd"/>
+      <w:r>
+        <w:rPr>
+          <w:sz w:val="24"/>
+          <w:szCs w:val="24"/>
+        </w:rPr>
+        <w:t xml:space="preserve"> above example’s output is going to be </w:t>
+      </w:r>
+    </w:p>
+    <w:p>
+      <w:pPr>
+        <w:pStyle w:val="ListParagraph"/>
+        <w:jc w:val="both"/>
+        <w:rPr>
+          <w:sz w:val="24"/>
+          <w:szCs w:val="24"/>
+        </w:rPr>
+      </w:pPr>
+      <w:proofErr w:type="spellStart"/>
+      <w:r>
+        <w:rPr>
+          <w:sz w:val="24"/>
+          <w:szCs w:val="24"/>
+        </w:rPr>
+        <w:t>ReferenceError</w:t>
+      </w:r>
+      <w:proofErr w:type="spellEnd"/>
+      <w:r>
+        <w:rPr>
+          <w:sz w:val="24"/>
+          <w:szCs w:val="24"/>
+        </w:rPr>
+        <w:t>: a is not defined</w:t>
+      </w:r>
+    </w:p>
+    <w:p>
+      <w:pPr>
+        <w:pStyle w:val="ListParagraph"/>
+        <w:jc w:val="both"/>
+        <w:rPr>
+          <w:sz w:val="24"/>
+          <w:szCs w:val="24"/>
+        </w:rPr>
+      </w:pPr>
+    </w:p>
+    <w:p>
+      <w:pPr>
+        <w:pStyle w:val="ListParagraph"/>
+        <w:jc w:val="both"/>
+        <w:rPr>
+          <w:sz w:val="24"/>
+          <w:szCs w:val="24"/>
+        </w:rPr>
+      </w:pPr>
+      <w:r>
+        <w:rPr>
+          <w:sz w:val="24"/>
+          <w:szCs w:val="24"/>
+        </w:rPr>
+        <w:lastRenderedPageBreak/>
+        <w:t xml:space="preserve">All declarations (function, </w:t>
+      </w:r>
+      <w:proofErr w:type="spellStart"/>
+      <w:r>
+        <w:rPr>
+          <w:sz w:val="24"/>
+          <w:szCs w:val="24"/>
+        </w:rPr>
+        <w:t>var</w:t>
+      </w:r>
+      <w:proofErr w:type="spellEnd"/>
+      <w:r>
+        <w:rPr>
+          <w:sz w:val="24"/>
+          <w:szCs w:val="24"/>
+        </w:rPr>
+        <w:t xml:space="preserve">, let, </w:t>
+      </w:r>
+      <w:proofErr w:type="spellStart"/>
+      <w:r>
+        <w:rPr>
+          <w:sz w:val="24"/>
+          <w:szCs w:val="24"/>
+        </w:rPr>
+        <w:t>const</w:t>
+      </w:r>
+      <w:proofErr w:type="spellEnd"/>
+      <w:r>
+        <w:rPr>
+          <w:sz w:val="24"/>
+          <w:szCs w:val="24"/>
+        </w:rPr>
+        <w:t xml:space="preserve"> and class) are hoisted in JavaScript, while the </w:t>
+      </w:r>
+      <w:proofErr w:type="spellStart"/>
+      <w:r>
+        <w:rPr>
+          <w:sz w:val="24"/>
+          <w:szCs w:val="24"/>
+        </w:rPr>
+        <w:t>var</w:t>
+      </w:r>
+      <w:proofErr w:type="spellEnd"/>
+      <w:r>
+        <w:rPr>
+          <w:sz w:val="24"/>
+          <w:szCs w:val="24"/>
+        </w:rPr>
+        <w:t> declarations are initialized with undefined, but let and </w:t>
+      </w:r>
+      <w:proofErr w:type="spellStart"/>
+      <w:r>
+        <w:rPr>
+          <w:sz w:val="24"/>
+          <w:szCs w:val="24"/>
+        </w:rPr>
+        <w:t>const</w:t>
+      </w:r>
+      <w:proofErr w:type="spellEnd"/>
+      <w:r>
+        <w:rPr>
+          <w:sz w:val="24"/>
+          <w:szCs w:val="24"/>
+        </w:rPr>
+        <w:t> declarations remain uninitialized.</w:t>
+      </w:r>
+    </w:p>
+    <w:p>
+      <w:pPr>
+        <w:pStyle w:val="ListParagraph"/>
+        <w:jc w:val="both"/>
+        <w:rPr>
+          <w:sz w:val="24"/>
+          <w:szCs w:val="24"/>
+        </w:rPr>
+      </w:pPr>
+      <w:r>
+        <w:rPr>
+          <w:sz w:val="24"/>
+          <w:szCs w:val="24"/>
+        </w:rPr>
+        <w:t>They will only get initialized when their lexical binding (assignment) is evaluated during runtime by the JavaScript engine. This means you can’t access the variable before the engine evaluates its value at the place it was declared in the source code. This is what we call “</w:t>
+      </w:r>
+      <w:r>
+        <w:rPr>
+          <w:b/>
+          <w:bCs/>
+          <w:sz w:val="24"/>
+          <w:szCs w:val="24"/>
+        </w:rPr>
+        <w:t>Temporal Dead Zone</w:t>
+      </w:r>
+      <w:r>
+        <w:rPr>
+          <w:sz w:val="24"/>
+          <w:szCs w:val="24"/>
+        </w:rPr>
+        <w:t xml:space="preserve">”, </w:t>
+      </w:r>
+      <w:proofErr w:type="gramStart"/>
+      <w:r>
+        <w:rPr>
+          <w:sz w:val="24"/>
+          <w:szCs w:val="24"/>
+        </w:rPr>
+        <w:t>A</w:t>
+      </w:r>
+      <w:proofErr w:type="gramEnd"/>
+      <w:r>
+        <w:rPr>
+          <w:sz w:val="24"/>
+          <w:szCs w:val="24"/>
+        </w:rPr>
+        <w:t xml:space="preserve"> time span between variable creation and its initialization where they can’t be accessed.</w:t>
+      </w:r>
+    </w:p>
+    <w:p>
+      <w:pPr>
+        <w:pStyle w:val="ListParagraph"/>
+        <w:jc w:val="both"/>
+        <w:rPr>
+          <w:sz w:val="24"/>
+          <w:szCs w:val="24"/>
+        </w:rPr>
+      </w:pPr>
+      <w:r>
+        <w:rPr>
+          <w:sz w:val="24"/>
+          <w:szCs w:val="24"/>
+        </w:rPr>
+        <w:t>If the JavaScript engine still can’t find the value of let or </w:t>
+      </w:r>
+      <w:proofErr w:type="spellStart"/>
+      <w:r>
+        <w:rPr>
+          <w:sz w:val="24"/>
+          <w:szCs w:val="24"/>
+        </w:rPr>
+        <w:t>const</w:t>
+      </w:r>
+      <w:proofErr w:type="spellEnd"/>
+      <w:r>
+        <w:rPr>
+          <w:sz w:val="24"/>
+          <w:szCs w:val="24"/>
+        </w:rPr>
+        <w:t> variables at the line where they were declared, it will assign them the value of undefined or return an error (in case of </w:t>
+      </w:r>
+      <w:proofErr w:type="spellStart"/>
+      <w:r>
+        <w:rPr>
+          <w:sz w:val="24"/>
+          <w:szCs w:val="24"/>
+        </w:rPr>
+        <w:t>const</w:t>
+      </w:r>
+      <w:proofErr w:type="spellEnd"/>
+      <w:r>
+        <w:rPr>
+          <w:sz w:val="24"/>
+          <w:szCs w:val="24"/>
+        </w:rPr>
+        <w:t>).</w:t>
+      </w:r>
+    </w:p>
+    <w:p>
+      <w:pPr>
+        <w:pStyle w:val="ListParagraph"/>
+        <w:jc w:val="both"/>
+        <w:rPr>
+          <w:sz w:val="24"/>
+          <w:szCs w:val="24"/>
+        </w:rPr>
+      </w:pPr>
+    </w:p>
+    <w:p>
+      <w:pPr>
+        <w:pStyle w:val="ListParagraph"/>
+        <w:jc w:val="both"/>
+        <w:rPr>
+          <w:sz w:val="24"/>
+          <w:szCs w:val="24"/>
+        </w:rPr>
+      </w:pPr>
+      <w:bookmarkStart w:id="0" w:name="_GoBack"/>
+      <w:bookmarkEnd w:id="0"/>
+    </w:p>
+    <w:p>
+      <w:pPr>
+        <w:pStyle w:val="ListParagraph"/>
+        <w:jc w:val="both"/>
+        <w:rPr>
+          <w:sz w:val="24"/>
+          <w:szCs w:val="24"/>
+        </w:rPr>
+      </w:pPr>
+    </w:p>
+    <w:p>
+      <w:pPr>
+        <w:jc w:val="both"/>
+        <w:rPr>
           <w:sz w:val="24"/>
           <w:szCs w:val="24"/>
         </w:rPr>
       </w:pPr>
     </w:p>
     <w:p/>
+    <w:p/>
+    <w:p>
+      <w:pPr>
+        <w:rPr>
+          <w:rFonts w:ascii="Times New Roman" w:hAnsi="Times New Roman" w:cs="Times New Roman"/>
+          <w:sz w:val="24"/>
+          <w:szCs w:val="24"/>
+        </w:rPr>
+      </w:pPr>
+    </w:p>
+    <w:p/>
+    <w:p/>
+    <w:p/>
+    <w:p/>
+    <w:p/>
+    <w:p/>
+    <w:p/>
+    <w:p/>
+    <w:p/>
+    <w:p/>
+    <w:p/>
+    <w:p/>
+    <w:p/>
+    <w:p/>
+    <w:p/>
+    <w:p/>
+    <w:p/>
     <w:p>
       <w:r>
         <w:t>References</w:t>
       </w:r>
     </w:p>
     <w:p>
-      <w:hyperlink r:id="rId6" w:history="1">
+      <w:hyperlink r:id="rId7" w:history="1">
         <w:r>
           <w:rPr>
             <w:rStyle w:val="Hyperlink"/>
@@ -838,7 +1781,7 @@
       </w:hyperlink>
     </w:p>
     <w:p>
-      <w:hyperlink r:id="rId7" w:history="1">
+      <w:hyperlink r:id="rId8" w:history="1">
         <w:r>
           <w:rPr>
             <w:rStyle w:val="Hyperlink"/>
@@ -848,7 +1791,7 @@
       </w:hyperlink>
     </w:p>
     <w:p>
-      <w:hyperlink r:id="rId8" w:history="1">
+      <w:hyperlink r:id="rId9" w:history="1">
         <w:r>
           <w:rPr>
             <w:rStyle w:val="Hyperlink"/>
@@ -858,7 +1801,7 @@
       </w:hyperlink>
     </w:p>
     <w:p>
-      <w:hyperlink r:id="rId9" w:history="1">
+      <w:hyperlink r:id="rId10" w:history="1">
         <w:r>
           <w:rPr>
             <w:rStyle w:val="Hyperlink"/>
@@ -868,7 +1811,7 @@
       </w:hyperlink>
     </w:p>
     <w:p>
-      <w:hyperlink r:id="rId10" w:history="1">
+      <w:hyperlink r:id="rId11" w:history="1">
         <w:r>
           <w:rPr>
             <w:rStyle w:val="Hyperlink"/>
@@ -878,9 +1821,42 @@
       </w:hyperlink>
     </w:p>
     <w:p>
-      <w:bookmarkStart w:id="0" w:name="_GoBack"/>
-      <w:bookmarkEnd w:id="0"/>
-    </w:p>
+      <w:hyperlink r:id="rId12" w:history="1">
+        <w:r>
+          <w:rPr>
+            <w:rStyle w:val="Hyperlink"/>
+          </w:rPr>
+          <w:t>https://2ality.com/2013/10/typeof-null.html#:~:text=In%20JavaScript%2C%20typeof%20null%20is,it%20would%20break%20existing%20code.&amp;text=The%20data%20is%20a%20reference%20to%20an%20object</w:t>
+        </w:r>
+      </w:hyperlink>
+      <w:r>
+        <w:t>.</w:t>
+      </w:r>
+    </w:p>
+    <w:p>
+      <w:hyperlink r:id="rId13" w:history="1">
+        <w:r>
+          <w:rPr>
+            <w:rStyle w:val="Hyperlink"/>
+          </w:rPr>
+          <w:t>https://dmitripavlutin.com/javascript-null/#2-how-to-check-for-null</w:t>
+        </w:r>
+      </w:hyperlink>
+    </w:p>
+    <w:p>
+      <w:hyperlink r:id="rId14" w:history="1">
+        <w:r>
+          <w:rPr>
+            <w:rStyle w:val="Hyperlink"/>
+          </w:rPr>
+          <w:t>https://blog.bitsrc.io/hoisting-in-modern-javascript-let-const-and-var-b290405adfda</w:t>
+        </w:r>
+      </w:hyperlink>
+    </w:p>
+    <w:p/>
+    <w:p/>
+    <w:p/>
+    <w:p/>
     <w:p/>
     <w:p/>
     <w:sectPr>
@@ -1076,6 +2052,96 @@
     </w:lvl>
   </w:abstractNum>
   <w:abstractNum w:abstractNumId="2" w15:restartNumberingAfterBreak="0">
+    <w:nsid w:val="20FE5581"/>
+    <w:multiLevelType w:val="hybridMultilevel"/>
+    <w:tmpl w:val="39DC25A0"/>
+    <w:lvl w:ilvl="0" w:tplc="F802EB02">
+      <w:start w:val="1"/>
+      <w:numFmt w:val="decimal"/>
+      <w:lvlText w:val="%1."/>
+      <w:lvlJc w:val="left"/>
+      <w:pPr>
+        <w:ind w:left="720" w:hanging="360"/>
+      </w:pPr>
+      <w:rPr>
+        <w:rFonts w:hint="default"/>
+        <w:color w:val="0A0A23"/>
+      </w:rPr>
+    </w:lvl>
+    <w:lvl w:ilvl="1" w:tplc="04090019" w:tentative="1">
+      <w:start w:val="1"/>
+      <w:numFmt w:val="lowerLetter"/>
+      <w:lvlText w:val="%2."/>
+      <w:lvlJc w:val="left"/>
+      <w:pPr>
+        <w:ind w:left="1440" w:hanging="360"/>
+      </w:pPr>
+    </w:lvl>
+    <w:lvl w:ilvl="2" w:tplc="0409001B" w:tentative="1">
+      <w:start w:val="1"/>
+      <w:numFmt w:val="lowerRoman"/>
+      <w:lvlText w:val="%3."/>
+      <w:lvlJc w:val="right"/>
+      <w:pPr>
+        <w:ind w:left="2160" w:hanging="180"/>
+      </w:pPr>
+    </w:lvl>
+    <w:lvl w:ilvl="3" w:tplc="0409000F" w:tentative="1">
+      <w:start w:val="1"/>
+      <w:numFmt w:val="decimal"/>
+      <w:lvlText w:val="%4."/>
+      <w:lvlJc w:val="left"/>
+      <w:pPr>
+        <w:ind w:left="2880" w:hanging="360"/>
+      </w:pPr>
+    </w:lvl>
+    <w:lvl w:ilvl="4" w:tplc="04090019" w:tentative="1">
+      <w:start w:val="1"/>
+      <w:numFmt w:val="lowerLetter"/>
+      <w:lvlText w:val="%5."/>
+      <w:lvlJc w:val="left"/>
+      <w:pPr>
+        <w:ind w:left="3600" w:hanging="360"/>
+      </w:pPr>
+    </w:lvl>
+    <w:lvl w:ilvl="5" w:tplc="0409001B" w:tentative="1">
+      <w:start w:val="1"/>
+      <w:numFmt w:val="lowerRoman"/>
+      <w:lvlText w:val="%6."/>
+      <w:lvlJc w:val="right"/>
+      <w:pPr>
+        <w:ind w:left="4320" w:hanging="180"/>
+      </w:pPr>
+    </w:lvl>
+    <w:lvl w:ilvl="6" w:tplc="0409000F" w:tentative="1">
+      <w:start w:val="1"/>
+      <w:numFmt w:val="decimal"/>
+      <w:lvlText w:val="%7."/>
+      <w:lvlJc w:val="left"/>
+      <w:pPr>
+        <w:ind w:left="5040" w:hanging="360"/>
+      </w:pPr>
+    </w:lvl>
+    <w:lvl w:ilvl="7" w:tplc="04090019" w:tentative="1">
+      <w:start w:val="1"/>
+      <w:numFmt w:val="lowerLetter"/>
+      <w:lvlText w:val="%8."/>
+      <w:lvlJc w:val="left"/>
+      <w:pPr>
+        <w:ind w:left="5760" w:hanging="360"/>
+      </w:pPr>
+    </w:lvl>
+    <w:lvl w:ilvl="8" w:tplc="0409001B" w:tentative="1">
+      <w:start w:val="1"/>
+      <w:numFmt w:val="lowerRoman"/>
+      <w:lvlText w:val="%9."/>
+      <w:lvlJc w:val="right"/>
+      <w:pPr>
+        <w:ind w:left="6480" w:hanging="180"/>
+      </w:pPr>
+    </w:lvl>
+  </w:abstractNum>
+  <w:abstractNum w:abstractNumId="3" w15:restartNumberingAfterBreak="0">
     <w:nsid w:val="55EF77F1"/>
     <w:multiLevelType w:val="multilevel"/>
     <w:tmpl w:val="4036DB5C"/>
@@ -1228,10 +2294,13 @@
     <w:abstractNumId w:val="0"/>
   </w:num>
   <w:num w:numId="2">
-    <w:abstractNumId w:val="2"/>
+    <w:abstractNumId w:val="3"/>
   </w:num>
   <w:num w:numId="3">
     <w:abstractNumId w:val="1"/>
+  </w:num>
+  <w:num w:numId="4">
+    <w:abstractNumId w:val="2"/>
   </w:num>
 </w:numbering>
 </file>
@@ -1633,7 +2702,6 @@
   <w:style w:type="character" w:default="1" w:styleId="DefaultParagraphFont">
     <w:name w:val="Default Paragraph Font"/>
     <w:uiPriority w:val="1"/>
-    <w:semiHidden/>
     <w:unhideWhenUsed/>
   </w:style>
   <w:style w:type="table" w:default="1" w:styleId="TableNormal">

</xml_diff>

<commit_message>
working on the  topic semi colons in JS
</commit_message>
<xml_diff>
--- a/JavaScript.docx
+++ b/JavaScript.docx
@@ -1709,14 +1709,593 @@
     <w:p>
       <w:pPr>
         <w:pStyle w:val="ListParagraph"/>
-        <w:jc w:val="both"/>
-        <w:rPr>
+        <w:numPr>
+          <w:ilvl w:val="0"/>
+          <w:numId w:val="3"/>
+        </w:numPr>
+        <w:jc w:val="both"/>
+      </w:pPr>
+      <w:r>
+        <w:rPr>
+          <w:sz w:val="24"/>
+          <w:szCs w:val="24"/>
+        </w:rPr>
+        <w:t xml:space="preserve">Semi colons are optional in java Script. </w:t>
+      </w:r>
+      <w:r>
+        <w:t>JavaScript does not strictly require semicolons. When there is a place where a semicolon was needed, it adds it behind the scenes.</w:t>
+      </w:r>
+    </w:p>
+    <w:p>
+      <w:pPr>
+        <w:ind w:left="360" w:firstLine="360"/>
+        <w:jc w:val="both"/>
+        <w:rPr>
+          <w:sz w:val="24"/>
+          <w:szCs w:val="24"/>
+        </w:rPr>
+      </w:pPr>
+      <w:r>
+        <w:rPr>
+          <w:sz w:val="24"/>
+          <w:szCs w:val="24"/>
+        </w:rPr>
+        <w:t>The process that does this is called </w:t>
+      </w:r>
+      <w:r>
+        <w:rPr>
+          <w:b/>
+          <w:bCs/>
+          <w:sz w:val="24"/>
+          <w:szCs w:val="24"/>
+        </w:rPr>
+        <w:t>Automatic Semicolon Insertion</w:t>
+      </w:r>
+      <w:r>
+        <w:rPr>
+          <w:sz w:val="24"/>
+          <w:szCs w:val="24"/>
+        </w:rPr>
+        <w:t>.</w:t>
+      </w:r>
+    </w:p>
+    <w:p>
+      <w:pPr>
+        <w:pStyle w:val="ListParagraph"/>
+        <w:jc w:val="both"/>
+        <w:rPr>
+          <w:sz w:val="24"/>
+          <w:szCs w:val="24"/>
+        </w:rPr>
+      </w:pPr>
+      <w:r>
+        <w:rPr>
+          <w:sz w:val="24"/>
+          <w:szCs w:val="24"/>
+        </w:rPr>
+        <w:t xml:space="preserve">The reason semicolons are sometimes optional in JavaScript is because of automatic semicolon insertion, or ASI. ASI doesn’t mean that actual semicolons are inserted into your code, it’s more of a set of rules used by JavaScript that will determine whether or not a semicolon will be interpreted in certain spots. I found a helpful lecture from </w:t>
+      </w:r>
+      <w:proofErr w:type="spellStart"/>
+      <w:r>
+        <w:rPr>
+          <w:sz w:val="24"/>
+          <w:szCs w:val="24"/>
+        </w:rPr>
+        <w:t>Fullstack</w:t>
+      </w:r>
+      <w:proofErr w:type="spellEnd"/>
+      <w:r>
+        <w:rPr>
+          <w:sz w:val="24"/>
+          <w:szCs w:val="24"/>
+        </w:rPr>
+        <w:t xml:space="preserve"> Academy on the topic, </w:t>
+      </w:r>
+      <w:hyperlink r:id="rId7" w:history="1">
+        <w:r>
+          <w:rPr>
+            <w:rStyle w:val="Hyperlink"/>
+            <w:sz w:val="24"/>
+            <w:szCs w:val="24"/>
+          </w:rPr>
+          <w:t>which you can check out here</w:t>
+        </w:r>
+      </w:hyperlink>
+      <w:r>
+        <w:rPr>
+          <w:sz w:val="24"/>
+          <w:szCs w:val="24"/>
+        </w:rPr>
+        <w:t>. I also found a </w:t>
+      </w:r>
+      <w:hyperlink r:id="rId8" w:history="1">
+        <w:r>
+          <w:rPr>
+            <w:rStyle w:val="Hyperlink"/>
+            <w:sz w:val="24"/>
+            <w:szCs w:val="24"/>
+          </w:rPr>
+          <w:t>blog post</w:t>
+        </w:r>
+      </w:hyperlink>
+      <w:r>
+        <w:rPr>
+          <w:sz w:val="24"/>
+          <w:szCs w:val="24"/>
+        </w:rPr>
+        <w:t> from Bradley Braithwaite on the topic. Below I highlight the main takeaways from these resources.</w:t>
+      </w:r>
+    </w:p>
+    <w:p>
+      <w:pPr>
+        <w:pStyle w:val="ListParagraph"/>
+        <w:jc w:val="both"/>
+        <w:rPr>
+          <w:sz w:val="24"/>
+          <w:szCs w:val="24"/>
+        </w:rPr>
+      </w:pPr>
+      <w:r>
+        <w:rPr>
+          <w:sz w:val="24"/>
+          <w:szCs w:val="24"/>
+        </w:rPr>
+        <w:t>3 Automatic Semicolon Insertion Rules:</w:t>
+      </w:r>
+    </w:p>
+    <w:p>
+      <w:pPr>
+        <w:pStyle w:val="ListParagraph"/>
+        <w:numPr>
+          <w:ilvl w:val="0"/>
+          <w:numId w:val="6"/>
+        </w:numPr>
+        <w:jc w:val="both"/>
+        <w:rPr>
+          <w:sz w:val="24"/>
+          <w:szCs w:val="24"/>
+        </w:rPr>
+      </w:pPr>
+      <w:r>
+        <w:rPr>
+          <w:sz w:val="24"/>
+          <w:szCs w:val="24"/>
+        </w:rPr>
+        <w:t>A semicolon will be inserted when it comes across a line terminator or a '}' that is not grammatically correct. So, if parsing a new line of code right after the previous line of code still results in valid JavaScript, ASI will not be triggered.</w:t>
+      </w:r>
+    </w:p>
+    <w:p>
+      <w:pPr>
+        <w:pStyle w:val="NormalWeb"/>
+        <w:numPr>
+          <w:ilvl w:val="0"/>
+          <w:numId w:val="6"/>
+        </w:numPr>
+        <w:shd w:val="clear" w:color="auto" w:fill="FFFFFF"/>
+        <w:rPr>
+          <w:color w:val="08090A"/>
+        </w:rPr>
+      </w:pPr>
+      <w:r>
+        <w:rPr>
+          <w:color w:val="08090A"/>
+        </w:rPr>
+        <w:t> If the program gets to the end of the input and there were no errors, but it's not a complete program, a semicolon will be added to the end. Which basically means a semicolon will be added at the end of the file if it's missing one.</w:t>
+      </w:r>
+    </w:p>
+    <w:p>
+      <w:pPr>
+        <w:pStyle w:val="NormalWeb"/>
+        <w:numPr>
+          <w:ilvl w:val="0"/>
+          <w:numId w:val="6"/>
+        </w:numPr>
+        <w:shd w:val="clear" w:color="auto" w:fill="FFFFFF"/>
+        <w:rPr>
+          <w:color w:val="08090A"/>
+        </w:rPr>
+      </w:pPr>
+      <w:r>
+        <w:rPr>
+          <w:color w:val="08090A"/>
+        </w:rPr>
+        <w:t>There are certain places in the grammar where, if a line break appears, it terminates the statement unconditionally and it will add a semicolon. One example of this is return statements.</w:t>
+      </w:r>
+    </w:p>
+    <w:p>
+      <w:pPr>
+        <w:pStyle w:val="NormalWeb"/>
+        <w:shd w:val="clear" w:color="auto" w:fill="FFFFFF"/>
+        <w:rPr>
+          <w:color w:val="08090A"/>
+        </w:rPr>
+      </w:pPr>
+      <w:r>
+        <w:rPr>
+          <w:color w:val="08090A"/>
+        </w:rPr>
+        <w:t>The rules of JavaScript Automatic Semicolon Insertion</w:t>
+      </w:r>
+    </w:p>
+    <w:p>
+      <w:pPr>
+        <w:pStyle w:val="NormalWeb"/>
+        <w:shd w:val="clear" w:color="auto" w:fill="FFFFFF"/>
+        <w:rPr>
+          <w:color w:val="08090A"/>
+        </w:rPr>
+      </w:pPr>
+      <w:r>
+        <w:rPr>
+          <w:color w:val="08090A"/>
+        </w:rPr>
+        <w:t>The JavaScript parser will automatically add a semicolon when, during the parsing of the source code, it finds these particular situations:</w:t>
+      </w:r>
+    </w:p>
+    <w:p>
+      <w:pPr>
+        <w:pStyle w:val="NormalWeb"/>
+        <w:shd w:val="clear" w:color="auto" w:fill="FFFFFF"/>
+        <w:rPr>
+          <w:color w:val="08090A"/>
+        </w:rPr>
+      </w:pPr>
+    </w:p>
+    <w:p>
+      <w:pPr>
+        <w:pStyle w:val="NormalWeb"/>
+        <w:shd w:val="clear" w:color="auto" w:fill="FFFFFF"/>
+        <w:rPr>
+          <w:color w:val="08090A"/>
+        </w:rPr>
+      </w:pPr>
+      <w:proofErr w:type="gramStart"/>
+      <w:r>
+        <w:rPr>
+          <w:color w:val="08090A"/>
+        </w:rPr>
+        <w:t>when</w:t>
+      </w:r>
+      <w:proofErr w:type="gramEnd"/>
+      <w:r>
+        <w:rPr>
+          <w:color w:val="08090A"/>
+        </w:rPr>
+        <w:t xml:space="preserve"> the next line starts with code that breaks the current one (code can spawn on multiple lines)</w:t>
+      </w:r>
+    </w:p>
+    <w:p>
+      <w:pPr>
+        <w:pStyle w:val="NormalWeb"/>
+        <w:shd w:val="clear" w:color="auto" w:fill="FFFFFF"/>
+        <w:rPr>
+          <w:color w:val="08090A"/>
+        </w:rPr>
+      </w:pPr>
+      <w:proofErr w:type="gramStart"/>
+      <w:r>
+        <w:rPr>
+          <w:color w:val="08090A"/>
+        </w:rPr>
+        <w:lastRenderedPageBreak/>
+        <w:t>when</w:t>
+      </w:r>
+      <w:proofErr w:type="gramEnd"/>
+      <w:r>
+        <w:rPr>
+          <w:color w:val="08090A"/>
+        </w:rPr>
+        <w:t xml:space="preserve"> the next line starts with a }, closing the current block</w:t>
+      </w:r>
+    </w:p>
+    <w:p>
+      <w:pPr>
+        <w:pStyle w:val="NormalWeb"/>
+        <w:shd w:val="clear" w:color="auto" w:fill="FFFFFF"/>
+        <w:rPr>
+          <w:color w:val="08090A"/>
+        </w:rPr>
+      </w:pPr>
+      <w:proofErr w:type="gramStart"/>
+      <w:r>
+        <w:rPr>
+          <w:color w:val="08090A"/>
+        </w:rPr>
+        <w:t>when</w:t>
+      </w:r>
+      <w:proofErr w:type="gramEnd"/>
+      <w:r>
+        <w:rPr>
+          <w:color w:val="08090A"/>
+        </w:rPr>
+        <w:t xml:space="preserve"> the end of the source code file is reached</w:t>
+      </w:r>
+    </w:p>
+    <w:p>
+      <w:pPr>
+        <w:pStyle w:val="NormalWeb"/>
+        <w:shd w:val="clear" w:color="auto" w:fill="FFFFFF"/>
+        <w:rPr>
+          <w:color w:val="08090A"/>
+        </w:rPr>
+      </w:pPr>
+      <w:proofErr w:type="gramStart"/>
+      <w:r>
+        <w:rPr>
+          <w:color w:val="08090A"/>
+        </w:rPr>
+        <w:t>when</w:t>
+      </w:r>
+      <w:proofErr w:type="gramEnd"/>
+      <w:r>
+        <w:rPr>
+          <w:color w:val="08090A"/>
+        </w:rPr>
+        <w:t xml:space="preserve"> there is a return statement on its own line</w:t>
+      </w:r>
+    </w:p>
+    <w:p>
+      <w:pPr>
+        <w:pStyle w:val="NormalWeb"/>
+        <w:shd w:val="clear" w:color="auto" w:fill="FFFFFF"/>
+        <w:rPr>
+          <w:color w:val="08090A"/>
+        </w:rPr>
+      </w:pPr>
+      <w:proofErr w:type="gramStart"/>
+      <w:r>
+        <w:rPr>
+          <w:color w:val="08090A"/>
+        </w:rPr>
+        <w:t>when</w:t>
+      </w:r>
+      <w:proofErr w:type="gramEnd"/>
+      <w:r>
+        <w:rPr>
+          <w:color w:val="08090A"/>
+        </w:rPr>
+        <w:t xml:space="preserve"> there is a break statement on its own line</w:t>
+      </w:r>
+    </w:p>
+    <w:p>
+      <w:pPr>
+        <w:pStyle w:val="NormalWeb"/>
+        <w:shd w:val="clear" w:color="auto" w:fill="FFFFFF"/>
+        <w:rPr>
+          <w:color w:val="08090A"/>
+        </w:rPr>
+      </w:pPr>
+      <w:proofErr w:type="gramStart"/>
+      <w:r>
+        <w:rPr>
+          <w:color w:val="08090A"/>
+        </w:rPr>
+        <w:t>when</w:t>
+      </w:r>
+      <w:proofErr w:type="gramEnd"/>
+      <w:r>
+        <w:rPr>
+          <w:color w:val="08090A"/>
+        </w:rPr>
+        <w:t xml:space="preserve"> there is a throw statement on its own line</w:t>
+      </w:r>
+    </w:p>
+    <w:p>
+      <w:pPr>
+        <w:pStyle w:val="NormalWeb"/>
+        <w:shd w:val="clear" w:color="auto" w:fill="FFFFFF"/>
+        <w:rPr>
+          <w:color w:val="08090A"/>
+        </w:rPr>
+      </w:pPr>
+      <w:proofErr w:type="gramStart"/>
+      <w:r>
+        <w:rPr>
+          <w:color w:val="08090A"/>
+        </w:rPr>
+        <w:t>when</w:t>
+      </w:r>
+      <w:proofErr w:type="gramEnd"/>
+      <w:r>
+        <w:rPr>
+          <w:color w:val="08090A"/>
+        </w:rPr>
+        <w:t xml:space="preserve"> there is a continue statement on its own line</w:t>
+      </w:r>
+    </w:p>
+    <w:p>
+      <w:pPr>
+        <w:pStyle w:val="NormalWeb"/>
+        <w:shd w:val="clear" w:color="auto" w:fill="FFFFFF"/>
+        <w:rPr>
+          <w:color w:val="08090A"/>
+        </w:rPr>
+      </w:pPr>
+    </w:p>
+    <w:p>
+      <w:pPr>
+        <w:shd w:val="clear" w:color="auto" w:fill="FFFFFF"/>
+        <w:spacing w:before="100" w:beforeAutospacing="1" w:after="100" w:afterAutospacing="1" w:line="300" w:lineRule="atLeast"/>
+        <w:ind w:left="630"/>
+        <w:outlineLvl w:val="0"/>
+        <w:rPr>
+          <w:rFonts w:ascii="Times New Roman" w:eastAsia="Times New Roman" w:hAnsi="Times New Roman" w:cs="Times New Roman"/>
+          <w:color w:val="08090A"/>
+          <w:kern w:val="36"/>
+          <w:sz w:val="24"/>
+          <w:szCs w:val="24"/>
+        </w:rPr>
+      </w:pPr>
+      <w:r>
+        <w:rPr>
+          <w:rFonts w:ascii="Times New Roman" w:eastAsia="Times New Roman" w:hAnsi="Times New Roman" w:cs="Times New Roman"/>
+          <w:color w:val="08090A"/>
+          <w:kern w:val="36"/>
+          <w:sz w:val="24"/>
+          <w:szCs w:val="24"/>
+        </w:rPr>
+        <w:t>When Should I Not Use Semicolons?</w:t>
+      </w:r>
+    </w:p>
+    <w:p>
+      <w:pPr>
+        <w:shd w:val="clear" w:color="auto" w:fill="FFFFFF"/>
+        <w:spacing w:before="100" w:beforeAutospacing="1" w:after="100" w:afterAutospacing="1" w:line="240" w:lineRule="auto"/>
+        <w:ind w:left="630"/>
+        <w:rPr>
+          <w:rFonts w:ascii="Times New Roman" w:eastAsia="Times New Roman" w:hAnsi="Times New Roman" w:cs="Times New Roman"/>
+          <w:color w:val="08090A"/>
+          <w:sz w:val="24"/>
+          <w:szCs w:val="24"/>
+        </w:rPr>
+      </w:pPr>
+      <w:r>
+        <w:rPr>
+          <w:rFonts w:ascii="Times New Roman" w:eastAsia="Times New Roman" w:hAnsi="Times New Roman" w:cs="Times New Roman"/>
+          <w:color w:val="08090A"/>
+          <w:sz w:val="24"/>
+          <w:szCs w:val="24"/>
+        </w:rPr>
+        <w:t>Here are a few cases where you don't need semicolons:</w:t>
+      </w:r>
+    </w:p>
+    <w:p>
+      <w:pPr>
+        <w:shd w:val="clear" w:color="auto" w:fill="FFFFFF"/>
+        <w:spacing w:before="100" w:beforeAutospacing="1" w:after="100" w:afterAutospacing="1" w:line="240" w:lineRule="auto"/>
+        <w:rPr>
+          <w:rFonts w:ascii="Times New Roman" w:eastAsia="Times New Roman" w:hAnsi="Times New Roman" w:cs="Times New Roman"/>
+          <w:color w:val="08090A"/>
+          <w:sz w:val="24"/>
+          <w:szCs w:val="24"/>
+        </w:rPr>
+      </w:pPr>
+      <w:proofErr w:type="gramStart"/>
+      <w:r>
+        <w:rPr>
+          <w:rFonts w:ascii="Times New Roman" w:eastAsia="Times New Roman" w:hAnsi="Times New Roman" w:cs="Times New Roman"/>
+          <w:color w:val="08090A"/>
+          <w:sz w:val="24"/>
+          <w:szCs w:val="24"/>
+        </w:rPr>
+        <w:t>if</w:t>
+      </w:r>
+      <w:proofErr w:type="gramEnd"/>
+      <w:r>
+        <w:rPr>
+          <w:rFonts w:ascii="Times New Roman" w:eastAsia="Times New Roman" w:hAnsi="Times New Roman" w:cs="Times New Roman"/>
+          <w:color w:val="08090A"/>
+          <w:sz w:val="24"/>
+          <w:szCs w:val="24"/>
+        </w:rPr>
+        <w:t xml:space="preserve"> (...) {...} else {...}</w:t>
+      </w:r>
+      <w:r>
+        <w:rPr>
+          <w:rFonts w:ascii="Times New Roman" w:eastAsia="Times New Roman" w:hAnsi="Times New Roman" w:cs="Times New Roman"/>
+          <w:color w:val="08090A"/>
+          <w:sz w:val="24"/>
+          <w:szCs w:val="24"/>
+        </w:rPr>
+        <w:br/>
+        <w:t>for (...) {...}</w:t>
+      </w:r>
+      <w:r>
+        <w:rPr>
+          <w:rFonts w:ascii="Times New Roman" w:eastAsia="Times New Roman" w:hAnsi="Times New Roman" w:cs="Times New Roman"/>
+          <w:color w:val="08090A"/>
+          <w:sz w:val="24"/>
+          <w:szCs w:val="24"/>
+        </w:rPr>
+        <w:br/>
+        <w:t>while (...) {...}</w:t>
+      </w:r>
+    </w:p>
+    <w:p>
+      <w:pPr>
+        <w:shd w:val="clear" w:color="auto" w:fill="FFFFFF"/>
+        <w:spacing w:before="100" w:beforeAutospacing="1" w:after="100" w:afterAutospacing="1" w:line="240" w:lineRule="auto"/>
+        <w:rPr>
+          <w:rFonts w:ascii="Times New Roman" w:eastAsia="Times New Roman" w:hAnsi="Times New Roman" w:cs="Times New Roman"/>
+          <w:color w:val="08090A"/>
+          <w:sz w:val="24"/>
+          <w:szCs w:val="24"/>
+        </w:rPr>
+      </w:pPr>
+      <w:r>
+        <w:rPr>
+          <w:rFonts w:ascii="Times New Roman" w:eastAsia="Times New Roman" w:hAnsi="Times New Roman" w:cs="Times New Roman"/>
+          <w:color w:val="08090A"/>
+          <w:sz w:val="24"/>
+          <w:szCs w:val="24"/>
+        </w:rPr>
+        <w:t xml:space="preserve">Note: You do need one after: </w:t>
+      </w:r>
+      <w:proofErr w:type="gramStart"/>
+      <w:r>
+        <w:rPr>
+          <w:rFonts w:ascii="Times New Roman" w:eastAsia="Times New Roman" w:hAnsi="Times New Roman" w:cs="Times New Roman"/>
+          <w:color w:val="08090A"/>
+          <w:sz w:val="24"/>
+          <w:szCs w:val="24"/>
+        </w:rPr>
+        <w:t>do{</w:t>
+      </w:r>
+      <w:proofErr w:type="gramEnd"/>
+      <w:r>
+        <w:rPr>
+          <w:rFonts w:ascii="Times New Roman" w:eastAsia="Times New Roman" w:hAnsi="Times New Roman" w:cs="Times New Roman"/>
+          <w:color w:val="08090A"/>
+          <w:sz w:val="24"/>
+          <w:szCs w:val="24"/>
+        </w:rPr>
+        <w:t>...} while (...);</w:t>
+      </w:r>
+    </w:p>
+    <w:p>
+      <w:pPr>
+        <w:shd w:val="clear" w:color="auto" w:fill="FFFFFF"/>
+        <w:spacing w:before="100" w:beforeAutospacing="1" w:after="100" w:afterAutospacing="1" w:line="240" w:lineRule="auto"/>
+        <w:rPr>
+          <w:rFonts w:ascii="Times New Roman" w:eastAsia="Times New Roman" w:hAnsi="Times New Roman" w:cs="Times New Roman"/>
+          <w:color w:val="08090A"/>
           <w:sz w:val="24"/>
           <w:szCs w:val="24"/>
         </w:rPr>
       </w:pPr>
       <w:bookmarkStart w:id="0" w:name="_GoBack"/>
       <w:bookmarkEnd w:id="0"/>
+    </w:p>
+    <w:p>
+      <w:pPr>
+        <w:pStyle w:val="NormalWeb"/>
+        <w:shd w:val="clear" w:color="auto" w:fill="FFFFFF"/>
+        <w:ind w:left="720"/>
+        <w:rPr>
+          <w:color w:val="08090A"/>
+        </w:rPr>
+      </w:pPr>
+    </w:p>
+    <w:p>
+      <w:pPr>
+        <w:pStyle w:val="ListParagraph"/>
+        <w:ind w:left="1080"/>
+        <w:jc w:val="both"/>
+        <w:rPr>
+          <w:sz w:val="24"/>
+          <w:szCs w:val="24"/>
+        </w:rPr>
+      </w:pPr>
+    </w:p>
+    <w:p>
+      <w:pPr>
+        <w:pStyle w:val="ListParagraph"/>
+        <w:jc w:val="both"/>
+        <w:rPr>
+          <w:sz w:val="24"/>
+          <w:szCs w:val="24"/>
+        </w:rPr>
+      </w:pPr>
     </w:p>
     <w:p>
       <w:pPr>
@@ -1765,23 +2344,52 @@
     <w:p/>
     <w:p/>
     <w:p/>
+    <w:p/>
+    <w:p/>
+    <w:p/>
     <w:p>
       <w:r>
         <w:t>References</w:t>
       </w:r>
     </w:p>
     <w:p>
-      <w:hyperlink r:id="rId7" w:history="1">
+      <w:pPr>
+        <w:pStyle w:val="ListParagraph"/>
+        <w:numPr>
+          <w:ilvl w:val="0"/>
+          <w:numId w:val="5"/>
+        </w:numPr>
+      </w:pPr>
+      <w:hyperlink r:id="rId9" w:history="1">
         <w:r>
           <w:rPr>
             <w:rStyle w:val="Hyperlink"/>
           </w:rPr>
-          <w:t>https://www.freecodecamp.org/news/compiled-versus-interpreted-languages/</w:t>
+          <w:t>https://www.freecodecamp.org/news/compiled-versus-interpr</w:t>
+        </w:r>
+        <w:r>
+          <w:rPr>
+            <w:rStyle w:val="Hyperlink"/>
+          </w:rPr>
+          <w:t>e</w:t>
+        </w:r>
+        <w:r>
+          <w:rPr>
+            <w:rStyle w:val="Hyperlink"/>
+          </w:rPr>
+          <w:t>ted-languages/</w:t>
         </w:r>
       </w:hyperlink>
     </w:p>
     <w:p>
-      <w:hyperlink r:id="rId8" w:history="1">
+      <w:pPr>
+        <w:pStyle w:val="ListParagraph"/>
+        <w:numPr>
+          <w:ilvl w:val="0"/>
+          <w:numId w:val="5"/>
+        </w:numPr>
+      </w:pPr>
+      <w:hyperlink r:id="rId10" w:history="1">
         <w:r>
           <w:rPr>
             <w:rStyle w:val="Hyperlink"/>
@@ -1791,7 +2399,14 @@
       </w:hyperlink>
     </w:p>
     <w:p>
-      <w:hyperlink r:id="rId9" w:history="1">
+      <w:pPr>
+        <w:pStyle w:val="ListParagraph"/>
+        <w:numPr>
+          <w:ilvl w:val="0"/>
+          <w:numId w:val="5"/>
+        </w:numPr>
+      </w:pPr>
+      <w:hyperlink r:id="rId11" w:history="1">
         <w:r>
           <w:rPr>
             <w:rStyle w:val="Hyperlink"/>
@@ -1801,7 +2416,14 @@
       </w:hyperlink>
     </w:p>
     <w:p>
-      <w:hyperlink r:id="rId10" w:history="1">
+      <w:pPr>
+        <w:pStyle w:val="ListParagraph"/>
+        <w:numPr>
+          <w:ilvl w:val="0"/>
+          <w:numId w:val="5"/>
+        </w:numPr>
+      </w:pPr>
+      <w:hyperlink r:id="rId12" w:history="1">
         <w:r>
           <w:rPr>
             <w:rStyle w:val="Hyperlink"/>
@@ -1811,7 +2433,14 @@
       </w:hyperlink>
     </w:p>
     <w:p>
-      <w:hyperlink r:id="rId11" w:history="1">
+      <w:pPr>
+        <w:pStyle w:val="ListParagraph"/>
+        <w:numPr>
+          <w:ilvl w:val="0"/>
+          <w:numId w:val="5"/>
+        </w:numPr>
+      </w:pPr>
+      <w:hyperlink r:id="rId13" w:history="1">
         <w:r>
           <w:rPr>
             <w:rStyle w:val="Hyperlink"/>
@@ -1821,7 +2450,14 @@
       </w:hyperlink>
     </w:p>
     <w:p>
-      <w:hyperlink r:id="rId12" w:history="1">
+      <w:pPr>
+        <w:pStyle w:val="ListParagraph"/>
+        <w:numPr>
+          <w:ilvl w:val="0"/>
+          <w:numId w:val="5"/>
+        </w:numPr>
+      </w:pPr>
+      <w:hyperlink r:id="rId14" w:history="1">
         <w:r>
           <w:rPr>
             <w:rStyle w:val="Hyperlink"/>
@@ -1834,7 +2470,14 @@
       </w:r>
     </w:p>
     <w:p>
-      <w:hyperlink r:id="rId13" w:history="1">
+      <w:pPr>
+        <w:pStyle w:val="ListParagraph"/>
+        <w:numPr>
+          <w:ilvl w:val="0"/>
+          <w:numId w:val="5"/>
+        </w:numPr>
+      </w:pPr>
+      <w:hyperlink r:id="rId15" w:history="1">
         <w:r>
           <w:rPr>
             <w:rStyle w:val="Hyperlink"/>
@@ -1844,7 +2487,14 @@
       </w:hyperlink>
     </w:p>
     <w:p>
-      <w:hyperlink r:id="rId14" w:history="1">
+      <w:pPr>
+        <w:pStyle w:val="ListParagraph"/>
+        <w:numPr>
+          <w:ilvl w:val="0"/>
+          <w:numId w:val="5"/>
+        </w:numPr>
+      </w:pPr>
+      <w:hyperlink r:id="rId16" w:history="1">
         <w:r>
           <w:rPr>
             <w:rStyle w:val="Hyperlink"/>
@@ -1853,6 +2503,68 @@
         </w:r>
       </w:hyperlink>
     </w:p>
+    <w:p>
+      <w:pPr>
+        <w:pStyle w:val="ListParagraph"/>
+        <w:numPr>
+          <w:ilvl w:val="0"/>
+          <w:numId w:val="5"/>
+        </w:numPr>
+      </w:pPr>
+      <w:hyperlink r:id="rId17" w:history="1">
+        <w:r>
+          <w:rPr>
+            <w:rStyle w:val="Hyperlink"/>
+          </w:rPr>
+          <w:t>https://medium.com/javascript-in-plain-english/how-hoisting-works-with-let-and-const-in-javascript-725616df7085</w:t>
+        </w:r>
+      </w:hyperlink>
+    </w:p>
+    <w:p>
+      <w:pPr>
+        <w:pStyle w:val="ListParagraph"/>
+        <w:numPr>
+          <w:ilvl w:val="0"/>
+          <w:numId w:val="5"/>
+        </w:numPr>
+      </w:pPr>
+      <w:hyperlink r:id="rId18" w:history="1">
+        <w:r>
+          <w:rPr>
+            <w:rStyle w:val="Hyperlink"/>
+          </w:rPr>
+          <w:t>https://dev.to/adriennemiller/semicolons-in-javascript-to-use-or-not-to-use-2nli</w:t>
+        </w:r>
+      </w:hyperlink>
+    </w:p>
+    <w:p>
+      <w:pPr>
+        <w:pStyle w:val="ListParagraph"/>
+        <w:numPr>
+          <w:ilvl w:val="0"/>
+          <w:numId w:val="5"/>
+        </w:numPr>
+      </w:pPr>
+      <w:hyperlink r:id="rId19" w:history="1">
+        <w:r>
+          <w:rPr>
+            <w:rStyle w:val="Hyperlink"/>
+          </w:rPr>
+          <w:t>https://flaviocopes.com/javascript-automatic-semicolon-insertion/</w:t>
+        </w:r>
+      </w:hyperlink>
+    </w:p>
+    <w:p>
+      <w:pPr>
+        <w:pStyle w:val="ListParagraph"/>
+        <w:numPr>
+          <w:ilvl w:val="0"/>
+          <w:numId w:val="5"/>
+        </w:numPr>
+      </w:pPr>
+    </w:p>
+    <w:p/>
+    <w:p/>
     <w:p/>
     <w:p/>
     <w:p/>
@@ -2142,6 +2854,208 @@
     </w:lvl>
   </w:abstractNum>
   <w:abstractNum w:abstractNumId="3" w15:restartNumberingAfterBreak="0">
+    <w:nsid w:val="344205B3"/>
+    <w:multiLevelType w:val="hybridMultilevel"/>
+    <w:tmpl w:val="A448DA1C"/>
+    <w:lvl w:ilvl="0" w:tplc="04090001">
+      <w:start w:val="1"/>
+      <w:numFmt w:val="bullet"/>
+      <w:lvlText w:val=""/>
+      <w:lvlJc w:val="left"/>
+      <w:pPr>
+        <w:ind w:left="720" w:hanging="360"/>
+      </w:pPr>
+      <w:rPr>
+        <w:rFonts w:ascii="Symbol" w:hAnsi="Symbol" w:hint="default"/>
+      </w:rPr>
+    </w:lvl>
+    <w:lvl w:ilvl="1" w:tplc="04090003" w:tentative="1">
+      <w:start w:val="1"/>
+      <w:numFmt w:val="bullet"/>
+      <w:lvlText w:val="o"/>
+      <w:lvlJc w:val="left"/>
+      <w:pPr>
+        <w:ind w:left="1440" w:hanging="360"/>
+      </w:pPr>
+      <w:rPr>
+        <w:rFonts w:ascii="Courier New" w:hAnsi="Courier New" w:cs="Courier New" w:hint="default"/>
+      </w:rPr>
+    </w:lvl>
+    <w:lvl w:ilvl="2" w:tplc="04090005" w:tentative="1">
+      <w:start w:val="1"/>
+      <w:numFmt w:val="bullet"/>
+      <w:lvlText w:val=""/>
+      <w:lvlJc w:val="left"/>
+      <w:pPr>
+        <w:ind w:left="2160" w:hanging="360"/>
+      </w:pPr>
+      <w:rPr>
+        <w:rFonts w:ascii="Wingdings" w:hAnsi="Wingdings" w:hint="default"/>
+      </w:rPr>
+    </w:lvl>
+    <w:lvl w:ilvl="3" w:tplc="04090001" w:tentative="1">
+      <w:start w:val="1"/>
+      <w:numFmt w:val="bullet"/>
+      <w:lvlText w:val=""/>
+      <w:lvlJc w:val="left"/>
+      <w:pPr>
+        <w:ind w:left="2880" w:hanging="360"/>
+      </w:pPr>
+      <w:rPr>
+        <w:rFonts w:ascii="Symbol" w:hAnsi="Symbol" w:hint="default"/>
+      </w:rPr>
+    </w:lvl>
+    <w:lvl w:ilvl="4" w:tplc="04090003" w:tentative="1">
+      <w:start w:val="1"/>
+      <w:numFmt w:val="bullet"/>
+      <w:lvlText w:val="o"/>
+      <w:lvlJc w:val="left"/>
+      <w:pPr>
+        <w:ind w:left="3600" w:hanging="360"/>
+      </w:pPr>
+      <w:rPr>
+        <w:rFonts w:ascii="Courier New" w:hAnsi="Courier New" w:cs="Courier New" w:hint="default"/>
+      </w:rPr>
+    </w:lvl>
+    <w:lvl w:ilvl="5" w:tplc="04090005" w:tentative="1">
+      <w:start w:val="1"/>
+      <w:numFmt w:val="bullet"/>
+      <w:lvlText w:val=""/>
+      <w:lvlJc w:val="left"/>
+      <w:pPr>
+        <w:ind w:left="4320" w:hanging="360"/>
+      </w:pPr>
+      <w:rPr>
+        <w:rFonts w:ascii="Wingdings" w:hAnsi="Wingdings" w:hint="default"/>
+      </w:rPr>
+    </w:lvl>
+    <w:lvl w:ilvl="6" w:tplc="04090001" w:tentative="1">
+      <w:start w:val="1"/>
+      <w:numFmt w:val="bullet"/>
+      <w:lvlText w:val=""/>
+      <w:lvlJc w:val="left"/>
+      <w:pPr>
+        <w:ind w:left="5040" w:hanging="360"/>
+      </w:pPr>
+      <w:rPr>
+        <w:rFonts w:ascii="Symbol" w:hAnsi="Symbol" w:hint="default"/>
+      </w:rPr>
+    </w:lvl>
+    <w:lvl w:ilvl="7" w:tplc="04090003" w:tentative="1">
+      <w:start w:val="1"/>
+      <w:numFmt w:val="bullet"/>
+      <w:lvlText w:val="o"/>
+      <w:lvlJc w:val="left"/>
+      <w:pPr>
+        <w:ind w:left="5760" w:hanging="360"/>
+      </w:pPr>
+      <w:rPr>
+        <w:rFonts w:ascii="Courier New" w:hAnsi="Courier New" w:cs="Courier New" w:hint="default"/>
+      </w:rPr>
+    </w:lvl>
+    <w:lvl w:ilvl="8" w:tplc="04090005" w:tentative="1">
+      <w:start w:val="1"/>
+      <w:numFmt w:val="bullet"/>
+      <w:lvlText w:val=""/>
+      <w:lvlJc w:val="left"/>
+      <w:pPr>
+        <w:ind w:left="6480" w:hanging="360"/>
+      </w:pPr>
+      <w:rPr>
+        <w:rFonts w:ascii="Wingdings" w:hAnsi="Wingdings" w:hint="default"/>
+      </w:rPr>
+    </w:lvl>
+  </w:abstractNum>
+  <w:abstractNum w:abstractNumId="4" w15:restartNumberingAfterBreak="0">
+    <w:nsid w:val="4B234625"/>
+    <w:multiLevelType w:val="hybridMultilevel"/>
+    <w:tmpl w:val="515A4690"/>
+    <w:lvl w:ilvl="0" w:tplc="2EB67BE4">
+      <w:start w:val="1"/>
+      <w:numFmt w:val="decimal"/>
+      <w:lvlText w:val="%1-"/>
+      <w:lvlJc w:val="left"/>
+      <w:pPr>
+        <w:ind w:left="990" w:hanging="360"/>
+      </w:pPr>
+      <w:rPr>
+        <w:rFonts w:hint="default"/>
+      </w:rPr>
+    </w:lvl>
+    <w:lvl w:ilvl="1" w:tplc="04090019" w:tentative="1">
+      <w:start w:val="1"/>
+      <w:numFmt w:val="lowerLetter"/>
+      <w:lvlText w:val="%2."/>
+      <w:lvlJc w:val="left"/>
+      <w:pPr>
+        <w:ind w:left="1800" w:hanging="360"/>
+      </w:pPr>
+    </w:lvl>
+    <w:lvl w:ilvl="2" w:tplc="0409001B" w:tentative="1">
+      <w:start w:val="1"/>
+      <w:numFmt w:val="lowerRoman"/>
+      <w:lvlText w:val="%3."/>
+      <w:lvlJc w:val="right"/>
+      <w:pPr>
+        <w:ind w:left="2520" w:hanging="180"/>
+      </w:pPr>
+    </w:lvl>
+    <w:lvl w:ilvl="3" w:tplc="0409000F" w:tentative="1">
+      <w:start w:val="1"/>
+      <w:numFmt w:val="decimal"/>
+      <w:lvlText w:val="%4."/>
+      <w:lvlJc w:val="left"/>
+      <w:pPr>
+        <w:ind w:left="3240" w:hanging="360"/>
+      </w:pPr>
+    </w:lvl>
+    <w:lvl w:ilvl="4" w:tplc="04090019" w:tentative="1">
+      <w:start w:val="1"/>
+      <w:numFmt w:val="lowerLetter"/>
+      <w:lvlText w:val="%5."/>
+      <w:lvlJc w:val="left"/>
+      <w:pPr>
+        <w:ind w:left="3960" w:hanging="360"/>
+      </w:pPr>
+    </w:lvl>
+    <w:lvl w:ilvl="5" w:tplc="0409001B" w:tentative="1">
+      <w:start w:val="1"/>
+      <w:numFmt w:val="lowerRoman"/>
+      <w:lvlText w:val="%6."/>
+      <w:lvlJc w:val="right"/>
+      <w:pPr>
+        <w:ind w:left="4680" w:hanging="180"/>
+      </w:pPr>
+    </w:lvl>
+    <w:lvl w:ilvl="6" w:tplc="0409000F" w:tentative="1">
+      <w:start w:val="1"/>
+      <w:numFmt w:val="decimal"/>
+      <w:lvlText w:val="%7."/>
+      <w:lvlJc w:val="left"/>
+      <w:pPr>
+        <w:ind w:left="5400" w:hanging="360"/>
+      </w:pPr>
+    </w:lvl>
+    <w:lvl w:ilvl="7" w:tplc="04090019" w:tentative="1">
+      <w:start w:val="1"/>
+      <w:numFmt w:val="lowerLetter"/>
+      <w:lvlText w:val="%8."/>
+      <w:lvlJc w:val="left"/>
+      <w:pPr>
+        <w:ind w:left="6120" w:hanging="360"/>
+      </w:pPr>
+    </w:lvl>
+    <w:lvl w:ilvl="8" w:tplc="0409001B" w:tentative="1">
+      <w:start w:val="1"/>
+      <w:numFmt w:val="lowerRoman"/>
+      <w:lvlText w:val="%9."/>
+      <w:lvlJc w:val="right"/>
+      <w:pPr>
+        <w:ind w:left="6840" w:hanging="180"/>
+      </w:pPr>
+    </w:lvl>
+  </w:abstractNum>
+  <w:abstractNum w:abstractNumId="5" w15:restartNumberingAfterBreak="0">
     <w:nsid w:val="55EF77F1"/>
     <w:multiLevelType w:val="multilevel"/>
     <w:tmpl w:val="4036DB5C"/>
@@ -2294,13 +3208,19 @@
     <w:abstractNumId w:val="0"/>
   </w:num>
   <w:num w:numId="2">
-    <w:abstractNumId w:val="3"/>
+    <w:abstractNumId w:val="5"/>
   </w:num>
   <w:num w:numId="3">
     <w:abstractNumId w:val="1"/>
   </w:num>
   <w:num w:numId="4">
     <w:abstractNumId w:val="2"/>
+  </w:num>
+  <w:num w:numId="5">
+    <w:abstractNumId w:val="3"/>
+  </w:num>
+  <w:num w:numId="6">
+    <w:abstractNumId w:val="4"/>
   </w:num>
 </w:numbering>
 </file>
@@ -2699,6 +3619,49 @@
     <w:name w:val="Normal"/>
     <w:qFormat/>
   </w:style>
+  <w:style w:type="paragraph" w:styleId="Heading1">
+    <w:name w:val="heading 1"/>
+    <w:basedOn w:val="Normal"/>
+    <w:link w:val="Heading1Char"/>
+    <w:uiPriority w:val="9"/>
+    <w:qFormat/>
+    <w:rsid w:val="000A6A99"/>
+    <w:pPr>
+      <w:spacing w:before="100" w:beforeAutospacing="1" w:after="100" w:afterAutospacing="1" w:line="240" w:lineRule="auto"/>
+      <w:outlineLvl w:val="0"/>
+    </w:pPr>
+    <w:rPr>
+      <w:rFonts w:ascii="Times New Roman" w:eastAsia="Times New Roman" w:hAnsi="Times New Roman" w:cs="Times New Roman"/>
+      <w:b/>
+      <w:bCs/>
+      <w:kern w:val="36"/>
+      <w:sz w:val="48"/>
+      <w:szCs w:val="48"/>
+    </w:rPr>
+  </w:style>
+  <w:style w:type="paragraph" w:styleId="Heading2">
+    <w:name w:val="heading 2"/>
+    <w:basedOn w:val="Normal"/>
+    <w:next w:val="Normal"/>
+    <w:link w:val="Heading2Char"/>
+    <w:uiPriority w:val="9"/>
+    <w:semiHidden/>
+    <w:unhideWhenUsed/>
+    <w:qFormat/>
+    <w:rsid w:val="000A6A99"/>
+    <w:pPr>
+      <w:keepNext/>
+      <w:keepLines/>
+      <w:spacing w:before="40" w:after="0"/>
+      <w:outlineLvl w:val="1"/>
+    </w:pPr>
+    <w:rPr>
+      <w:rFonts w:asciiTheme="majorHAnsi" w:eastAsiaTheme="majorEastAsia" w:hAnsiTheme="majorHAnsi" w:cstheme="majorBidi"/>
+      <w:color w:val="2E74B5" w:themeColor="accent1" w:themeShade="BF"/>
+      <w:sz w:val="26"/>
+      <w:szCs w:val="26"/>
+    </w:rPr>
+  </w:style>
   <w:style w:type="character" w:default="1" w:styleId="DefaultParagraphFont">
     <w:name w:val="Default Paragraph Font"/>
     <w:uiPriority w:val="1"/>
@@ -2794,6 +3757,47 @@
       <w:rFonts w:ascii="Courier New" w:eastAsia="Times New Roman" w:hAnsi="Courier New" w:cs="Courier New"/>
       <w:sz w:val="20"/>
       <w:szCs w:val="20"/>
+    </w:rPr>
+  </w:style>
+  <w:style w:type="character" w:styleId="FollowedHyperlink">
+    <w:name w:val="FollowedHyperlink"/>
+    <w:basedOn w:val="DefaultParagraphFont"/>
+    <w:uiPriority w:val="99"/>
+    <w:semiHidden/>
+    <w:unhideWhenUsed/>
+    <w:rsid w:val="00407EEF"/>
+    <w:rPr>
+      <w:color w:val="954F72" w:themeColor="followedHyperlink"/>
+      <w:u w:val="single"/>
+    </w:rPr>
+  </w:style>
+  <w:style w:type="character" w:customStyle="1" w:styleId="Heading1Char">
+    <w:name w:val="Heading 1 Char"/>
+    <w:basedOn w:val="DefaultParagraphFont"/>
+    <w:link w:val="Heading1"/>
+    <w:uiPriority w:val="9"/>
+    <w:rsid w:val="000A6A99"/>
+    <w:rPr>
+      <w:rFonts w:ascii="Times New Roman" w:eastAsia="Times New Roman" w:hAnsi="Times New Roman" w:cs="Times New Roman"/>
+      <w:b/>
+      <w:bCs/>
+      <w:kern w:val="36"/>
+      <w:sz w:val="48"/>
+      <w:szCs w:val="48"/>
+    </w:rPr>
+  </w:style>
+  <w:style w:type="character" w:customStyle="1" w:styleId="Heading2Char">
+    <w:name w:val="Heading 2 Char"/>
+    <w:basedOn w:val="DefaultParagraphFont"/>
+    <w:link w:val="Heading2"/>
+    <w:uiPriority w:val="9"/>
+    <w:semiHidden/>
+    <w:rsid w:val="000A6A99"/>
+    <w:rPr>
+      <w:rFonts w:asciiTheme="majorHAnsi" w:eastAsiaTheme="majorEastAsia" w:hAnsiTheme="majorHAnsi" w:cstheme="majorBidi"/>
+      <w:color w:val="2E74B5" w:themeColor="accent1" w:themeShade="BF"/>
+      <w:sz w:val="26"/>
+      <w:szCs w:val="26"/>
     </w:rPr>
   </w:style>
 </w:styles>

</xml_diff>

<commit_message>
added cover page, table of contentes, jutified contents and page number
</commit_message>
<xml_diff>
--- a/JavaScript.docx
+++ b/JavaScript.docx
@@ -4,11 +4,1387 @@
   <w:body>
     <w:p>
       <w:pPr>
+        <w:jc w:val="center"/>
+        <w:rPr>
+          <w:rFonts w:ascii="Times New Roman" w:hAnsi="Times New Roman" w:cs="Times New Roman"/>
+          <w:color w:val="0A0A23"/>
+          <w:sz w:val="24"/>
+          <w:szCs w:val="24"/>
+          <w:shd w:val="clear" w:color="auto" w:fill="FFFFFF"/>
+        </w:rPr>
+      </w:pPr>
+      <w:r>
+        <w:rPr>
+          <w:rFonts w:ascii="Times New Roman" w:hAnsi="Times New Roman" w:cs="Times New Roman"/>
+          <w:noProof/>
+          <w:color w:val="0A0A23"/>
+          <w:sz w:val="24"/>
+          <w:szCs w:val="24"/>
+          <w:shd w:val="clear" w:color="auto" w:fill="FFFFFF"/>
+        </w:rPr>
+        <w:drawing>
+          <wp:inline distT="0" distB="0" distL="0" distR="0">
+            <wp:extent cx="1987826" cy="2019293"/>
+            <wp:effectExtent l="0" t="0" r="0" b="635"/>
+            <wp:docPr id="1" name="Picture 1"/>
+            <wp:cNvGraphicFramePr>
+              <a:graphicFrameLocks xmlns:a="http://schemas.openxmlformats.org/drawingml/2006/main" noChangeAspect="1"/>
+            </wp:cNvGraphicFramePr>
+            <a:graphic xmlns:a="http://schemas.openxmlformats.org/drawingml/2006/main">
+              <a:graphicData uri="http://schemas.openxmlformats.org/drawingml/2006/picture">
+                <pic:pic xmlns:pic="http://schemas.openxmlformats.org/drawingml/2006/picture">
+                  <pic:nvPicPr>
+                    <pic:cNvPr id="1" name="Addis_Ababa_University_logo.png"/>
+                    <pic:cNvPicPr/>
+                  </pic:nvPicPr>
+                  <pic:blipFill>
+                    <a:blip r:embed="rId8">
+                      <a:extLst>
+                        <a:ext uri="{28A0092B-C50C-407E-A947-70E740481C1C}">
+                          <a14:useLocalDpi xmlns:a14="http://schemas.microsoft.com/office/drawing/2010/main" val="0"/>
+                        </a:ext>
+                      </a:extLst>
+                    </a:blip>
+                    <a:stretch>
+                      <a:fillRect/>
+                    </a:stretch>
+                  </pic:blipFill>
+                  <pic:spPr>
+                    <a:xfrm>
+                      <a:off x="0" y="0"/>
+                      <a:ext cx="2067725" cy="2100457"/>
+                    </a:xfrm>
+                    <a:prstGeom prst="rect">
+                      <a:avLst/>
+                    </a:prstGeom>
+                  </pic:spPr>
+                </pic:pic>
+              </a:graphicData>
+            </a:graphic>
+          </wp:inline>
+        </w:drawing>
+      </w:r>
+    </w:p>
+    <w:p>
+      <w:pPr>
+        <w:pStyle w:val="NormalWeb"/>
+        <w:spacing w:before="240" w:beforeAutospacing="0" w:after="160" w:afterAutospacing="0"/>
+        <w:jc w:val="center"/>
+      </w:pPr>
+      <w:r>
+        <w:rPr>
+          <w:color w:val="000000"/>
+          <w:sz w:val="32"/>
+          <w:szCs w:val="32"/>
+        </w:rPr>
+        <w:t>ADDIS ABABA UNIVERSITY</w:t>
+      </w:r>
+    </w:p>
+    <w:p>
+      <w:pPr>
+        <w:pStyle w:val="NormalWeb"/>
+        <w:spacing w:before="240" w:beforeAutospacing="0" w:after="160" w:afterAutospacing="0" w:line="480" w:lineRule="auto"/>
+        <w:jc w:val="center"/>
+      </w:pPr>
+      <w:r>
+        <w:rPr>
+          <w:color w:val="000000"/>
+          <w:sz w:val="32"/>
+          <w:szCs w:val="32"/>
+        </w:rPr>
+        <w:t>ADDIS ABABA INSTITUTE OF TECHNOLOGY</w:t>
+      </w:r>
+    </w:p>
+    <w:p>
+      <w:pPr>
+        <w:pStyle w:val="NormalWeb"/>
+        <w:spacing w:before="240" w:beforeAutospacing="0" w:after="160" w:afterAutospacing="0" w:line="480" w:lineRule="auto"/>
+        <w:jc w:val="center"/>
+      </w:pPr>
+      <w:r>
+        <w:rPr>
+          <w:color w:val="000000"/>
+          <w:sz w:val="32"/>
+          <w:szCs w:val="32"/>
+        </w:rPr>
+        <w:t>CENTER OF INFORMATION TECHNOLOGY AND SCIENTIFIC COMPUTING</w:t>
+      </w:r>
+    </w:p>
+    <w:p>
+      <w:pPr>
+        <w:jc w:val="center"/>
+        <w:rPr>
+          <w:rFonts w:ascii="Times New Roman" w:hAnsi="Times New Roman" w:cs="Times New Roman"/>
+          <w:b/>
+          <w:color w:val="0A0A23"/>
+          <w:sz w:val="32"/>
+          <w:szCs w:val="32"/>
+          <w:shd w:val="clear" w:color="auto" w:fill="FFFFFF"/>
+        </w:rPr>
+      </w:pPr>
+      <w:r>
+        <w:rPr>
+          <w:rFonts w:ascii="Times New Roman" w:hAnsi="Times New Roman" w:cs="Times New Roman"/>
+          <w:b/>
+          <w:color w:val="0A0A23"/>
+          <w:sz w:val="32"/>
+          <w:szCs w:val="32"/>
+          <w:shd w:val="clear" w:color="auto" w:fill="FFFFFF"/>
+        </w:rPr>
+        <w:t>JAVA SCRIPT BASICS</w:t>
+      </w:r>
+    </w:p>
+    <w:p>
+      <w:pPr>
+        <w:jc w:val="both"/>
+        <w:rPr>
+          <w:rFonts w:ascii="Times New Roman" w:hAnsi="Times New Roman" w:cs="Times New Roman"/>
+          <w:color w:val="0A0A23"/>
+          <w:sz w:val="24"/>
+          <w:szCs w:val="24"/>
+          <w:shd w:val="clear" w:color="auto" w:fill="FFFFFF"/>
+        </w:rPr>
+      </w:pPr>
+    </w:p>
+    <w:p>
+      <w:pPr>
+        <w:jc w:val="both"/>
+        <w:rPr>
+          <w:rFonts w:ascii="Times New Roman" w:hAnsi="Times New Roman" w:cs="Times New Roman"/>
+          <w:color w:val="0A0A23"/>
+          <w:sz w:val="24"/>
+          <w:szCs w:val="24"/>
+          <w:shd w:val="clear" w:color="auto" w:fill="FFFFFF"/>
+        </w:rPr>
+      </w:pPr>
+    </w:p>
+    <w:p>
+      <w:pPr>
+        <w:jc w:val="both"/>
+        <w:rPr>
+          <w:rFonts w:ascii="Times New Roman" w:hAnsi="Times New Roman" w:cs="Times New Roman"/>
+          <w:color w:val="0A0A23"/>
+          <w:sz w:val="24"/>
+          <w:szCs w:val="24"/>
+          <w:shd w:val="clear" w:color="auto" w:fill="FFFFFF"/>
+        </w:rPr>
+      </w:pPr>
+    </w:p>
+    <w:p>
+      <w:pPr>
+        <w:jc w:val="both"/>
+        <w:rPr>
+          <w:rFonts w:ascii="Times New Roman" w:hAnsi="Times New Roman" w:cs="Times New Roman"/>
+          <w:color w:val="0A0A23"/>
+          <w:sz w:val="24"/>
+          <w:szCs w:val="24"/>
+          <w:shd w:val="clear" w:color="auto" w:fill="FFFFFF"/>
+        </w:rPr>
+      </w:pPr>
+    </w:p>
+    <w:p>
+      <w:pPr>
+        <w:jc w:val="both"/>
+        <w:rPr>
+          <w:rFonts w:ascii="Times New Roman" w:hAnsi="Times New Roman" w:cs="Times New Roman"/>
+          <w:color w:val="0A0A23"/>
+          <w:sz w:val="24"/>
+          <w:szCs w:val="24"/>
+          <w:shd w:val="clear" w:color="auto" w:fill="FFFFFF"/>
+        </w:rPr>
+      </w:pPr>
+    </w:p>
+    <w:p>
+      <w:pPr>
+        <w:jc w:val="both"/>
+        <w:rPr>
+          <w:rFonts w:ascii="Times New Roman" w:hAnsi="Times New Roman" w:cs="Times New Roman"/>
+          <w:color w:val="0A0A23"/>
+          <w:sz w:val="24"/>
+          <w:szCs w:val="24"/>
+          <w:shd w:val="clear" w:color="auto" w:fill="FFFFFF"/>
+        </w:rPr>
+      </w:pPr>
+      <w:r>
+        <w:rPr>
+          <w:rFonts w:ascii="Times New Roman" w:hAnsi="Times New Roman" w:cs="Times New Roman"/>
+          <w:b/>
+          <w:color w:val="0A0A23"/>
+          <w:sz w:val="24"/>
+          <w:szCs w:val="24"/>
+          <w:shd w:val="clear" w:color="auto" w:fill="FFFFFF"/>
+        </w:rPr>
+        <w:t>Prepared by</w:t>
+      </w:r>
+      <w:r>
+        <w:rPr>
+          <w:rFonts w:ascii="Times New Roman" w:hAnsi="Times New Roman" w:cs="Times New Roman"/>
+          <w:color w:val="0A0A23"/>
+          <w:sz w:val="24"/>
+          <w:szCs w:val="24"/>
+          <w:shd w:val="clear" w:color="auto" w:fill="FFFFFF"/>
+        </w:rPr>
+        <w:t>: - Mercy Habte</w:t>
+      </w:r>
+    </w:p>
+    <w:p>
+      <w:pPr>
+        <w:jc w:val="both"/>
+        <w:rPr>
+          <w:rFonts w:ascii="Times New Roman" w:hAnsi="Times New Roman" w:cs="Times New Roman"/>
+          <w:color w:val="0A0A23"/>
+          <w:sz w:val="24"/>
+          <w:szCs w:val="24"/>
+          <w:shd w:val="clear" w:color="auto" w:fill="FFFFFF"/>
+        </w:rPr>
+      </w:pPr>
+      <w:r>
+        <w:rPr>
+          <w:rFonts w:ascii="Times New Roman" w:hAnsi="Times New Roman" w:cs="Times New Roman"/>
+          <w:b/>
+          <w:color w:val="0A0A23"/>
+          <w:sz w:val="24"/>
+          <w:szCs w:val="24"/>
+          <w:shd w:val="clear" w:color="auto" w:fill="FFFFFF"/>
+        </w:rPr>
+        <w:t>Submitted to</w:t>
+      </w:r>
+      <w:r>
+        <w:rPr>
+          <w:rFonts w:ascii="Times New Roman" w:hAnsi="Times New Roman" w:cs="Times New Roman"/>
+          <w:color w:val="0A0A23"/>
+          <w:sz w:val="24"/>
+          <w:szCs w:val="24"/>
+          <w:shd w:val="clear" w:color="auto" w:fill="FFFFFF"/>
+        </w:rPr>
+        <w:t>: - Mr. Fitsum Alemu</w:t>
+      </w:r>
+    </w:p>
+    <w:p>
+      <w:pPr>
+        <w:jc w:val="both"/>
+        <w:rPr>
+          <w:rFonts w:ascii="Times New Roman" w:hAnsi="Times New Roman" w:cs="Times New Roman"/>
+          <w:color w:val="0A0A23"/>
+          <w:sz w:val="24"/>
+          <w:szCs w:val="24"/>
+          <w:shd w:val="clear" w:color="auto" w:fill="FFFFFF"/>
+        </w:rPr>
+      </w:pPr>
+    </w:p>
+    <w:p>
+      <w:pPr>
+        <w:jc w:val="both"/>
+        <w:rPr>
+          <w:rFonts w:ascii="Times New Roman" w:hAnsi="Times New Roman" w:cs="Times New Roman"/>
+          <w:color w:val="0A0A23"/>
+          <w:sz w:val="24"/>
+          <w:szCs w:val="24"/>
+          <w:shd w:val="clear" w:color="auto" w:fill="FFFFFF"/>
+        </w:rPr>
+      </w:pPr>
+    </w:p>
+    <w:p>
+      <w:pPr>
+        <w:jc w:val="both"/>
+        <w:rPr>
+          <w:rFonts w:ascii="Times New Roman" w:hAnsi="Times New Roman" w:cs="Times New Roman"/>
+          <w:color w:val="0A0A23"/>
+          <w:sz w:val="24"/>
+          <w:szCs w:val="24"/>
+          <w:shd w:val="clear" w:color="auto" w:fill="FFFFFF"/>
+        </w:rPr>
+      </w:pPr>
+    </w:p>
+    <w:p>
+      <w:pPr>
+        <w:jc w:val="both"/>
+        <w:rPr>
+          <w:rFonts w:ascii="Times New Roman" w:hAnsi="Times New Roman" w:cs="Times New Roman"/>
+          <w:color w:val="0A0A23"/>
+          <w:sz w:val="24"/>
+          <w:szCs w:val="24"/>
+          <w:shd w:val="clear" w:color="auto" w:fill="FFFFFF"/>
+        </w:rPr>
+      </w:pPr>
+    </w:p>
+    <w:p>
+      <w:pPr>
+        <w:jc w:val="both"/>
+        <w:rPr>
+          <w:rFonts w:ascii="Times New Roman" w:hAnsi="Times New Roman" w:cs="Times New Roman"/>
+          <w:color w:val="0A0A23"/>
+          <w:sz w:val="24"/>
+          <w:szCs w:val="24"/>
+          <w:shd w:val="clear" w:color="auto" w:fill="FFFFFF"/>
+        </w:rPr>
+      </w:pPr>
+      <w:r>
+        <w:rPr>
+          <w:rFonts w:ascii="Times New Roman" w:hAnsi="Times New Roman" w:cs="Times New Roman"/>
+          <w:color w:val="0A0A23"/>
+          <w:sz w:val="24"/>
+          <w:szCs w:val="24"/>
+          <w:shd w:val="clear" w:color="auto" w:fill="FFFFFF"/>
+        </w:rPr>
+        <w:tab/>
+      </w:r>
+      <w:r>
+        <w:rPr>
+          <w:rFonts w:ascii="Times New Roman" w:hAnsi="Times New Roman" w:cs="Times New Roman"/>
+          <w:color w:val="0A0A23"/>
+          <w:sz w:val="24"/>
+          <w:szCs w:val="24"/>
+          <w:shd w:val="clear" w:color="auto" w:fill="FFFFFF"/>
+        </w:rPr>
+        <w:tab/>
+      </w:r>
+      <w:r>
+        <w:rPr>
+          <w:rFonts w:ascii="Times New Roman" w:hAnsi="Times New Roman" w:cs="Times New Roman"/>
+          <w:color w:val="0A0A23"/>
+          <w:sz w:val="24"/>
+          <w:szCs w:val="24"/>
+          <w:shd w:val="clear" w:color="auto" w:fill="FFFFFF"/>
+        </w:rPr>
+        <w:tab/>
+      </w:r>
+      <w:r>
+        <w:rPr>
+          <w:rFonts w:ascii="Times New Roman" w:hAnsi="Times New Roman" w:cs="Times New Roman"/>
+          <w:color w:val="0A0A23"/>
+          <w:sz w:val="24"/>
+          <w:szCs w:val="24"/>
+          <w:shd w:val="clear" w:color="auto" w:fill="FFFFFF"/>
+        </w:rPr>
+        <w:tab/>
+      </w:r>
+      <w:r>
+        <w:rPr>
+          <w:rFonts w:ascii="Times New Roman" w:hAnsi="Times New Roman" w:cs="Times New Roman"/>
+          <w:color w:val="0A0A23"/>
+          <w:sz w:val="24"/>
+          <w:szCs w:val="24"/>
+          <w:shd w:val="clear" w:color="auto" w:fill="FFFFFF"/>
+        </w:rPr>
+        <w:tab/>
+      </w:r>
+      <w:r>
+        <w:rPr>
+          <w:rFonts w:ascii="Times New Roman" w:hAnsi="Times New Roman" w:cs="Times New Roman"/>
+          <w:color w:val="0A0A23"/>
+          <w:sz w:val="24"/>
+          <w:szCs w:val="24"/>
+          <w:shd w:val="clear" w:color="auto" w:fill="FFFFFF"/>
+        </w:rPr>
+        <w:tab/>
+      </w:r>
+      <w:r>
+        <w:rPr>
+          <w:rFonts w:ascii="Times New Roman" w:hAnsi="Times New Roman" w:cs="Times New Roman"/>
+          <w:color w:val="0A0A23"/>
+          <w:sz w:val="24"/>
+          <w:szCs w:val="24"/>
+          <w:shd w:val="clear" w:color="auto" w:fill="FFFFFF"/>
+        </w:rPr>
+        <w:tab/>
+      </w:r>
+      <w:r>
+        <w:rPr>
+          <w:rFonts w:ascii="Times New Roman" w:hAnsi="Times New Roman" w:cs="Times New Roman"/>
+          <w:color w:val="0A0A23"/>
+          <w:sz w:val="24"/>
+          <w:szCs w:val="24"/>
+          <w:shd w:val="clear" w:color="auto" w:fill="FFFFFF"/>
+        </w:rPr>
+        <w:tab/>
+      </w:r>
+      <w:r>
+        <w:rPr>
+          <w:rFonts w:ascii="Times New Roman" w:hAnsi="Times New Roman" w:cs="Times New Roman"/>
+          <w:color w:val="0A0A23"/>
+          <w:sz w:val="24"/>
+          <w:szCs w:val="24"/>
+          <w:shd w:val="clear" w:color="auto" w:fill="FFFFFF"/>
+        </w:rPr>
+        <w:tab/>
+      </w:r>
+      <w:r>
+        <w:rPr>
+          <w:rFonts w:ascii="Times New Roman" w:hAnsi="Times New Roman" w:cs="Times New Roman"/>
+          <w:color w:val="0A0A23"/>
+          <w:sz w:val="24"/>
+          <w:szCs w:val="24"/>
+          <w:shd w:val="clear" w:color="auto" w:fill="FFFFFF"/>
+        </w:rPr>
+        <w:tab/>
+      </w:r>
+      <w:r>
+        <w:rPr>
+          <w:rFonts w:ascii="Times New Roman" w:hAnsi="Times New Roman" w:cs="Times New Roman"/>
+          <w:color w:val="0A0A23"/>
+          <w:sz w:val="24"/>
+          <w:szCs w:val="24"/>
+          <w:shd w:val="clear" w:color="auto" w:fill="FFFFFF"/>
+        </w:rPr>
+        <w:tab/>
+      </w:r>
+      <w:r>
+        <w:rPr>
+          <w:rFonts w:ascii="Times New Roman" w:hAnsi="Times New Roman" w:cs="Times New Roman"/>
+          <w:color w:val="0A0A23"/>
+          <w:sz w:val="24"/>
+          <w:szCs w:val="24"/>
+          <w:shd w:val="clear" w:color="auto" w:fill="FFFFFF"/>
+        </w:rPr>
+        <w:t xml:space="preserve"> January 2021</w:t>
+      </w:r>
+    </w:p>
+    <w:sdt>
+      <w:sdtPr>
+        <w:id w:val="1750695968"/>
+        <w:docPartObj>
+          <w:docPartGallery w:val="Table of Contents"/>
+          <w:docPartUnique/>
+        </w:docPartObj>
+      </w:sdtPr>
+      <w:sdtEndPr>
+        <w:rPr>
+          <w:rFonts w:asciiTheme="minorHAnsi" w:eastAsiaTheme="minorHAnsi" w:hAnsiTheme="minorHAnsi" w:cstheme="minorBidi"/>
+          <w:b/>
+          <w:bCs/>
+          <w:noProof/>
+          <w:color w:val="auto"/>
+          <w:sz w:val="22"/>
+          <w:szCs w:val="22"/>
+        </w:rPr>
+      </w:sdtEndPr>
+      <w:sdtContent>
+        <w:p>
+          <w:pPr>
+            <w:pStyle w:val="TOCHeading"/>
+            <w:rPr>
+              <w:color w:val="C45911" w:themeColor="accent2" w:themeShade="BF"/>
+              <w:sz w:val="36"/>
+              <w:szCs w:val="36"/>
+            </w:rPr>
+          </w:pPr>
+          <w:r>
+            <w:rPr>
+              <w:color w:val="C45911" w:themeColor="accent2" w:themeShade="BF"/>
+              <w:sz w:val="36"/>
+              <w:szCs w:val="36"/>
+            </w:rPr>
+            <w:t>Table of Contents</w:t>
+          </w:r>
+        </w:p>
+        <w:p/>
+        <w:p>
+          <w:pPr>
+            <w:pStyle w:val="TOC1"/>
+            <w:tabs>
+              <w:tab w:val="right" w:leader="dot" w:pos="9350"/>
+            </w:tabs>
+            <w:rPr>
+              <w:rFonts w:ascii="Times New Roman" w:eastAsiaTheme="minorEastAsia" w:hAnsi="Times New Roman" w:cs="Times New Roman"/>
+              <w:noProof/>
+              <w:sz w:val="24"/>
+              <w:szCs w:val="24"/>
+            </w:rPr>
+          </w:pPr>
+          <w:r>
+            <w:rPr>
+              <w:b/>
+              <w:bCs/>
+              <w:noProof/>
+            </w:rPr>
+            <w:fldChar w:fldCharType="begin"/>
+          </w:r>
+          <w:r>
+            <w:rPr>
+              <w:b/>
+              <w:bCs/>
+              <w:noProof/>
+            </w:rPr>
+            <w:instrText xml:space="preserve"> TOC \o "1-3" \h \z \u </w:instrText>
+          </w:r>
+          <w:r>
+            <w:rPr>
+              <w:b/>
+              <w:bCs/>
+              <w:noProof/>
+            </w:rPr>
+            <w:fldChar w:fldCharType="separate"/>
+          </w:r>
+          <w:hyperlink w:anchor="_Toc62396457" w:history="1">
+            <w:r>
+              <w:rPr>
+                <w:rStyle w:val="Hyperlink"/>
+                <w:rFonts w:ascii="Times New Roman" w:hAnsi="Times New Roman" w:cs="Times New Roman"/>
+                <w:noProof/>
+                <w:sz w:val="24"/>
+                <w:szCs w:val="24"/>
+              </w:rPr>
+              <w:t>Is JavaScript Interpreted La</w:t>
+            </w:r>
+            <w:r>
+              <w:rPr>
+                <w:rStyle w:val="Hyperlink"/>
+                <w:rFonts w:ascii="Times New Roman" w:hAnsi="Times New Roman" w:cs="Times New Roman"/>
+                <w:noProof/>
+                <w:sz w:val="24"/>
+                <w:szCs w:val="24"/>
+              </w:rPr>
+              <w:t>n</w:t>
+            </w:r>
+            <w:r>
+              <w:rPr>
+                <w:rStyle w:val="Hyperlink"/>
+                <w:rFonts w:ascii="Times New Roman" w:hAnsi="Times New Roman" w:cs="Times New Roman"/>
+                <w:noProof/>
+                <w:sz w:val="24"/>
+                <w:szCs w:val="24"/>
+              </w:rPr>
+              <w:t>guage in it entierly?</w:t>
+            </w:r>
+            <w:r>
+              <w:rPr>
+                <w:rFonts w:ascii="Times New Roman" w:hAnsi="Times New Roman" w:cs="Times New Roman"/>
+                <w:noProof/>
+                <w:webHidden/>
+                <w:sz w:val="24"/>
+                <w:szCs w:val="24"/>
+              </w:rPr>
+              <w:tab/>
+            </w:r>
+            <w:r>
+              <w:rPr>
+                <w:rFonts w:ascii="Times New Roman" w:hAnsi="Times New Roman" w:cs="Times New Roman"/>
+                <w:noProof/>
+                <w:webHidden/>
+                <w:sz w:val="24"/>
+                <w:szCs w:val="24"/>
+              </w:rPr>
+              <w:fldChar w:fldCharType="begin"/>
+            </w:r>
+            <w:r>
+              <w:rPr>
+                <w:rFonts w:ascii="Times New Roman" w:hAnsi="Times New Roman" w:cs="Times New Roman"/>
+                <w:noProof/>
+                <w:webHidden/>
+                <w:sz w:val="24"/>
+                <w:szCs w:val="24"/>
+              </w:rPr>
+              <w:instrText xml:space="preserve"> PAGEREF _Toc62396457 \h </w:instrText>
+            </w:r>
+            <w:r>
+              <w:rPr>
+                <w:rFonts w:ascii="Times New Roman" w:hAnsi="Times New Roman" w:cs="Times New Roman"/>
+                <w:noProof/>
+                <w:webHidden/>
+                <w:sz w:val="24"/>
+                <w:szCs w:val="24"/>
+              </w:rPr>
+            </w:r>
+            <w:r>
+              <w:rPr>
+                <w:rFonts w:ascii="Times New Roman" w:hAnsi="Times New Roman" w:cs="Times New Roman"/>
+                <w:noProof/>
+                <w:webHidden/>
+                <w:sz w:val="24"/>
+                <w:szCs w:val="24"/>
+              </w:rPr>
+              <w:fldChar w:fldCharType="separate"/>
+            </w:r>
+            <w:r>
+              <w:rPr>
+                <w:rFonts w:ascii="Times New Roman" w:hAnsi="Times New Roman" w:cs="Times New Roman"/>
+                <w:noProof/>
+                <w:webHidden/>
+                <w:sz w:val="24"/>
+                <w:szCs w:val="24"/>
+              </w:rPr>
+              <w:t>3</w:t>
+            </w:r>
+            <w:r>
+              <w:rPr>
+                <w:rFonts w:ascii="Times New Roman" w:hAnsi="Times New Roman" w:cs="Times New Roman"/>
+                <w:noProof/>
+                <w:webHidden/>
+                <w:sz w:val="24"/>
+                <w:szCs w:val="24"/>
+              </w:rPr>
+              <w:fldChar w:fldCharType="end"/>
+            </w:r>
+          </w:hyperlink>
+        </w:p>
+        <w:p>
+          <w:pPr>
+            <w:pStyle w:val="TOC1"/>
+            <w:tabs>
+              <w:tab w:val="right" w:leader="dot" w:pos="9350"/>
+            </w:tabs>
+            <w:rPr>
+              <w:rFonts w:ascii="Times New Roman" w:eastAsiaTheme="minorEastAsia" w:hAnsi="Times New Roman" w:cs="Times New Roman"/>
+              <w:noProof/>
+              <w:sz w:val="24"/>
+              <w:szCs w:val="24"/>
+            </w:rPr>
+          </w:pPr>
+          <w:hyperlink w:anchor="_Toc62396458" w:history="1">
+            <w:r>
+              <w:rPr>
+                <w:rStyle w:val="Hyperlink"/>
+                <w:rFonts w:ascii="Times New Roman" w:hAnsi="Times New Roman" w:cs="Times New Roman"/>
+                <w:noProof/>
+                <w:sz w:val="24"/>
+                <w:szCs w:val="24"/>
+              </w:rPr>
+              <w:t>The history of “typ</w:t>
+            </w:r>
+            <w:r>
+              <w:rPr>
+                <w:rStyle w:val="Hyperlink"/>
+                <w:rFonts w:ascii="Times New Roman" w:hAnsi="Times New Roman" w:cs="Times New Roman"/>
+                <w:noProof/>
+                <w:sz w:val="24"/>
+                <w:szCs w:val="24"/>
+              </w:rPr>
+              <w:t>e</w:t>
+            </w:r>
+            <w:r>
+              <w:rPr>
+                <w:rStyle w:val="Hyperlink"/>
+                <w:rFonts w:ascii="Times New Roman" w:hAnsi="Times New Roman" w:cs="Times New Roman"/>
+                <w:noProof/>
+                <w:sz w:val="24"/>
+                <w:szCs w:val="24"/>
+              </w:rPr>
+              <w:t>of null”</w:t>
+            </w:r>
+            <w:r>
+              <w:rPr>
+                <w:rFonts w:ascii="Times New Roman" w:hAnsi="Times New Roman" w:cs="Times New Roman"/>
+                <w:noProof/>
+                <w:webHidden/>
+                <w:sz w:val="24"/>
+                <w:szCs w:val="24"/>
+              </w:rPr>
+              <w:tab/>
+            </w:r>
+            <w:r>
+              <w:rPr>
+                <w:rFonts w:ascii="Times New Roman" w:hAnsi="Times New Roman" w:cs="Times New Roman"/>
+                <w:noProof/>
+                <w:webHidden/>
+                <w:sz w:val="24"/>
+                <w:szCs w:val="24"/>
+              </w:rPr>
+              <w:fldChar w:fldCharType="begin"/>
+            </w:r>
+            <w:r>
+              <w:rPr>
+                <w:rFonts w:ascii="Times New Roman" w:hAnsi="Times New Roman" w:cs="Times New Roman"/>
+                <w:noProof/>
+                <w:webHidden/>
+                <w:sz w:val="24"/>
+                <w:szCs w:val="24"/>
+              </w:rPr>
+              <w:instrText xml:space="preserve"> PAGEREF _Toc62396458 \h </w:instrText>
+            </w:r>
+            <w:r>
+              <w:rPr>
+                <w:rFonts w:ascii="Times New Roman" w:hAnsi="Times New Roman" w:cs="Times New Roman"/>
+                <w:noProof/>
+                <w:webHidden/>
+                <w:sz w:val="24"/>
+                <w:szCs w:val="24"/>
+              </w:rPr>
+            </w:r>
+            <w:r>
+              <w:rPr>
+                <w:rFonts w:ascii="Times New Roman" w:hAnsi="Times New Roman" w:cs="Times New Roman"/>
+                <w:noProof/>
+                <w:webHidden/>
+                <w:sz w:val="24"/>
+                <w:szCs w:val="24"/>
+              </w:rPr>
+              <w:fldChar w:fldCharType="separate"/>
+            </w:r>
+            <w:r>
+              <w:rPr>
+                <w:rFonts w:ascii="Times New Roman" w:hAnsi="Times New Roman" w:cs="Times New Roman"/>
+                <w:noProof/>
+                <w:webHidden/>
+                <w:sz w:val="24"/>
+                <w:szCs w:val="24"/>
+              </w:rPr>
+              <w:t>4</w:t>
+            </w:r>
+            <w:r>
+              <w:rPr>
+                <w:rFonts w:ascii="Times New Roman" w:hAnsi="Times New Roman" w:cs="Times New Roman"/>
+                <w:noProof/>
+                <w:webHidden/>
+                <w:sz w:val="24"/>
+                <w:szCs w:val="24"/>
+              </w:rPr>
+              <w:fldChar w:fldCharType="end"/>
+            </w:r>
+          </w:hyperlink>
+        </w:p>
+        <w:p>
+          <w:pPr>
+            <w:pStyle w:val="TOC1"/>
+            <w:tabs>
+              <w:tab w:val="right" w:leader="dot" w:pos="9350"/>
+            </w:tabs>
+            <w:rPr>
+              <w:rFonts w:ascii="Times New Roman" w:eastAsiaTheme="minorEastAsia" w:hAnsi="Times New Roman" w:cs="Times New Roman"/>
+              <w:noProof/>
+              <w:sz w:val="24"/>
+              <w:szCs w:val="24"/>
+            </w:rPr>
+          </w:pPr>
+          <w:hyperlink w:anchor="_Toc62396459" w:history="1">
+            <w:r>
+              <w:rPr>
+                <w:rStyle w:val="Hyperlink"/>
+                <w:rFonts w:ascii="Times New Roman" w:hAnsi="Times New Roman" w:cs="Times New Roman"/>
+                <w:noProof/>
+                <w:sz w:val="24"/>
+                <w:szCs w:val="24"/>
+              </w:rPr>
+              <w:t xml:space="preserve">why  hoisting is </w:t>
+            </w:r>
+            <w:r>
+              <w:rPr>
+                <w:rStyle w:val="Hyperlink"/>
+                <w:rFonts w:ascii="Times New Roman" w:hAnsi="Times New Roman" w:cs="Times New Roman"/>
+                <w:noProof/>
+                <w:sz w:val="24"/>
+                <w:szCs w:val="24"/>
+              </w:rPr>
+              <w:t>d</w:t>
+            </w:r>
+            <w:r>
+              <w:rPr>
+                <w:rStyle w:val="Hyperlink"/>
+                <w:rFonts w:ascii="Times New Roman" w:hAnsi="Times New Roman" w:cs="Times New Roman"/>
+                <w:noProof/>
+                <w:sz w:val="24"/>
+                <w:szCs w:val="24"/>
+              </w:rPr>
+              <w:t>ifferent with let and const ?</w:t>
+            </w:r>
+            <w:r>
+              <w:rPr>
+                <w:rFonts w:ascii="Times New Roman" w:hAnsi="Times New Roman" w:cs="Times New Roman"/>
+                <w:noProof/>
+                <w:webHidden/>
+                <w:sz w:val="24"/>
+                <w:szCs w:val="24"/>
+              </w:rPr>
+              <w:tab/>
+            </w:r>
+            <w:r>
+              <w:rPr>
+                <w:rFonts w:ascii="Times New Roman" w:hAnsi="Times New Roman" w:cs="Times New Roman"/>
+                <w:noProof/>
+                <w:webHidden/>
+                <w:sz w:val="24"/>
+                <w:szCs w:val="24"/>
+              </w:rPr>
+              <w:fldChar w:fldCharType="begin"/>
+            </w:r>
+            <w:r>
+              <w:rPr>
+                <w:rFonts w:ascii="Times New Roman" w:hAnsi="Times New Roman" w:cs="Times New Roman"/>
+                <w:noProof/>
+                <w:webHidden/>
+                <w:sz w:val="24"/>
+                <w:szCs w:val="24"/>
+              </w:rPr>
+              <w:instrText xml:space="preserve"> PAGEREF _Toc62396459 \h </w:instrText>
+            </w:r>
+            <w:r>
+              <w:rPr>
+                <w:rFonts w:ascii="Times New Roman" w:hAnsi="Times New Roman" w:cs="Times New Roman"/>
+                <w:noProof/>
+                <w:webHidden/>
+                <w:sz w:val="24"/>
+                <w:szCs w:val="24"/>
+              </w:rPr>
+            </w:r>
+            <w:r>
+              <w:rPr>
+                <w:rFonts w:ascii="Times New Roman" w:hAnsi="Times New Roman" w:cs="Times New Roman"/>
+                <w:noProof/>
+                <w:webHidden/>
+                <w:sz w:val="24"/>
+                <w:szCs w:val="24"/>
+              </w:rPr>
+              <w:fldChar w:fldCharType="separate"/>
+            </w:r>
+            <w:r>
+              <w:rPr>
+                <w:rFonts w:ascii="Times New Roman" w:hAnsi="Times New Roman" w:cs="Times New Roman"/>
+                <w:noProof/>
+                <w:webHidden/>
+                <w:sz w:val="24"/>
+                <w:szCs w:val="24"/>
+              </w:rPr>
+              <w:t>5</w:t>
+            </w:r>
+            <w:r>
+              <w:rPr>
+                <w:rFonts w:ascii="Times New Roman" w:hAnsi="Times New Roman" w:cs="Times New Roman"/>
+                <w:noProof/>
+                <w:webHidden/>
+                <w:sz w:val="24"/>
+                <w:szCs w:val="24"/>
+              </w:rPr>
+              <w:fldChar w:fldCharType="end"/>
+            </w:r>
+          </w:hyperlink>
+        </w:p>
+        <w:p>
+          <w:pPr>
+            <w:pStyle w:val="TOC1"/>
+            <w:tabs>
+              <w:tab w:val="right" w:leader="dot" w:pos="9350"/>
+            </w:tabs>
+            <w:rPr>
+              <w:rFonts w:ascii="Times New Roman" w:eastAsiaTheme="minorEastAsia" w:hAnsi="Times New Roman" w:cs="Times New Roman"/>
+              <w:noProof/>
+              <w:sz w:val="24"/>
+              <w:szCs w:val="24"/>
+            </w:rPr>
+          </w:pPr>
+          <w:hyperlink w:anchor="_Toc62396460" w:history="1">
+            <w:r>
+              <w:rPr>
+                <w:rStyle w:val="Hyperlink"/>
+                <w:rFonts w:ascii="Times New Roman" w:hAnsi="Times New Roman" w:cs="Times New Roman"/>
+                <w:noProof/>
+                <w:sz w:val="24"/>
+                <w:szCs w:val="24"/>
+              </w:rPr>
+              <w:t>Semicolons in JavaS</w:t>
+            </w:r>
+            <w:r>
+              <w:rPr>
+                <w:rStyle w:val="Hyperlink"/>
+                <w:rFonts w:ascii="Times New Roman" w:hAnsi="Times New Roman" w:cs="Times New Roman"/>
+                <w:noProof/>
+                <w:sz w:val="24"/>
+                <w:szCs w:val="24"/>
+              </w:rPr>
+              <w:t>c</w:t>
+            </w:r>
+            <w:r>
+              <w:rPr>
+                <w:rStyle w:val="Hyperlink"/>
+                <w:rFonts w:ascii="Times New Roman" w:hAnsi="Times New Roman" w:cs="Times New Roman"/>
+                <w:noProof/>
+                <w:sz w:val="24"/>
+                <w:szCs w:val="24"/>
+              </w:rPr>
+              <w:t>ript: To Use or Not to Use?</w:t>
+            </w:r>
+            <w:r>
+              <w:rPr>
+                <w:rFonts w:ascii="Times New Roman" w:hAnsi="Times New Roman" w:cs="Times New Roman"/>
+                <w:noProof/>
+                <w:webHidden/>
+                <w:sz w:val="24"/>
+                <w:szCs w:val="24"/>
+              </w:rPr>
+              <w:tab/>
+            </w:r>
+            <w:r>
+              <w:rPr>
+                <w:rFonts w:ascii="Times New Roman" w:hAnsi="Times New Roman" w:cs="Times New Roman"/>
+                <w:noProof/>
+                <w:webHidden/>
+                <w:sz w:val="24"/>
+                <w:szCs w:val="24"/>
+              </w:rPr>
+              <w:fldChar w:fldCharType="begin"/>
+            </w:r>
+            <w:r>
+              <w:rPr>
+                <w:rFonts w:ascii="Times New Roman" w:hAnsi="Times New Roman" w:cs="Times New Roman"/>
+                <w:noProof/>
+                <w:webHidden/>
+                <w:sz w:val="24"/>
+                <w:szCs w:val="24"/>
+              </w:rPr>
+              <w:instrText xml:space="preserve"> PAGEREF _Toc62396460 \h </w:instrText>
+            </w:r>
+            <w:r>
+              <w:rPr>
+                <w:rFonts w:ascii="Times New Roman" w:hAnsi="Times New Roman" w:cs="Times New Roman"/>
+                <w:noProof/>
+                <w:webHidden/>
+                <w:sz w:val="24"/>
+                <w:szCs w:val="24"/>
+              </w:rPr>
+            </w:r>
+            <w:r>
+              <w:rPr>
+                <w:rFonts w:ascii="Times New Roman" w:hAnsi="Times New Roman" w:cs="Times New Roman"/>
+                <w:noProof/>
+                <w:webHidden/>
+                <w:sz w:val="24"/>
+                <w:szCs w:val="24"/>
+              </w:rPr>
+              <w:fldChar w:fldCharType="separate"/>
+            </w:r>
+            <w:r>
+              <w:rPr>
+                <w:rFonts w:ascii="Times New Roman" w:hAnsi="Times New Roman" w:cs="Times New Roman"/>
+                <w:noProof/>
+                <w:webHidden/>
+                <w:sz w:val="24"/>
+                <w:szCs w:val="24"/>
+              </w:rPr>
+              <w:t>6</w:t>
+            </w:r>
+            <w:r>
+              <w:rPr>
+                <w:rFonts w:ascii="Times New Roman" w:hAnsi="Times New Roman" w:cs="Times New Roman"/>
+                <w:noProof/>
+                <w:webHidden/>
+                <w:sz w:val="24"/>
+                <w:szCs w:val="24"/>
+              </w:rPr>
+              <w:fldChar w:fldCharType="end"/>
+            </w:r>
+          </w:hyperlink>
+        </w:p>
+        <w:p>
+          <w:pPr>
+            <w:pStyle w:val="TOC1"/>
+            <w:tabs>
+              <w:tab w:val="right" w:leader="dot" w:pos="9350"/>
+            </w:tabs>
+            <w:rPr>
+              <w:rFonts w:ascii="Times New Roman" w:eastAsiaTheme="minorEastAsia" w:hAnsi="Times New Roman" w:cs="Times New Roman"/>
+              <w:noProof/>
+              <w:sz w:val="24"/>
+              <w:szCs w:val="24"/>
+            </w:rPr>
+          </w:pPr>
+          <w:hyperlink w:anchor="_Toc62396461" w:history="1">
+            <w:r>
+              <w:rPr>
+                <w:rStyle w:val="Hyperlink"/>
+                <w:rFonts w:ascii="Times New Roman" w:eastAsia="Times New Roman" w:hAnsi="Times New Roman" w:cs="Times New Roman"/>
+                <w:noProof/>
+                <w:kern w:val="36"/>
+                <w:sz w:val="24"/>
+                <w:szCs w:val="24"/>
+              </w:rPr>
+              <w:t>When Should I No</w:t>
+            </w:r>
+            <w:r>
+              <w:rPr>
+                <w:rStyle w:val="Hyperlink"/>
+                <w:rFonts w:ascii="Times New Roman" w:eastAsia="Times New Roman" w:hAnsi="Times New Roman" w:cs="Times New Roman"/>
+                <w:noProof/>
+                <w:kern w:val="36"/>
+                <w:sz w:val="24"/>
+                <w:szCs w:val="24"/>
+              </w:rPr>
+              <w:t>t</w:t>
+            </w:r>
+            <w:r>
+              <w:rPr>
+                <w:rStyle w:val="Hyperlink"/>
+                <w:rFonts w:ascii="Times New Roman" w:eastAsia="Times New Roman" w:hAnsi="Times New Roman" w:cs="Times New Roman"/>
+                <w:noProof/>
+                <w:kern w:val="36"/>
+                <w:sz w:val="24"/>
+                <w:szCs w:val="24"/>
+              </w:rPr>
+              <w:t xml:space="preserve"> Use Semicolons?</w:t>
+            </w:r>
+            <w:r>
+              <w:rPr>
+                <w:rFonts w:ascii="Times New Roman" w:hAnsi="Times New Roman" w:cs="Times New Roman"/>
+                <w:noProof/>
+                <w:webHidden/>
+                <w:sz w:val="24"/>
+                <w:szCs w:val="24"/>
+              </w:rPr>
+              <w:tab/>
+            </w:r>
+            <w:r>
+              <w:rPr>
+                <w:rFonts w:ascii="Times New Roman" w:hAnsi="Times New Roman" w:cs="Times New Roman"/>
+                <w:noProof/>
+                <w:webHidden/>
+                <w:sz w:val="24"/>
+                <w:szCs w:val="24"/>
+              </w:rPr>
+              <w:fldChar w:fldCharType="begin"/>
+            </w:r>
+            <w:r>
+              <w:rPr>
+                <w:rFonts w:ascii="Times New Roman" w:hAnsi="Times New Roman" w:cs="Times New Roman"/>
+                <w:noProof/>
+                <w:webHidden/>
+                <w:sz w:val="24"/>
+                <w:szCs w:val="24"/>
+              </w:rPr>
+              <w:instrText xml:space="preserve"> PAGEREF _Toc62396461 \h </w:instrText>
+            </w:r>
+            <w:r>
+              <w:rPr>
+                <w:rFonts w:ascii="Times New Roman" w:hAnsi="Times New Roman" w:cs="Times New Roman"/>
+                <w:noProof/>
+                <w:webHidden/>
+                <w:sz w:val="24"/>
+                <w:szCs w:val="24"/>
+              </w:rPr>
+            </w:r>
+            <w:r>
+              <w:rPr>
+                <w:rFonts w:ascii="Times New Roman" w:hAnsi="Times New Roman" w:cs="Times New Roman"/>
+                <w:noProof/>
+                <w:webHidden/>
+                <w:sz w:val="24"/>
+                <w:szCs w:val="24"/>
+              </w:rPr>
+              <w:fldChar w:fldCharType="separate"/>
+            </w:r>
+            <w:r>
+              <w:rPr>
+                <w:rFonts w:ascii="Times New Roman" w:hAnsi="Times New Roman" w:cs="Times New Roman"/>
+                <w:noProof/>
+                <w:webHidden/>
+                <w:sz w:val="24"/>
+                <w:szCs w:val="24"/>
+              </w:rPr>
+              <w:t>7</w:t>
+            </w:r>
+            <w:r>
+              <w:rPr>
+                <w:rFonts w:ascii="Times New Roman" w:hAnsi="Times New Roman" w:cs="Times New Roman"/>
+                <w:noProof/>
+                <w:webHidden/>
+                <w:sz w:val="24"/>
+                <w:szCs w:val="24"/>
+              </w:rPr>
+              <w:fldChar w:fldCharType="end"/>
+            </w:r>
+          </w:hyperlink>
+        </w:p>
+        <w:p>
+          <w:pPr>
+            <w:pStyle w:val="TOC1"/>
+            <w:tabs>
+              <w:tab w:val="right" w:leader="dot" w:pos="9350"/>
+            </w:tabs>
+            <w:rPr>
+              <w:rFonts w:ascii="Times New Roman" w:eastAsiaTheme="minorEastAsia" w:hAnsi="Times New Roman" w:cs="Times New Roman"/>
+              <w:noProof/>
+              <w:sz w:val="24"/>
+              <w:szCs w:val="24"/>
+            </w:rPr>
+          </w:pPr>
+          <w:hyperlink w:anchor="_Toc62396462" w:history="1">
+            <w:r>
+              <w:rPr>
+                <w:rStyle w:val="Hyperlink"/>
+                <w:rFonts w:ascii="Times New Roman" w:hAnsi="Times New Roman" w:cs="Times New Roman"/>
+                <w:noProof/>
+                <w:sz w:val="24"/>
+                <w:szCs w:val="24"/>
+              </w:rPr>
+              <w:t>Expression v</w:t>
+            </w:r>
+            <w:r>
+              <w:rPr>
+                <w:rStyle w:val="Hyperlink"/>
+                <w:rFonts w:ascii="Times New Roman" w:hAnsi="Times New Roman" w:cs="Times New Roman"/>
+                <w:noProof/>
+                <w:sz w:val="24"/>
+                <w:szCs w:val="24"/>
+              </w:rPr>
+              <w:t>s</w:t>
+            </w:r>
+            <w:r>
+              <w:rPr>
+                <w:rStyle w:val="Hyperlink"/>
+                <w:rFonts w:ascii="Times New Roman" w:hAnsi="Times New Roman" w:cs="Times New Roman"/>
+                <w:noProof/>
+                <w:sz w:val="24"/>
+                <w:szCs w:val="24"/>
+              </w:rPr>
+              <w:t>  Statement in JavaScript</w:t>
+            </w:r>
+            <w:r>
+              <w:rPr>
+                <w:rFonts w:ascii="Times New Roman" w:hAnsi="Times New Roman" w:cs="Times New Roman"/>
+                <w:noProof/>
+                <w:webHidden/>
+                <w:sz w:val="24"/>
+                <w:szCs w:val="24"/>
+              </w:rPr>
+              <w:tab/>
+            </w:r>
+            <w:r>
+              <w:rPr>
+                <w:rFonts w:ascii="Times New Roman" w:hAnsi="Times New Roman" w:cs="Times New Roman"/>
+                <w:noProof/>
+                <w:webHidden/>
+                <w:sz w:val="24"/>
+                <w:szCs w:val="24"/>
+              </w:rPr>
+              <w:fldChar w:fldCharType="begin"/>
+            </w:r>
+            <w:r>
+              <w:rPr>
+                <w:rFonts w:ascii="Times New Roman" w:hAnsi="Times New Roman" w:cs="Times New Roman"/>
+                <w:noProof/>
+                <w:webHidden/>
+                <w:sz w:val="24"/>
+                <w:szCs w:val="24"/>
+              </w:rPr>
+              <w:instrText xml:space="preserve"> PAGEREF _Toc62396462 \h </w:instrText>
+            </w:r>
+            <w:r>
+              <w:rPr>
+                <w:rFonts w:ascii="Times New Roman" w:hAnsi="Times New Roman" w:cs="Times New Roman"/>
+                <w:noProof/>
+                <w:webHidden/>
+                <w:sz w:val="24"/>
+                <w:szCs w:val="24"/>
+              </w:rPr>
+            </w:r>
+            <w:r>
+              <w:rPr>
+                <w:rFonts w:ascii="Times New Roman" w:hAnsi="Times New Roman" w:cs="Times New Roman"/>
+                <w:noProof/>
+                <w:webHidden/>
+                <w:sz w:val="24"/>
+                <w:szCs w:val="24"/>
+              </w:rPr>
+              <w:fldChar w:fldCharType="separate"/>
+            </w:r>
+            <w:r>
+              <w:rPr>
+                <w:rFonts w:ascii="Times New Roman" w:hAnsi="Times New Roman" w:cs="Times New Roman"/>
+                <w:noProof/>
+                <w:webHidden/>
+                <w:sz w:val="24"/>
+                <w:szCs w:val="24"/>
+              </w:rPr>
+              <w:t>8</w:t>
+            </w:r>
+            <w:r>
+              <w:rPr>
+                <w:rFonts w:ascii="Times New Roman" w:hAnsi="Times New Roman" w:cs="Times New Roman"/>
+                <w:noProof/>
+                <w:webHidden/>
+                <w:sz w:val="24"/>
+                <w:szCs w:val="24"/>
+              </w:rPr>
+              <w:fldChar w:fldCharType="end"/>
+            </w:r>
+          </w:hyperlink>
+        </w:p>
+        <w:p>
+          <w:pPr>
+            <w:pStyle w:val="TOC1"/>
+            <w:tabs>
+              <w:tab w:val="right" w:leader="dot" w:pos="9350"/>
+            </w:tabs>
+            <w:rPr>
+              <w:rFonts w:eastAsiaTheme="minorEastAsia"/>
+              <w:noProof/>
+            </w:rPr>
+          </w:pPr>
+          <w:hyperlink w:anchor="_Toc62396463" w:history="1">
+            <w:r>
+              <w:rPr>
+                <w:rStyle w:val="Hyperlink"/>
+                <w:rFonts w:ascii="Times New Roman" w:hAnsi="Times New Roman" w:cs="Times New Roman"/>
+                <w:noProof/>
+                <w:sz w:val="24"/>
+                <w:szCs w:val="24"/>
+              </w:rPr>
+              <w:t>REFERE</w:t>
+            </w:r>
+            <w:r>
+              <w:rPr>
+                <w:rStyle w:val="Hyperlink"/>
+                <w:rFonts w:ascii="Times New Roman" w:hAnsi="Times New Roman" w:cs="Times New Roman"/>
+                <w:noProof/>
+                <w:sz w:val="24"/>
+                <w:szCs w:val="24"/>
+              </w:rPr>
+              <w:t>N</w:t>
+            </w:r>
+            <w:r>
+              <w:rPr>
+                <w:rStyle w:val="Hyperlink"/>
+                <w:rFonts w:ascii="Times New Roman" w:hAnsi="Times New Roman" w:cs="Times New Roman"/>
+                <w:noProof/>
+                <w:sz w:val="24"/>
+                <w:szCs w:val="24"/>
+              </w:rPr>
+              <w:t>CES</w:t>
+            </w:r>
+            <w:r>
+              <w:rPr>
+                <w:rFonts w:ascii="Times New Roman" w:hAnsi="Times New Roman" w:cs="Times New Roman"/>
+                <w:noProof/>
+                <w:webHidden/>
+                <w:sz w:val="24"/>
+                <w:szCs w:val="24"/>
+              </w:rPr>
+              <w:tab/>
+            </w:r>
+            <w:r>
+              <w:rPr>
+                <w:rFonts w:ascii="Times New Roman" w:hAnsi="Times New Roman" w:cs="Times New Roman"/>
+                <w:noProof/>
+                <w:webHidden/>
+                <w:sz w:val="24"/>
+                <w:szCs w:val="24"/>
+              </w:rPr>
+              <w:fldChar w:fldCharType="begin"/>
+            </w:r>
+            <w:r>
+              <w:rPr>
+                <w:rFonts w:ascii="Times New Roman" w:hAnsi="Times New Roman" w:cs="Times New Roman"/>
+                <w:noProof/>
+                <w:webHidden/>
+                <w:sz w:val="24"/>
+                <w:szCs w:val="24"/>
+              </w:rPr>
+              <w:instrText xml:space="preserve"> PAGEREF _Toc62396463 \h </w:instrText>
+            </w:r>
+            <w:r>
+              <w:rPr>
+                <w:rFonts w:ascii="Times New Roman" w:hAnsi="Times New Roman" w:cs="Times New Roman"/>
+                <w:noProof/>
+                <w:webHidden/>
+                <w:sz w:val="24"/>
+                <w:szCs w:val="24"/>
+              </w:rPr>
+            </w:r>
+            <w:r>
+              <w:rPr>
+                <w:rFonts w:ascii="Times New Roman" w:hAnsi="Times New Roman" w:cs="Times New Roman"/>
+                <w:noProof/>
+                <w:webHidden/>
+                <w:sz w:val="24"/>
+                <w:szCs w:val="24"/>
+              </w:rPr>
+              <w:fldChar w:fldCharType="separate"/>
+            </w:r>
+            <w:r>
+              <w:rPr>
+                <w:rFonts w:ascii="Times New Roman" w:hAnsi="Times New Roman" w:cs="Times New Roman"/>
+                <w:noProof/>
+                <w:webHidden/>
+                <w:sz w:val="24"/>
+                <w:szCs w:val="24"/>
+              </w:rPr>
+              <w:t>9</w:t>
+            </w:r>
+            <w:r>
+              <w:rPr>
+                <w:rFonts w:ascii="Times New Roman" w:hAnsi="Times New Roman" w:cs="Times New Roman"/>
+                <w:noProof/>
+                <w:webHidden/>
+                <w:sz w:val="24"/>
+                <w:szCs w:val="24"/>
+              </w:rPr>
+              <w:fldChar w:fldCharType="end"/>
+            </w:r>
+          </w:hyperlink>
+        </w:p>
+        <w:p>
+          <w:r>
+            <w:rPr>
+              <w:b/>
+              <w:bCs/>
+              <w:noProof/>
+            </w:rPr>
+            <w:fldChar w:fldCharType="end"/>
+          </w:r>
+        </w:p>
+      </w:sdtContent>
+    </w:sdt>
+    <w:p>
+      <w:pPr>
+        <w:pStyle w:val="Heading1"/>
+      </w:pPr>
+    </w:p>
+    <w:p>
+      <w:pPr>
+        <w:rPr>
+          <w:rFonts w:ascii="Times New Roman" w:eastAsia="Times New Roman" w:hAnsi="Times New Roman" w:cs="Times New Roman"/>
+          <w:b/>
+          <w:bCs/>
+          <w:kern w:val="36"/>
+          <w:sz w:val="48"/>
+          <w:szCs w:val="48"/>
+        </w:rPr>
+      </w:pPr>
+      <w:r>
+        <w:br w:type="page"/>
+      </w:r>
+    </w:p>
+    <w:p>
+      <w:pPr>
+        <w:pStyle w:val="Heading1"/>
+      </w:pPr>
+      <w:bookmarkStart w:id="0" w:name="_Toc62396457"/>
+      <w:r>
+        <w:lastRenderedPageBreak/>
+        <w:t xml:space="preserve">Is </w:t>
+      </w:r>
+      <w:r>
+        <w:t>JavaScript</w:t>
+      </w:r>
+      <w:r>
+        <w:t xml:space="preserve"> Interpreted</w:t>
+      </w:r>
+      <w:r>
+        <w:t> Language</w:t>
+      </w:r>
+      <w:r>
+        <w:t xml:space="preserve"> in it </w:t>
+      </w:r>
+      <w:r>
+        <w:t>entirely</w:t>
+      </w:r>
+      <w:r>
+        <w:t>?</w:t>
+      </w:r>
+      <w:bookmarkEnd w:id="0"/>
+    </w:p>
+    <w:p>
+      <w:pPr>
         <w:pStyle w:val="ListParagraph"/>
-        <w:numPr>
-          <w:ilvl w:val="0"/>
-          <w:numId w:val="3"/>
-        </w:numPr>
+        <w:jc w:val="both"/>
+        <w:rPr>
+          <w:rFonts w:ascii="Times New Roman" w:hAnsi="Times New Roman" w:cs="Times New Roman"/>
+          <w:b/>
+          <w:sz w:val="32"/>
+          <w:szCs w:val="32"/>
+        </w:rPr>
+      </w:pPr>
+    </w:p>
+    <w:p>
+      <w:pPr>
+        <w:pStyle w:val="ListParagraph"/>
         <w:jc w:val="both"/>
         <w:rPr>
           <w:rFonts w:ascii="Times New Roman" w:hAnsi="Times New Roman" w:cs="Times New Roman"/>
@@ -181,7 +1557,7 @@
         </w:rPr>
         <w:t> by the Java compiler. The bytecode is executed by a Java Virtual Machine (JVM). Modern JVMs use a technique called </w:t>
       </w:r>
-      <w:hyperlink r:id="rId5" w:history="1">
+      <w:hyperlink r:id="rId9" w:history="1">
         <w:r>
           <w:rPr>
             <w:rStyle w:val="Hyperlink"/>
@@ -463,7 +1839,16 @@
           <w:sz w:val="24"/>
           <w:szCs w:val="24"/>
         </w:rPr>
-        <w:t>To understand the primary advantage of Java, you'll have to learn about platforms. In most programming languages, a compiler (or interpreter) generates code that can execute on a specific target machine. For example, if you compile a C++ program on a Windows machine, the executable file can be copied to any other machine but it</w:t>
+        <w:t xml:space="preserve">To understand the primary advantage of Java, you'll have to learn about platforms. In most programming languages, a compiler (or interpreter) generates code that can execute on a </w:t>
+      </w:r>
+      <w:r>
+        <w:rPr>
+          <w:rFonts w:ascii="Times New Roman" w:hAnsi="Times New Roman" w:cs="Times New Roman"/>
+          <w:sz w:val="24"/>
+          <w:szCs w:val="24"/>
+        </w:rPr>
+        <w:lastRenderedPageBreak/>
+        <w:t>specific target machine. For example, if you compile a C++ program on a Windows machine, the executable file can be copied to any other machine but it</w:t>
       </w:r>
       <w:proofErr w:type="gramStart"/>
       <w:r>
@@ -481,16 +1866,7 @@
           <w:sz w:val="24"/>
           <w:szCs w:val="24"/>
         </w:rPr>
-        <w:t xml:space="preserve"> only run on other Windows machines but never another machine (e.g., a Mac or a Linux machine). A platform is determined by the target machine (along with its operating system). For earlier languages, language designers needed to create a specialized version of the compiler (or interpreter) for every platform. If you wrote a program that you wanted to make available on multiple platforms, you, as the programmer, would </w:t>
-      </w:r>
-      <w:r>
-        <w:rPr>
-          <w:rFonts w:ascii="Times New Roman" w:hAnsi="Times New Roman" w:cs="Times New Roman"/>
-          <w:sz w:val="24"/>
-          <w:szCs w:val="24"/>
-        </w:rPr>
-        <w:lastRenderedPageBreak/>
-        <w:t>have to do quite a bit of additional work.  You would have to create multiple versions of your source code for each platform.</w:t>
+        <w:t xml:space="preserve"> only run on other Windows machines but never another machine (e.g., a Mac or a Linux machine). A platform is determined by the target machine (along with its operating system). For earlier languages, language designers needed to create a specialized version of the compiler (or interpreter) for every platform. If you wrote a program that you wanted to make available on multiple platforms, you, as the programmer, would have to do quite a bit of additional work.  You would have to create multiple versions of your source code for each platform.</w:t>
       </w:r>
     </w:p>
     <w:p>
@@ -673,22 +2049,49 @@
     </w:p>
     <w:p>
       <w:pPr>
-        <w:pStyle w:val="ListParagraph"/>
-        <w:numPr>
-          <w:ilvl w:val="0"/>
-          <w:numId w:val="3"/>
-        </w:numPr>
-        <w:jc w:val="both"/>
-        <w:rPr>
-          <w:sz w:val="24"/>
-          <w:szCs w:val="24"/>
-        </w:rPr>
-      </w:pPr>
-      <w:r>
-        <w:rPr>
-          <w:sz w:val="24"/>
-          <w:szCs w:val="24"/>
-        </w:rPr>
+        <w:pStyle w:val="Heading1"/>
+      </w:pPr>
+      <w:bookmarkStart w:id="1" w:name="_Toc62396458"/>
+      <w:r>
+        <w:t>The H</w:t>
+      </w:r>
+      <w:r>
+        <w:t>istory of “</w:t>
+      </w:r>
+      <w:r>
+        <w:t>type of</w:t>
+      </w:r>
+      <w:r>
+        <w:t xml:space="preserve"> null”</w:t>
+      </w:r>
+      <w:bookmarkEnd w:id="1"/>
+    </w:p>
+    <w:p>
+      <w:pPr>
+        <w:pStyle w:val="NoSpacing"/>
+        <w:spacing w:line="276" w:lineRule="auto"/>
+        <w:jc w:val="both"/>
+        <w:rPr>
+          <w:rFonts w:ascii="Times New Roman" w:hAnsi="Times New Roman" w:cs="Times New Roman"/>
+          <w:sz w:val="24"/>
+          <w:szCs w:val="24"/>
+        </w:rPr>
+      </w:pPr>
+    </w:p>
+    <w:p>
+      <w:pPr>
+        <w:jc w:val="both"/>
+        <w:rPr>
+          <w:sz w:val="24"/>
+          <w:szCs w:val="24"/>
+        </w:rPr>
+      </w:pPr>
+      <w:r>
+        <w:rPr>
+          <w:sz w:val="24"/>
+          <w:szCs w:val="24"/>
+        </w:rPr>
+        <w:lastRenderedPageBreak/>
         <w:t>In the first implementation of JavaScript, values were represented in two parts - a type tag and the actual value. There were 5 type tags that could be used, and the tag for referencing an object was </w:t>
       </w:r>
       <w:r>
@@ -852,18 +2255,15 @@
           <w:sz w:val="24"/>
           <w:szCs w:val="24"/>
         </w:rPr>
-        <w:lastRenderedPageBreak/>
         <w:t>In JavaScript, </w:t>
       </w:r>
-      <w:proofErr w:type="spellStart"/>
-      <w:r>
-        <w:rPr>
-          <w:sz w:val="24"/>
-          <w:szCs w:val="24"/>
-        </w:rPr>
-        <w:t>typeof</w:t>
-      </w:r>
-      <w:proofErr w:type="spellEnd"/>
+      <w:r>
+        <w:rPr>
+          <w:sz w:val="24"/>
+          <w:szCs w:val="24"/>
+        </w:rPr>
+        <w:t>type of</w:t>
+      </w:r>
       <w:r>
         <w:rPr>
           <w:sz w:val="24"/>
@@ -935,7 +2335,7 @@
         </w:rPr>
         <w:t>The good way to check for null is by using the </w:t>
       </w:r>
-      <w:hyperlink r:id="rId6" w:anchor="the-identity-operator" w:history="1">
+      <w:hyperlink r:id="rId10" w:anchor="the-identity-operator" w:history="1">
         <w:r>
           <w:rPr>
             <w:rStyle w:val="Hyperlink"/>
@@ -1225,11 +2625,58 @@
     </w:p>
     <w:p>
       <w:pPr>
-        <w:pStyle w:val="ListParagraph"/>
-        <w:numPr>
-          <w:ilvl w:val="0"/>
-          <w:numId w:val="3"/>
-        </w:numPr>
+        <w:jc w:val="both"/>
+        <w:rPr>
+          <w:sz w:val="24"/>
+          <w:szCs w:val="24"/>
+        </w:rPr>
+      </w:pPr>
+    </w:p>
+    <w:p>
+      <w:pPr>
+        <w:pStyle w:val="Heading1"/>
+      </w:pPr>
+      <w:bookmarkStart w:id="2" w:name="_Toc62396459"/>
+    </w:p>
+    <w:p>
+      <w:pPr>
+        <w:pStyle w:val="Heading1"/>
+      </w:pPr>
+      <w:r>
+        <w:lastRenderedPageBreak/>
+        <w:t>W</w:t>
+      </w:r>
+      <w:r>
+        <w:t>hy</w:t>
+      </w:r>
+      <w:proofErr w:type="gramStart"/>
+      <w:r>
+        <w:t>  hoisting</w:t>
+      </w:r>
+      <w:proofErr w:type="gramEnd"/>
+      <w:r>
+        <w:t xml:space="preserve"> is different with </w:t>
+      </w:r>
+      <w:proofErr w:type="spellStart"/>
+      <w:r>
+        <w:t>let</w:t>
+      </w:r>
+      <w:proofErr w:type="spellEnd"/>
+      <w:r>
+        <w:t xml:space="preserve"> and </w:t>
+      </w:r>
+      <w:proofErr w:type="spellStart"/>
+      <w:r>
+        <w:t>const</w:t>
+      </w:r>
+      <w:proofErr w:type="spellEnd"/>
+      <w:r>
+        <w:t xml:space="preserve"> ?</w:t>
+      </w:r>
+      <w:bookmarkEnd w:id="2"/>
+    </w:p>
+    <w:p>
+      <w:pPr>
         <w:jc w:val="both"/>
         <w:rPr>
           <w:sz w:val="24"/>
@@ -1429,6 +2876,26 @@
           <w:szCs w:val="24"/>
         </w:rPr>
       </w:pPr>
+    </w:p>
+    <w:p>
+      <w:pPr>
+        <w:pStyle w:val="ListParagraph"/>
+        <w:jc w:val="both"/>
+        <w:rPr>
+          <w:sz w:val="24"/>
+          <w:szCs w:val="24"/>
+        </w:rPr>
+      </w:pPr>
+    </w:p>
+    <w:p>
+      <w:pPr>
+        <w:pStyle w:val="ListParagraph"/>
+        <w:jc w:val="both"/>
+        <w:rPr>
+          <w:sz w:val="24"/>
+          <w:szCs w:val="24"/>
+        </w:rPr>
+      </w:pPr>
       <w:proofErr w:type="gramStart"/>
       <w:r>
         <w:rPr>
@@ -1525,12 +2992,21 @@
           <w:szCs w:val="24"/>
         </w:rPr>
       </w:pPr>
-      <w:r>
-        <w:rPr>
-          <w:sz w:val="24"/>
-          <w:szCs w:val="24"/>
-        </w:rPr>
-        <w:lastRenderedPageBreak/>
+    </w:p>
+    <w:p>
+      <w:pPr>
+        <w:pStyle w:val="ListParagraph"/>
+        <w:jc w:val="both"/>
+        <w:rPr>
+          <w:sz w:val="24"/>
+          <w:szCs w:val="24"/>
+        </w:rPr>
+      </w:pPr>
+      <w:r>
+        <w:rPr>
+          <w:sz w:val="24"/>
+          <w:szCs w:val="24"/>
+        </w:rPr>
         <w:t xml:space="preserve">All declarations (function, </w:t>
       </w:r>
       <w:proofErr w:type="spellStart"/>
@@ -1708,11 +3184,29 @@
     </w:p>
     <w:p>
       <w:pPr>
+        <w:pStyle w:val="Heading1"/>
+      </w:pPr>
+      <w:bookmarkStart w:id="3" w:name="_Toc62396460"/>
+      <w:r>
+        <w:t>Semicolons in JavaScript: To Use or Not to Use?</w:t>
+      </w:r>
+      <w:bookmarkEnd w:id="3"/>
+    </w:p>
+    <w:p>
+      <w:pPr>
         <w:pStyle w:val="ListParagraph"/>
-        <w:numPr>
-          <w:ilvl w:val="0"/>
-          <w:numId w:val="3"/>
-        </w:numPr>
+        <w:jc w:val="both"/>
+        <w:rPr>
+          <w:rFonts w:ascii="Times New Roman" w:hAnsi="Times New Roman" w:cs="Times New Roman"/>
+          <w:b/>
+          <w:sz w:val="32"/>
+          <w:szCs w:val="32"/>
+        </w:rPr>
+      </w:pPr>
+    </w:p>
+    <w:p>
+      <w:pPr>
+        <w:pStyle w:val="ListParagraph"/>
         <w:jc w:val="both"/>
       </w:pPr>
       <w:r>
@@ -1740,6 +3234,7 @@
           <w:sz w:val="24"/>
           <w:szCs w:val="24"/>
         </w:rPr>
+        <w:lastRenderedPageBreak/>
         <w:t>The process that does this is called </w:t>
       </w:r>
       <w:r>
@@ -1791,7 +3286,7 @@
         </w:rPr>
         <w:t xml:space="preserve"> Academy on the topic, </w:t>
       </w:r>
-      <w:hyperlink r:id="rId7" w:history="1">
+      <w:hyperlink r:id="rId11" w:history="1">
         <w:r>
           <w:rPr>
             <w:rStyle w:val="Hyperlink"/>
@@ -1808,7 +3303,7 @@
         </w:rPr>
         <w:t>. I also found a </w:t>
       </w:r>
-      <w:hyperlink r:id="rId8" w:history="1">
+      <w:hyperlink r:id="rId12" w:history="1">
         <w:r>
           <w:rPr>
             <w:rStyle w:val="Hyperlink"/>
@@ -1929,8 +3424,16 @@
         <w:rPr>
           <w:color w:val="08090A"/>
         </w:rPr>
-        <w:t>The JavaScript parser will automatically add a semicolon when, during the parsing of the source code, it finds these particular situations:</w:t>
-      </w:r>
+        <w:t>The JavaScript parser will automatically add a semicolon when, during the parsing of the source code, it fin</w:t>
+      </w:r>
+      <w:r>
+        <w:rPr>
+          <w:color w:val="08090A"/>
+        </w:rPr>
+        <w:t>ds these particular situations:</w:t>
+      </w:r>
+      <w:bookmarkStart w:id="4" w:name="_GoBack"/>
+      <w:bookmarkEnd w:id="4"/>
     </w:p>
     <w:p>
       <w:pPr>
@@ -1940,167 +3443,133 @@
           <w:color w:val="08090A"/>
         </w:rPr>
       </w:pPr>
+      <w:proofErr w:type="gramStart"/>
+      <w:r>
+        <w:rPr>
+          <w:color w:val="08090A"/>
+        </w:rPr>
+        <w:t>when</w:t>
+      </w:r>
+      <w:proofErr w:type="gramEnd"/>
+      <w:r>
+        <w:rPr>
+          <w:color w:val="08090A"/>
+        </w:rPr>
+        <w:t xml:space="preserve"> the next line starts with code that breaks the current one (code can spawn on multiple lines)</w:t>
+      </w:r>
     </w:p>
     <w:p>
       <w:pPr>
         <w:pStyle w:val="NormalWeb"/>
+        <w:numPr>
+          <w:ilvl w:val="0"/>
+          <w:numId w:val="7"/>
+        </w:numPr>
         <w:shd w:val="clear" w:color="auto" w:fill="FFFFFF"/>
         <w:rPr>
           <w:color w:val="08090A"/>
         </w:rPr>
       </w:pPr>
-      <w:proofErr w:type="gramStart"/>
       <w:r>
         <w:rPr>
           <w:color w:val="08090A"/>
         </w:rPr>
-        <w:t>when</w:t>
-      </w:r>
-      <w:proofErr w:type="gramEnd"/>
-      <w:r>
+        <w:t>when the next line starts with a }, closing the current block</w:t>
+      </w:r>
+    </w:p>
+    <w:p>
+      <w:pPr>
+        <w:pStyle w:val="NormalWeb"/>
+        <w:numPr>
+          <w:ilvl w:val="0"/>
+          <w:numId w:val="7"/>
+        </w:numPr>
+        <w:shd w:val="clear" w:color="auto" w:fill="FFFFFF"/>
         <w:rPr>
           <w:color w:val="08090A"/>
         </w:rPr>
-        <w:t xml:space="preserve"> the next line starts with code that breaks the current one (code can spawn on multiple lines)</w:t>
+      </w:pPr>
+      <w:r>
+        <w:rPr>
+          <w:color w:val="08090A"/>
+        </w:rPr>
+        <w:t>when the end of the source code file is reached</w:t>
       </w:r>
     </w:p>
     <w:p>
       <w:pPr>
         <w:pStyle w:val="NormalWeb"/>
+        <w:numPr>
+          <w:ilvl w:val="0"/>
+          <w:numId w:val="7"/>
+        </w:numPr>
         <w:shd w:val="clear" w:color="auto" w:fill="FFFFFF"/>
         <w:rPr>
           <w:color w:val="08090A"/>
         </w:rPr>
       </w:pPr>
-      <w:proofErr w:type="gramStart"/>
       <w:r>
         <w:rPr>
           <w:color w:val="08090A"/>
         </w:rPr>
-        <w:lastRenderedPageBreak/>
-        <w:t>when</w:t>
-      </w:r>
-      <w:proofErr w:type="gramEnd"/>
-      <w:r>
+        <w:t>when there is a return statement on its own line</w:t>
+      </w:r>
+    </w:p>
+    <w:p>
+      <w:pPr>
+        <w:pStyle w:val="NormalWeb"/>
+        <w:numPr>
+          <w:ilvl w:val="0"/>
+          <w:numId w:val="7"/>
+        </w:numPr>
+        <w:shd w:val="clear" w:color="auto" w:fill="FFFFFF"/>
         <w:rPr>
           <w:color w:val="08090A"/>
         </w:rPr>
-        <w:t xml:space="preserve"> the next line starts with a }, closing the current block</w:t>
+      </w:pPr>
+      <w:r>
+        <w:rPr>
+          <w:color w:val="08090A"/>
+        </w:rPr>
+        <w:t>when there is a break statement on its own line</w:t>
       </w:r>
     </w:p>
     <w:p>
       <w:pPr>
         <w:pStyle w:val="NormalWeb"/>
+        <w:numPr>
+          <w:ilvl w:val="0"/>
+          <w:numId w:val="7"/>
+        </w:numPr>
         <w:shd w:val="clear" w:color="auto" w:fill="FFFFFF"/>
         <w:rPr>
           <w:color w:val="08090A"/>
         </w:rPr>
       </w:pPr>
-      <w:proofErr w:type="gramStart"/>
       <w:r>
         <w:rPr>
           <w:color w:val="08090A"/>
         </w:rPr>
-        <w:t>when</w:t>
-      </w:r>
-      <w:proofErr w:type="gramEnd"/>
-      <w:r>
+        <w:t>when there is a throw statement on its own line</w:t>
+      </w:r>
+    </w:p>
+    <w:p>
+      <w:pPr>
+        <w:pStyle w:val="NormalWeb"/>
+        <w:numPr>
+          <w:ilvl w:val="0"/>
+          <w:numId w:val="7"/>
+        </w:numPr>
+        <w:shd w:val="clear" w:color="auto" w:fill="FFFFFF"/>
         <w:rPr>
           <w:color w:val="08090A"/>
         </w:rPr>
-        <w:t xml:space="preserve"> the end of the source code file is reached</w:t>
-      </w:r>
-    </w:p>
-    <w:p>
-      <w:pPr>
-        <w:pStyle w:val="NormalWeb"/>
-        <w:shd w:val="clear" w:color="auto" w:fill="FFFFFF"/>
+      </w:pPr>
+      <w:r>
         <w:rPr>
           <w:color w:val="08090A"/>
         </w:rPr>
-      </w:pPr>
-      <w:proofErr w:type="gramStart"/>
-      <w:r>
-        <w:rPr>
-          <w:color w:val="08090A"/>
-        </w:rPr>
-        <w:t>when</w:t>
-      </w:r>
-      <w:proofErr w:type="gramEnd"/>
-      <w:r>
-        <w:rPr>
-          <w:color w:val="08090A"/>
-        </w:rPr>
-        <w:t xml:space="preserve"> there is a return statement on its own line</w:t>
-      </w:r>
-    </w:p>
-    <w:p>
-      <w:pPr>
-        <w:pStyle w:val="NormalWeb"/>
-        <w:shd w:val="clear" w:color="auto" w:fill="FFFFFF"/>
-        <w:rPr>
-          <w:color w:val="08090A"/>
-        </w:rPr>
-      </w:pPr>
-      <w:proofErr w:type="gramStart"/>
-      <w:r>
-        <w:rPr>
-          <w:color w:val="08090A"/>
-        </w:rPr>
-        <w:t>when</w:t>
-      </w:r>
-      <w:proofErr w:type="gramEnd"/>
-      <w:r>
-        <w:rPr>
-          <w:color w:val="08090A"/>
-        </w:rPr>
-        <w:t xml:space="preserve"> there is a break statement on its own line</w:t>
-      </w:r>
-    </w:p>
-    <w:p>
-      <w:pPr>
-        <w:pStyle w:val="NormalWeb"/>
-        <w:shd w:val="clear" w:color="auto" w:fill="FFFFFF"/>
-        <w:rPr>
-          <w:color w:val="08090A"/>
-        </w:rPr>
-      </w:pPr>
-      <w:proofErr w:type="gramStart"/>
-      <w:r>
-        <w:rPr>
-          <w:color w:val="08090A"/>
-        </w:rPr>
-        <w:t>when</w:t>
-      </w:r>
-      <w:proofErr w:type="gramEnd"/>
-      <w:r>
-        <w:rPr>
-          <w:color w:val="08090A"/>
-        </w:rPr>
-        <w:t xml:space="preserve"> there is a throw statement on its own line</w:t>
-      </w:r>
-    </w:p>
-    <w:p>
-      <w:pPr>
-        <w:pStyle w:val="NormalWeb"/>
-        <w:shd w:val="clear" w:color="auto" w:fill="FFFFFF"/>
-        <w:rPr>
-          <w:color w:val="08090A"/>
-        </w:rPr>
-      </w:pPr>
-      <w:proofErr w:type="gramStart"/>
-      <w:r>
-        <w:rPr>
-          <w:color w:val="08090A"/>
-        </w:rPr>
-        <w:t>when</w:t>
-      </w:r>
-      <w:proofErr w:type="gramEnd"/>
-      <w:r>
-        <w:rPr>
-          <w:color w:val="08090A"/>
-        </w:rPr>
-        <w:t xml:space="preserve"> there is a continue statement on its own line</w:t>
+        <w:t>when there is a continue statement on its own line</w:t>
       </w:r>
     </w:p>
     <w:p>
@@ -2126,6 +3595,7 @@
           <w:szCs w:val="24"/>
         </w:rPr>
       </w:pPr>
+      <w:bookmarkStart w:id="5" w:name="_Toc62396461"/>
       <w:r>
         <w:rPr>
           <w:rFonts w:ascii="Times New Roman" w:eastAsia="Times New Roman" w:hAnsi="Times New Roman" w:cs="Times New Roman"/>
@@ -2136,6 +3606,7 @@
         </w:rPr>
         <w:t>When Should I Not Use Semicolons?</w:t>
       </w:r>
+      <w:bookmarkEnd w:id="5"/>
     </w:p>
     <w:p>
       <w:pPr>
@@ -2229,6 +3700,7 @@
           <w:sz w:val="24"/>
           <w:szCs w:val="24"/>
         </w:rPr>
+        <w:lastRenderedPageBreak/>
         <w:t xml:space="preserve">Note: You do need one after: </w:t>
       </w:r>
       <w:proofErr w:type="gramStart"/>
@@ -2254,6 +3726,24 @@
     </w:p>
     <w:p>
       <w:pPr>
+        <w:pStyle w:val="Heading1"/>
+      </w:pPr>
+      <w:bookmarkStart w:id="6" w:name="_Toc62396462"/>
+      <w:r>
+        <w:t>Expression vs</w:t>
+      </w:r>
+      <w:proofErr w:type="gramStart"/>
+      <w:r>
+        <w:t>  Statement</w:t>
+      </w:r>
+      <w:proofErr w:type="gramEnd"/>
+      <w:r>
+        <w:t xml:space="preserve"> in JavaScript</w:t>
+      </w:r>
+      <w:bookmarkEnd w:id="6"/>
+    </w:p>
+    <w:p>
+      <w:pPr>
         <w:shd w:val="clear" w:color="auto" w:fill="FFFFFF"/>
         <w:spacing w:before="100" w:beforeAutospacing="1" w:after="100" w:afterAutospacing="1" w:line="240" w:lineRule="auto"/>
         <w:rPr>
@@ -2263,104 +3753,134 @@
           <w:szCs w:val="24"/>
         </w:rPr>
       </w:pPr>
-      <w:bookmarkStart w:id="0" w:name="_GoBack"/>
-      <w:bookmarkEnd w:id="0"/>
-    </w:p>
-    <w:p>
-      <w:pPr>
-        <w:pStyle w:val="NormalWeb"/>
-        <w:shd w:val="clear" w:color="auto" w:fill="FFFFFF"/>
-        <w:ind w:left="720"/>
-        <w:rPr>
+      <w:r>
+        <w:rPr>
+          <w:rFonts w:ascii="Times New Roman" w:eastAsia="Times New Roman" w:hAnsi="Times New Roman" w:cs="Times New Roman"/>
           <w:color w:val="08090A"/>
-        </w:rPr>
-      </w:pPr>
-    </w:p>
-    <w:p>
-      <w:pPr>
-        <w:pStyle w:val="ListParagraph"/>
-        <w:ind w:left="1080"/>
-        <w:jc w:val="both"/>
-        <w:rPr>
-          <w:sz w:val="24"/>
-          <w:szCs w:val="24"/>
-        </w:rPr>
-      </w:pPr>
-    </w:p>
-    <w:p>
-      <w:pPr>
-        <w:pStyle w:val="ListParagraph"/>
-        <w:jc w:val="both"/>
-        <w:rPr>
-          <w:sz w:val="24"/>
-          <w:szCs w:val="24"/>
-        </w:rPr>
-      </w:pPr>
-    </w:p>
-    <w:p>
-      <w:pPr>
-        <w:pStyle w:val="ListParagraph"/>
-        <w:jc w:val="both"/>
-        <w:rPr>
-          <w:sz w:val="24"/>
-          <w:szCs w:val="24"/>
-        </w:rPr>
-      </w:pPr>
-    </w:p>
-    <w:p>
-      <w:pPr>
-        <w:jc w:val="both"/>
-        <w:rPr>
-          <w:sz w:val="24"/>
-          <w:szCs w:val="24"/>
-        </w:rPr>
-      </w:pPr>
+          <w:sz w:val="24"/>
+          <w:szCs w:val="24"/>
+        </w:rPr>
+        <w:t xml:space="preserve">Any unit of code that can be evaluated to a value is an expression while </w:t>
+      </w:r>
+      <w:proofErr w:type="gramStart"/>
+      <w:r>
+        <w:rPr>
+          <w:rFonts w:ascii="Times New Roman" w:eastAsia="Times New Roman" w:hAnsi="Times New Roman" w:cs="Times New Roman"/>
+          <w:color w:val="08090A"/>
+          <w:sz w:val="24"/>
+          <w:szCs w:val="24"/>
+        </w:rPr>
+        <w:t>A</w:t>
+      </w:r>
+      <w:proofErr w:type="gramEnd"/>
+      <w:r>
+        <w:rPr>
+          <w:rFonts w:ascii="Times New Roman" w:eastAsia="Times New Roman" w:hAnsi="Times New Roman" w:cs="Times New Roman"/>
+          <w:color w:val="08090A"/>
+          <w:sz w:val="24"/>
+          <w:szCs w:val="24"/>
+        </w:rPr>
+        <w:t xml:space="preserve"> statement is an instruction to perform a specific action.</w:t>
+      </w:r>
     </w:p>
     <w:p/>
-    <w:p/>
-    <w:p>
-      <w:pPr>
-        <w:rPr>
-          <w:rFonts w:ascii="Times New Roman" w:hAnsi="Times New Roman" w:cs="Times New Roman"/>
-          <w:sz w:val="24"/>
-          <w:szCs w:val="24"/>
-        </w:rPr>
-      </w:pPr>
-    </w:p>
-    <w:p/>
-    <w:p/>
-    <w:p/>
-    <w:p/>
-    <w:p/>
-    <w:p/>
-    <w:p/>
-    <w:p/>
-    <w:p/>
-    <w:p/>
-    <w:p/>
-    <w:p/>
-    <w:p/>
-    <w:p/>
-    <w:p/>
-    <w:p/>
-    <w:p/>
-    <w:p/>
-    <w:p/>
-    <w:p/>
-    <w:p>
-      <w:r>
-        <w:t>References</w:t>
-      </w:r>
+    <w:p>
+      <w:pPr>
+        <w:pStyle w:val="Heading1"/>
+      </w:pPr>
+    </w:p>
+    <w:p>
+      <w:pPr>
+        <w:pStyle w:val="Heading1"/>
+      </w:pPr>
+    </w:p>
+    <w:p>
+      <w:pPr>
+        <w:pStyle w:val="Heading1"/>
+      </w:pPr>
+    </w:p>
+    <w:p>
+      <w:pPr>
+        <w:pStyle w:val="Heading1"/>
+      </w:pPr>
+    </w:p>
+    <w:p>
+      <w:pPr>
+        <w:pStyle w:val="Heading1"/>
+      </w:pPr>
+    </w:p>
+    <w:p>
+      <w:pPr>
+        <w:pStyle w:val="Heading1"/>
+      </w:pPr>
+    </w:p>
+    <w:p>
+      <w:pPr>
+        <w:pStyle w:val="Heading1"/>
+      </w:pPr>
+    </w:p>
+    <w:p>
+      <w:pPr>
+        <w:pStyle w:val="Heading1"/>
+      </w:pPr>
+    </w:p>
+    <w:p>
+      <w:pPr>
+        <w:pStyle w:val="Heading1"/>
+      </w:pPr>
+    </w:p>
+    <w:p>
+      <w:pPr>
+        <w:pStyle w:val="Heading1"/>
+      </w:pPr>
+    </w:p>
+    <w:p>
+      <w:pPr>
+        <w:pStyle w:val="Heading1"/>
+      </w:pPr>
+    </w:p>
+    <w:p>
+      <w:pPr>
+        <w:pStyle w:val="Heading1"/>
+      </w:pPr>
+    </w:p>
+    <w:p>
+      <w:pPr>
+        <w:pStyle w:val="Heading1"/>
+      </w:pPr>
+    </w:p>
+    <w:p>
+      <w:pPr>
+        <w:pStyle w:val="Heading1"/>
+      </w:pPr>
+      <w:bookmarkStart w:id="7" w:name="_Toc62396463"/>
+      <w:r>
+        <w:t>R</w:t>
+      </w:r>
+      <w:bookmarkEnd w:id="7"/>
+      <w:r>
+        <w:t>eferences</w:t>
+      </w:r>
+    </w:p>
+    <w:p>
+      <w:pPr>
+        <w:rPr>
+          <w:rFonts w:ascii="Times New Roman" w:hAnsi="Times New Roman" w:cs="Times New Roman"/>
+          <w:b/>
+          <w:sz w:val="28"/>
+          <w:szCs w:val="28"/>
+        </w:rPr>
+      </w:pPr>
     </w:p>
     <w:p>
       <w:pPr>
         <w:pStyle w:val="ListParagraph"/>
         <w:numPr>
           <w:ilvl w:val="0"/>
-          <w:numId w:val="5"/>
+          <w:numId w:val="9"/>
         </w:numPr>
       </w:pPr>
-      <w:hyperlink r:id="rId9" w:history="1">
+      <w:hyperlink r:id="rId13" w:history="1">
         <w:r>
           <w:rPr>
             <w:rStyle w:val="Hyperlink"/>
@@ -2389,7 +3909,7 @@
           <w:numId w:val="5"/>
         </w:numPr>
       </w:pPr>
-      <w:hyperlink r:id="rId10" w:history="1">
+      <w:hyperlink r:id="rId14" w:history="1">
         <w:r>
           <w:rPr>
             <w:rStyle w:val="Hyperlink"/>
@@ -2406,7 +3926,7 @@
           <w:numId w:val="5"/>
         </w:numPr>
       </w:pPr>
-      <w:hyperlink r:id="rId11" w:history="1">
+      <w:hyperlink r:id="rId15" w:history="1">
         <w:r>
           <w:rPr>
             <w:rStyle w:val="Hyperlink"/>
@@ -2423,7 +3943,7 @@
           <w:numId w:val="5"/>
         </w:numPr>
       </w:pPr>
-      <w:hyperlink r:id="rId12" w:history="1">
+      <w:hyperlink r:id="rId16" w:history="1">
         <w:r>
           <w:rPr>
             <w:rStyle w:val="Hyperlink"/>
@@ -2440,7 +3960,7 @@
           <w:numId w:val="5"/>
         </w:numPr>
       </w:pPr>
-      <w:hyperlink r:id="rId13" w:history="1">
+      <w:hyperlink r:id="rId17" w:history="1">
         <w:r>
           <w:rPr>
             <w:rStyle w:val="Hyperlink"/>
@@ -2457,7 +3977,7 @@
           <w:numId w:val="5"/>
         </w:numPr>
       </w:pPr>
-      <w:hyperlink r:id="rId14" w:history="1">
+      <w:hyperlink r:id="rId18" w:history="1">
         <w:r>
           <w:rPr>
             <w:rStyle w:val="Hyperlink"/>
@@ -2477,7 +3997,7 @@
           <w:numId w:val="5"/>
         </w:numPr>
       </w:pPr>
-      <w:hyperlink r:id="rId15" w:history="1">
+      <w:hyperlink r:id="rId19" w:history="1">
         <w:r>
           <w:rPr>
             <w:rStyle w:val="Hyperlink"/>
@@ -2494,7 +4014,7 @@
           <w:numId w:val="5"/>
         </w:numPr>
       </w:pPr>
-      <w:hyperlink r:id="rId16" w:history="1">
+      <w:hyperlink r:id="rId20" w:history="1">
         <w:r>
           <w:rPr>
             <w:rStyle w:val="Hyperlink"/>
@@ -2511,7 +4031,7 @@
           <w:numId w:val="5"/>
         </w:numPr>
       </w:pPr>
-      <w:hyperlink r:id="rId17" w:history="1">
+      <w:hyperlink r:id="rId21" w:history="1">
         <w:r>
           <w:rPr>
             <w:rStyle w:val="Hyperlink"/>
@@ -2528,7 +4048,7 @@
           <w:numId w:val="5"/>
         </w:numPr>
       </w:pPr>
-      <w:hyperlink r:id="rId18" w:history="1">
+      <w:hyperlink r:id="rId22" w:history="1">
         <w:r>
           <w:rPr>
             <w:rStyle w:val="Hyperlink"/>
@@ -2545,7 +4065,7 @@
           <w:numId w:val="5"/>
         </w:numPr>
       </w:pPr>
-      <w:hyperlink r:id="rId19" w:history="1">
+      <w:hyperlink r:id="rId23" w:history="1">
         <w:r>
           <w:rPr>
             <w:rStyle w:val="Hyperlink"/>
@@ -2572,6 +4092,7 @@
     <w:p/>
     <w:p/>
     <w:sectPr>
+      <w:footerReference w:type="default" r:id="rId24"/>
       <w:pgSz w:w="12240" w:h="15840"/>
       <w:pgMar w:top="1440" w:right="1440" w:bottom="1440" w:left="1440" w:header="720" w:footer="720" w:gutter="0"/>
       <w:cols w:space="720"/>
@@ -2581,6 +4102,66 @@
 </w:document>
 </file>
 
+<file path=word/endnotes.xml><?xml version="1.0" encoding="utf-8"?>
+<w:endnotes xmlns:wpc="http://schemas.microsoft.com/office/word/2010/wordprocessingCanvas" xmlns:mc="http://schemas.openxmlformats.org/markup-compatibility/2006" xmlns:o="urn:schemas-microsoft-com:office:office" xmlns:r="http://schemas.openxmlformats.org/officeDocument/2006/relationships" xmlns:m="http://schemas.openxmlformats.org/officeDocument/2006/math" xmlns:v="urn:schemas-microsoft-com:vml" xmlns:wp14="http://schemas.microsoft.com/office/word/2010/wordprocessingDrawing" xmlns:wp="http://schemas.openxmlformats.org/drawingml/2006/wordprocessingDrawing" xmlns:w10="urn:schemas-microsoft-com:office:word" xmlns:w="http://schemas.openxmlformats.org/wordprocessingml/2006/main" xmlns:w14="http://schemas.microsoft.com/office/word/2010/wordml" xmlns:w15="http://schemas.microsoft.com/office/word/2012/wordml" xmlns:wpg="http://schemas.microsoft.com/office/word/2010/wordprocessingGroup" xmlns:wpi="http://schemas.microsoft.com/office/word/2010/wordprocessingInk" xmlns:wne="http://schemas.microsoft.com/office/word/2006/wordml" xmlns:wps="http://schemas.microsoft.com/office/word/2010/wordprocessingShape" mc:Ignorable="w14 w15 wp14">
+  <w:endnote w:type="separator" w:id="-1">
+    <w:p>
+      <w:pPr>
+        <w:spacing w:after="0" w:line="240" w:lineRule="auto"/>
+      </w:pPr>
+      <w:r>
+        <w:separator/>
+      </w:r>
+    </w:p>
+  </w:endnote>
+  <w:endnote w:type="continuationSeparator" w:id="0">
+    <w:p>
+      <w:pPr>
+        <w:spacing w:after="0" w:line="240" w:lineRule="auto"/>
+      </w:pPr>
+      <w:r>
+        <w:continuationSeparator/>
+      </w:r>
+    </w:p>
+  </w:endnote>
+</w:endnotes>
+</file>
+
+<file path=word/footer1.xml><?xml version="1.0" encoding="utf-8"?>
+<w:ftr xmlns:wpc="http://schemas.microsoft.com/office/word/2010/wordprocessingCanvas" xmlns:mc="http://schemas.openxmlformats.org/markup-compatibility/2006" xmlns:o="urn:schemas-microsoft-com:office:office" xmlns:r="http://schemas.openxmlformats.org/officeDocument/2006/relationships" xmlns:m="http://schemas.openxmlformats.org/officeDocument/2006/math" xmlns:v="urn:schemas-microsoft-com:vml" xmlns:wp14="http://schemas.microsoft.com/office/word/2010/wordprocessingDrawing" xmlns:wp="http://schemas.openxmlformats.org/drawingml/2006/wordprocessingDrawing" xmlns:w10="urn:schemas-microsoft-com:office:word" xmlns:w="http://schemas.openxmlformats.org/wordprocessingml/2006/main" xmlns:w14="http://schemas.microsoft.com/office/word/2010/wordml" xmlns:w15="http://schemas.microsoft.com/office/word/2012/wordml" xmlns:wpg="http://schemas.microsoft.com/office/word/2010/wordprocessingGroup" xmlns:wpi="http://schemas.microsoft.com/office/word/2010/wordprocessingInk" xmlns:wne="http://schemas.microsoft.com/office/word/2006/wordml" xmlns:wps="http://schemas.microsoft.com/office/word/2010/wordprocessingShape" mc:Ignorable="w14 w15 wp14">
+  <w:p>
+    <w:pPr>
+      <w:pStyle w:val="Footer"/>
+    </w:pPr>
+  </w:p>
+</w:ftr>
+</file>
+
+<file path=word/footnotes.xml><?xml version="1.0" encoding="utf-8"?>
+<w:footnotes xmlns:wpc="http://schemas.microsoft.com/office/word/2010/wordprocessingCanvas" xmlns:mc="http://schemas.openxmlformats.org/markup-compatibility/2006" xmlns:o="urn:schemas-microsoft-com:office:office" xmlns:r="http://schemas.openxmlformats.org/officeDocument/2006/relationships" xmlns:m="http://schemas.openxmlformats.org/officeDocument/2006/math" xmlns:v="urn:schemas-microsoft-com:vml" xmlns:wp14="http://schemas.microsoft.com/office/word/2010/wordprocessingDrawing" xmlns:wp="http://schemas.openxmlformats.org/drawingml/2006/wordprocessingDrawing" xmlns:w10="urn:schemas-microsoft-com:office:word" xmlns:w="http://schemas.openxmlformats.org/wordprocessingml/2006/main" xmlns:w14="http://schemas.microsoft.com/office/word/2010/wordml" xmlns:w15="http://schemas.microsoft.com/office/word/2012/wordml" xmlns:wpg="http://schemas.microsoft.com/office/word/2010/wordprocessingGroup" xmlns:wpi="http://schemas.microsoft.com/office/word/2010/wordprocessingInk" xmlns:wne="http://schemas.microsoft.com/office/word/2006/wordml" xmlns:wps="http://schemas.microsoft.com/office/word/2010/wordprocessingShape" mc:Ignorable="w14 w15 wp14">
+  <w:footnote w:type="separator" w:id="-1">
+    <w:p>
+      <w:pPr>
+        <w:spacing w:after="0" w:line="240" w:lineRule="auto"/>
+      </w:pPr>
+      <w:r>
+        <w:separator/>
+      </w:r>
+    </w:p>
+  </w:footnote>
+  <w:footnote w:type="continuationSeparator" w:id="0">
+    <w:p>
+      <w:pPr>
+        <w:spacing w:after="0" w:line="240" w:lineRule="auto"/>
+      </w:pPr>
+      <w:r>
+        <w:continuationSeparator/>
+      </w:r>
+    </w:p>
+  </w:footnote>
+</w:footnotes>
+</file>
+
 <file path=word/numbering.xml><?xml version="1.0" encoding="utf-8"?>
 <w:numbering xmlns:wpc="http://schemas.microsoft.com/office/word/2010/wordprocessingCanvas" xmlns:mc="http://schemas.openxmlformats.org/markup-compatibility/2006" xmlns:o="urn:schemas-microsoft-com:office:office" xmlns:r="http://schemas.openxmlformats.org/officeDocument/2006/relationships" xmlns:m="http://schemas.openxmlformats.org/officeDocument/2006/math" xmlns:v="urn:schemas-microsoft-com:vml" xmlns:wp14="http://schemas.microsoft.com/office/word/2010/wordprocessingDrawing" xmlns:wp="http://schemas.openxmlformats.org/drawingml/2006/wordprocessingDrawing" xmlns:w10="urn:schemas-microsoft-com:office:word" xmlns:w="http://schemas.openxmlformats.org/wordprocessingml/2006/main" xmlns:w14="http://schemas.microsoft.com/office/word/2010/wordml" xmlns:w15="http://schemas.microsoft.com/office/word/2012/wordml" xmlns:wpg="http://schemas.microsoft.com/office/word/2010/wordprocessingGroup" xmlns:wpi="http://schemas.microsoft.com/office/word/2010/wordprocessingInk" xmlns:wne="http://schemas.microsoft.com/office/word/2006/wordml" xmlns:wps="http://schemas.microsoft.com/office/word/2010/wordprocessingShape" mc:Ignorable="w14 w15 wp14">
   <w:abstractNum w:abstractNumId="0" w15:restartNumberingAfterBreak="0">
@@ -2764,6 +4345,119 @@
     </w:lvl>
   </w:abstractNum>
   <w:abstractNum w:abstractNumId="2" w15:restartNumberingAfterBreak="0">
+    <w:nsid w:val="1AE57A4E"/>
+    <w:multiLevelType w:val="multilevel"/>
+    <w:tmpl w:val="97F4123C"/>
+    <w:lvl w:ilvl="0">
+      <w:start w:val="1"/>
+      <w:numFmt w:val="decimal"/>
+      <w:lvlText w:val="%1."/>
+      <w:lvlJc w:val="left"/>
+      <w:pPr>
+        <w:tabs>
+          <w:tab w:val="num" w:pos="720"/>
+        </w:tabs>
+        <w:ind w:left="720" w:hanging="360"/>
+      </w:pPr>
+    </w:lvl>
+    <w:lvl w:ilvl="1" w:tentative="1">
+      <w:start w:val="1"/>
+      <w:numFmt w:val="decimal"/>
+      <w:lvlText w:val="%2."/>
+      <w:lvlJc w:val="left"/>
+      <w:pPr>
+        <w:tabs>
+          <w:tab w:val="num" w:pos="1440"/>
+        </w:tabs>
+        <w:ind w:left="1440" w:hanging="360"/>
+      </w:pPr>
+    </w:lvl>
+    <w:lvl w:ilvl="2" w:tentative="1">
+      <w:start w:val="1"/>
+      <w:numFmt w:val="decimal"/>
+      <w:lvlText w:val="%3."/>
+      <w:lvlJc w:val="left"/>
+      <w:pPr>
+        <w:tabs>
+          <w:tab w:val="num" w:pos="2160"/>
+        </w:tabs>
+        <w:ind w:left="2160" w:hanging="360"/>
+      </w:pPr>
+    </w:lvl>
+    <w:lvl w:ilvl="3" w:tentative="1">
+      <w:start w:val="1"/>
+      <w:numFmt w:val="decimal"/>
+      <w:lvlText w:val="%4."/>
+      <w:lvlJc w:val="left"/>
+      <w:pPr>
+        <w:tabs>
+          <w:tab w:val="num" w:pos="2880"/>
+        </w:tabs>
+        <w:ind w:left="2880" w:hanging="360"/>
+      </w:pPr>
+    </w:lvl>
+    <w:lvl w:ilvl="4" w:tentative="1">
+      <w:start w:val="1"/>
+      <w:numFmt w:val="decimal"/>
+      <w:lvlText w:val="%5."/>
+      <w:lvlJc w:val="left"/>
+      <w:pPr>
+        <w:tabs>
+          <w:tab w:val="num" w:pos="3600"/>
+        </w:tabs>
+        <w:ind w:left="3600" w:hanging="360"/>
+      </w:pPr>
+    </w:lvl>
+    <w:lvl w:ilvl="5" w:tentative="1">
+      <w:start w:val="1"/>
+      <w:numFmt w:val="decimal"/>
+      <w:lvlText w:val="%6."/>
+      <w:lvlJc w:val="left"/>
+      <w:pPr>
+        <w:tabs>
+          <w:tab w:val="num" w:pos="4320"/>
+        </w:tabs>
+        <w:ind w:left="4320" w:hanging="360"/>
+      </w:pPr>
+    </w:lvl>
+    <w:lvl w:ilvl="6" w:tentative="1">
+      <w:start w:val="1"/>
+      <w:numFmt w:val="decimal"/>
+      <w:lvlText w:val="%7."/>
+      <w:lvlJc w:val="left"/>
+      <w:pPr>
+        <w:tabs>
+          <w:tab w:val="num" w:pos="5040"/>
+        </w:tabs>
+        <w:ind w:left="5040" w:hanging="360"/>
+      </w:pPr>
+    </w:lvl>
+    <w:lvl w:ilvl="7" w:tentative="1">
+      <w:start w:val="1"/>
+      <w:numFmt w:val="decimal"/>
+      <w:lvlText w:val="%8."/>
+      <w:lvlJc w:val="left"/>
+      <w:pPr>
+        <w:tabs>
+          <w:tab w:val="num" w:pos="5760"/>
+        </w:tabs>
+        <w:ind w:left="5760" w:hanging="360"/>
+      </w:pPr>
+    </w:lvl>
+    <w:lvl w:ilvl="8" w:tentative="1">
+      <w:start w:val="1"/>
+      <w:numFmt w:val="decimal"/>
+      <w:lvlText w:val="%9."/>
+      <w:lvlJc w:val="left"/>
+      <w:pPr>
+        <w:tabs>
+          <w:tab w:val="num" w:pos="6480"/>
+        </w:tabs>
+        <w:ind w:left="6480" w:hanging="360"/>
+      </w:pPr>
+    </w:lvl>
+  </w:abstractNum>
+  <w:abstractNum w:abstractNumId="3" w15:restartNumberingAfterBreak="0">
     <w:nsid w:val="20FE5581"/>
     <w:multiLevelType w:val="hybridMultilevel"/>
     <w:tmpl w:val="39DC25A0"/>
@@ -2853,7 +4547,210 @@
       </w:pPr>
     </w:lvl>
   </w:abstractNum>
-  <w:abstractNum w:abstractNumId="3" w15:restartNumberingAfterBreak="0">
+  <w:abstractNum w:abstractNumId="4" w15:restartNumberingAfterBreak="0">
+    <w:nsid w:val="24A91E35"/>
+    <w:multiLevelType w:val="hybridMultilevel"/>
+    <w:tmpl w:val="2FB6C5D8"/>
+    <w:lvl w:ilvl="0" w:tplc="04090001">
+      <w:start w:val="1"/>
+      <w:numFmt w:val="bullet"/>
+      <w:lvlText w:val=""/>
+      <w:lvlJc w:val="left"/>
+      <w:pPr>
+        <w:ind w:left="720" w:hanging="360"/>
+      </w:pPr>
+      <w:rPr>
+        <w:rFonts w:ascii="Symbol" w:hAnsi="Symbol" w:hint="default"/>
+      </w:rPr>
+    </w:lvl>
+    <w:lvl w:ilvl="1" w:tplc="04090003" w:tentative="1">
+      <w:start w:val="1"/>
+      <w:numFmt w:val="bullet"/>
+      <w:lvlText w:val="o"/>
+      <w:lvlJc w:val="left"/>
+      <w:pPr>
+        <w:ind w:left="1440" w:hanging="360"/>
+      </w:pPr>
+      <w:rPr>
+        <w:rFonts w:ascii="Courier New" w:hAnsi="Courier New" w:cs="Courier New" w:hint="default"/>
+      </w:rPr>
+    </w:lvl>
+    <w:lvl w:ilvl="2" w:tplc="04090005" w:tentative="1">
+      <w:start w:val="1"/>
+      <w:numFmt w:val="bullet"/>
+      <w:lvlText w:val=""/>
+      <w:lvlJc w:val="left"/>
+      <w:pPr>
+        <w:ind w:left="2160" w:hanging="360"/>
+      </w:pPr>
+      <w:rPr>
+        <w:rFonts w:ascii="Wingdings" w:hAnsi="Wingdings" w:hint="default"/>
+      </w:rPr>
+    </w:lvl>
+    <w:lvl w:ilvl="3" w:tplc="04090001" w:tentative="1">
+      <w:start w:val="1"/>
+      <w:numFmt w:val="bullet"/>
+      <w:lvlText w:val=""/>
+      <w:lvlJc w:val="left"/>
+      <w:pPr>
+        <w:ind w:left="2880" w:hanging="360"/>
+      </w:pPr>
+      <w:rPr>
+        <w:rFonts w:ascii="Symbol" w:hAnsi="Symbol" w:hint="default"/>
+      </w:rPr>
+    </w:lvl>
+    <w:lvl w:ilvl="4" w:tplc="04090003" w:tentative="1">
+      <w:start w:val="1"/>
+      <w:numFmt w:val="bullet"/>
+      <w:lvlText w:val="o"/>
+      <w:lvlJc w:val="left"/>
+      <w:pPr>
+        <w:ind w:left="3600" w:hanging="360"/>
+      </w:pPr>
+      <w:rPr>
+        <w:rFonts w:ascii="Courier New" w:hAnsi="Courier New" w:cs="Courier New" w:hint="default"/>
+      </w:rPr>
+    </w:lvl>
+    <w:lvl w:ilvl="5" w:tplc="04090005" w:tentative="1">
+      <w:start w:val="1"/>
+      <w:numFmt w:val="bullet"/>
+      <w:lvlText w:val=""/>
+      <w:lvlJc w:val="left"/>
+      <w:pPr>
+        <w:ind w:left="4320" w:hanging="360"/>
+      </w:pPr>
+      <w:rPr>
+        <w:rFonts w:ascii="Wingdings" w:hAnsi="Wingdings" w:hint="default"/>
+      </w:rPr>
+    </w:lvl>
+    <w:lvl w:ilvl="6" w:tplc="04090001" w:tentative="1">
+      <w:start w:val="1"/>
+      <w:numFmt w:val="bullet"/>
+      <w:lvlText w:val=""/>
+      <w:lvlJc w:val="left"/>
+      <w:pPr>
+        <w:ind w:left="5040" w:hanging="360"/>
+      </w:pPr>
+      <w:rPr>
+        <w:rFonts w:ascii="Symbol" w:hAnsi="Symbol" w:hint="default"/>
+      </w:rPr>
+    </w:lvl>
+    <w:lvl w:ilvl="7" w:tplc="04090003" w:tentative="1">
+      <w:start w:val="1"/>
+      <w:numFmt w:val="bullet"/>
+      <w:lvlText w:val="o"/>
+      <w:lvlJc w:val="left"/>
+      <w:pPr>
+        <w:ind w:left="5760" w:hanging="360"/>
+      </w:pPr>
+      <w:rPr>
+        <w:rFonts w:ascii="Courier New" w:hAnsi="Courier New" w:cs="Courier New" w:hint="default"/>
+      </w:rPr>
+    </w:lvl>
+    <w:lvl w:ilvl="8" w:tplc="04090005" w:tentative="1">
+      <w:start w:val="1"/>
+      <w:numFmt w:val="bullet"/>
+      <w:lvlText w:val=""/>
+      <w:lvlJc w:val="left"/>
+      <w:pPr>
+        <w:ind w:left="6480" w:hanging="360"/>
+      </w:pPr>
+      <w:rPr>
+        <w:rFonts w:ascii="Wingdings" w:hAnsi="Wingdings" w:hint="default"/>
+      </w:rPr>
+    </w:lvl>
+  </w:abstractNum>
+  <w:abstractNum w:abstractNumId="5" w15:restartNumberingAfterBreak="0">
+    <w:nsid w:val="25F134FD"/>
+    <w:multiLevelType w:val="hybridMultilevel"/>
+    <w:tmpl w:val="E174DA94"/>
+    <w:lvl w:ilvl="0" w:tplc="F802EB02">
+      <w:start w:val="1"/>
+      <w:numFmt w:val="decimal"/>
+      <w:lvlText w:val="%1."/>
+      <w:lvlJc w:val="left"/>
+      <w:pPr>
+        <w:ind w:left="720" w:hanging="360"/>
+      </w:pPr>
+      <w:rPr>
+        <w:rFonts w:hint="default"/>
+        <w:color w:val="0A0A23"/>
+      </w:rPr>
+    </w:lvl>
+    <w:lvl w:ilvl="1" w:tplc="04090019" w:tentative="1">
+      <w:start w:val="1"/>
+      <w:numFmt w:val="lowerLetter"/>
+      <w:lvlText w:val="%2."/>
+      <w:lvlJc w:val="left"/>
+      <w:pPr>
+        <w:ind w:left="1440" w:hanging="360"/>
+      </w:pPr>
+    </w:lvl>
+    <w:lvl w:ilvl="2" w:tplc="0409001B" w:tentative="1">
+      <w:start w:val="1"/>
+      <w:numFmt w:val="lowerRoman"/>
+      <w:lvlText w:val="%3."/>
+      <w:lvlJc w:val="right"/>
+      <w:pPr>
+        <w:ind w:left="2160" w:hanging="180"/>
+      </w:pPr>
+    </w:lvl>
+    <w:lvl w:ilvl="3" w:tplc="0409000F" w:tentative="1">
+      <w:start w:val="1"/>
+      <w:numFmt w:val="decimal"/>
+      <w:lvlText w:val="%4."/>
+      <w:lvlJc w:val="left"/>
+      <w:pPr>
+        <w:ind w:left="2880" w:hanging="360"/>
+      </w:pPr>
+    </w:lvl>
+    <w:lvl w:ilvl="4" w:tplc="04090019" w:tentative="1">
+      <w:start w:val="1"/>
+      <w:numFmt w:val="lowerLetter"/>
+      <w:lvlText w:val="%5."/>
+      <w:lvlJc w:val="left"/>
+      <w:pPr>
+        <w:ind w:left="3600" w:hanging="360"/>
+      </w:pPr>
+    </w:lvl>
+    <w:lvl w:ilvl="5" w:tplc="0409001B" w:tentative="1">
+      <w:start w:val="1"/>
+      <w:numFmt w:val="lowerRoman"/>
+      <w:lvlText w:val="%6."/>
+      <w:lvlJc w:val="right"/>
+      <w:pPr>
+        <w:ind w:left="4320" w:hanging="180"/>
+      </w:pPr>
+    </w:lvl>
+    <w:lvl w:ilvl="6" w:tplc="0409000F" w:tentative="1">
+      <w:start w:val="1"/>
+      <w:numFmt w:val="decimal"/>
+      <w:lvlText w:val="%7."/>
+      <w:lvlJc w:val="left"/>
+      <w:pPr>
+        <w:ind w:left="5040" w:hanging="360"/>
+      </w:pPr>
+    </w:lvl>
+    <w:lvl w:ilvl="7" w:tplc="04090019" w:tentative="1">
+      <w:start w:val="1"/>
+      <w:numFmt w:val="lowerLetter"/>
+      <w:lvlText w:val="%8."/>
+      <w:lvlJc w:val="left"/>
+      <w:pPr>
+        <w:ind w:left="5760" w:hanging="360"/>
+      </w:pPr>
+    </w:lvl>
+    <w:lvl w:ilvl="8" w:tplc="0409001B" w:tentative="1">
+      <w:start w:val="1"/>
+      <w:numFmt w:val="lowerRoman"/>
+      <w:lvlText w:val="%9."/>
+      <w:lvlJc w:val="right"/>
+      <w:pPr>
+        <w:ind w:left="6480" w:hanging="180"/>
+      </w:pPr>
+    </w:lvl>
+  </w:abstractNum>
+  <w:abstractNum w:abstractNumId="6" w15:restartNumberingAfterBreak="0">
     <w:nsid w:val="344205B3"/>
     <w:multiLevelType w:val="hybridMultilevel"/>
     <w:tmpl w:val="A448DA1C"/>
@@ -2966,7 +4863,7 @@
       </w:rPr>
     </w:lvl>
   </w:abstractNum>
-  <w:abstractNum w:abstractNumId="4" w15:restartNumberingAfterBreak="0">
+  <w:abstractNum w:abstractNumId="7" w15:restartNumberingAfterBreak="0">
     <w:nsid w:val="4B234625"/>
     <w:multiLevelType w:val="hybridMultilevel"/>
     <w:tmpl w:val="515A4690"/>
@@ -3055,7 +4952,7 @@
       </w:pPr>
     </w:lvl>
   </w:abstractNum>
-  <w:abstractNum w:abstractNumId="5" w15:restartNumberingAfterBreak="0">
+  <w:abstractNum w:abstractNumId="8" w15:restartNumberingAfterBreak="0">
     <w:nsid w:val="55EF77F1"/>
     <w:multiLevelType w:val="multilevel"/>
     <w:tmpl w:val="4036DB5C"/>
@@ -3201,6 +5098,119 @@
       <w:rPr>
         <w:rFonts w:ascii="Symbol" w:hAnsi="Symbol" w:hint="default"/>
         <w:sz w:val="20"/>
+      </w:rPr>
+    </w:lvl>
+  </w:abstractNum>
+  <w:abstractNum w:abstractNumId="9" w15:restartNumberingAfterBreak="0">
+    <w:nsid w:val="743014C3"/>
+    <w:multiLevelType w:val="hybridMultilevel"/>
+    <w:tmpl w:val="8002567E"/>
+    <w:lvl w:ilvl="0" w:tplc="04090001">
+      <w:start w:val="1"/>
+      <w:numFmt w:val="bullet"/>
+      <w:lvlText w:val=""/>
+      <w:lvlJc w:val="left"/>
+      <w:pPr>
+        <w:ind w:left="720" w:hanging="360"/>
+      </w:pPr>
+      <w:rPr>
+        <w:rFonts w:ascii="Symbol" w:hAnsi="Symbol" w:hint="default"/>
+      </w:rPr>
+    </w:lvl>
+    <w:lvl w:ilvl="1" w:tplc="04090003" w:tentative="1">
+      <w:start w:val="1"/>
+      <w:numFmt w:val="bullet"/>
+      <w:lvlText w:val="o"/>
+      <w:lvlJc w:val="left"/>
+      <w:pPr>
+        <w:ind w:left="1440" w:hanging="360"/>
+      </w:pPr>
+      <w:rPr>
+        <w:rFonts w:ascii="Courier New" w:hAnsi="Courier New" w:cs="Courier New" w:hint="default"/>
+      </w:rPr>
+    </w:lvl>
+    <w:lvl w:ilvl="2" w:tplc="04090005" w:tentative="1">
+      <w:start w:val="1"/>
+      <w:numFmt w:val="bullet"/>
+      <w:lvlText w:val=""/>
+      <w:lvlJc w:val="left"/>
+      <w:pPr>
+        <w:ind w:left="2160" w:hanging="360"/>
+      </w:pPr>
+      <w:rPr>
+        <w:rFonts w:ascii="Wingdings" w:hAnsi="Wingdings" w:hint="default"/>
+      </w:rPr>
+    </w:lvl>
+    <w:lvl w:ilvl="3" w:tplc="04090001" w:tentative="1">
+      <w:start w:val="1"/>
+      <w:numFmt w:val="bullet"/>
+      <w:lvlText w:val=""/>
+      <w:lvlJc w:val="left"/>
+      <w:pPr>
+        <w:ind w:left="2880" w:hanging="360"/>
+      </w:pPr>
+      <w:rPr>
+        <w:rFonts w:ascii="Symbol" w:hAnsi="Symbol" w:hint="default"/>
+      </w:rPr>
+    </w:lvl>
+    <w:lvl w:ilvl="4" w:tplc="04090003" w:tentative="1">
+      <w:start w:val="1"/>
+      <w:numFmt w:val="bullet"/>
+      <w:lvlText w:val="o"/>
+      <w:lvlJc w:val="left"/>
+      <w:pPr>
+        <w:ind w:left="3600" w:hanging="360"/>
+      </w:pPr>
+      <w:rPr>
+        <w:rFonts w:ascii="Courier New" w:hAnsi="Courier New" w:cs="Courier New" w:hint="default"/>
+      </w:rPr>
+    </w:lvl>
+    <w:lvl w:ilvl="5" w:tplc="04090005" w:tentative="1">
+      <w:start w:val="1"/>
+      <w:numFmt w:val="bullet"/>
+      <w:lvlText w:val=""/>
+      <w:lvlJc w:val="left"/>
+      <w:pPr>
+        <w:ind w:left="4320" w:hanging="360"/>
+      </w:pPr>
+      <w:rPr>
+        <w:rFonts w:ascii="Wingdings" w:hAnsi="Wingdings" w:hint="default"/>
+      </w:rPr>
+    </w:lvl>
+    <w:lvl w:ilvl="6" w:tplc="04090001" w:tentative="1">
+      <w:start w:val="1"/>
+      <w:numFmt w:val="bullet"/>
+      <w:lvlText w:val=""/>
+      <w:lvlJc w:val="left"/>
+      <w:pPr>
+        <w:ind w:left="5040" w:hanging="360"/>
+      </w:pPr>
+      <w:rPr>
+        <w:rFonts w:ascii="Symbol" w:hAnsi="Symbol" w:hint="default"/>
+      </w:rPr>
+    </w:lvl>
+    <w:lvl w:ilvl="7" w:tplc="04090003" w:tentative="1">
+      <w:start w:val="1"/>
+      <w:numFmt w:val="bullet"/>
+      <w:lvlText w:val="o"/>
+      <w:lvlJc w:val="left"/>
+      <w:pPr>
+        <w:ind w:left="5760" w:hanging="360"/>
+      </w:pPr>
+      <w:rPr>
+        <w:rFonts w:ascii="Courier New" w:hAnsi="Courier New" w:cs="Courier New" w:hint="default"/>
+      </w:rPr>
+    </w:lvl>
+    <w:lvl w:ilvl="8" w:tplc="04090005" w:tentative="1">
+      <w:start w:val="1"/>
+      <w:numFmt w:val="bullet"/>
+      <w:lvlText w:val=""/>
+      <w:lvlJc w:val="left"/>
+      <w:pPr>
+        <w:ind w:left="6480" w:hanging="360"/>
+      </w:pPr>
+      <w:rPr>
+        <w:rFonts w:ascii="Wingdings" w:hAnsi="Wingdings" w:hint="default"/>
       </w:rPr>
     </w:lvl>
   </w:abstractNum>
@@ -3208,19 +5218,31 @@
     <w:abstractNumId w:val="0"/>
   </w:num>
   <w:num w:numId="2">
-    <w:abstractNumId w:val="5"/>
+    <w:abstractNumId w:val="8"/>
   </w:num>
   <w:num w:numId="3">
     <w:abstractNumId w:val="1"/>
   </w:num>
   <w:num w:numId="4">
-    <w:abstractNumId w:val="2"/>
+    <w:abstractNumId w:val="3"/>
   </w:num>
   <w:num w:numId="5">
-    <w:abstractNumId w:val="3"/>
+    <w:abstractNumId w:val="6"/>
   </w:num>
   <w:num w:numId="6">
+    <w:abstractNumId w:val="7"/>
+  </w:num>
+  <w:num w:numId="7">
     <w:abstractNumId w:val="4"/>
+  </w:num>
+  <w:num w:numId="8">
+    <w:abstractNumId w:val="5"/>
+  </w:num>
+  <w:num w:numId="9">
+    <w:abstractNumId w:val="9"/>
+  </w:num>
+  <w:num w:numId="10">
+    <w:abstractNumId w:val="2"/>
   </w:num>
 </w:numbering>
 </file>
@@ -3800,6 +5822,86 @@
       <w:szCs w:val="26"/>
     </w:rPr>
   </w:style>
+  <w:style w:type="paragraph" w:styleId="Header">
+    <w:name w:val="header"/>
+    <w:basedOn w:val="Normal"/>
+    <w:link w:val="HeaderChar"/>
+    <w:uiPriority w:val="99"/>
+    <w:unhideWhenUsed/>
+    <w:rsid w:val="00787650"/>
+    <w:pPr>
+      <w:tabs>
+        <w:tab w:val="center" w:pos="4680"/>
+        <w:tab w:val="right" w:pos="9360"/>
+      </w:tabs>
+      <w:spacing w:after="0" w:line="240" w:lineRule="auto"/>
+    </w:pPr>
+  </w:style>
+  <w:style w:type="character" w:customStyle="1" w:styleId="HeaderChar">
+    <w:name w:val="Header Char"/>
+    <w:basedOn w:val="DefaultParagraphFont"/>
+    <w:link w:val="Header"/>
+    <w:uiPriority w:val="99"/>
+    <w:rsid w:val="00787650"/>
+  </w:style>
+  <w:style w:type="paragraph" w:styleId="Footer">
+    <w:name w:val="footer"/>
+    <w:basedOn w:val="Normal"/>
+    <w:link w:val="FooterChar"/>
+    <w:uiPriority w:val="99"/>
+    <w:unhideWhenUsed/>
+    <w:rsid w:val="00787650"/>
+    <w:pPr>
+      <w:tabs>
+        <w:tab w:val="center" w:pos="4680"/>
+        <w:tab w:val="right" w:pos="9360"/>
+      </w:tabs>
+      <w:spacing w:after="0" w:line="240" w:lineRule="auto"/>
+    </w:pPr>
+  </w:style>
+  <w:style w:type="character" w:customStyle="1" w:styleId="FooterChar">
+    <w:name w:val="Footer Char"/>
+    <w:basedOn w:val="DefaultParagraphFont"/>
+    <w:link w:val="Footer"/>
+    <w:uiPriority w:val="99"/>
+    <w:rsid w:val="00787650"/>
+  </w:style>
+  <w:style w:type="paragraph" w:styleId="TOCHeading">
+    <w:name w:val="TOC Heading"/>
+    <w:basedOn w:val="Heading1"/>
+    <w:next w:val="Normal"/>
+    <w:uiPriority w:val="39"/>
+    <w:unhideWhenUsed/>
+    <w:qFormat/>
+    <w:rsid w:val="00596E96"/>
+    <w:pPr>
+      <w:keepNext/>
+      <w:keepLines/>
+      <w:spacing w:before="240" w:beforeAutospacing="0" w:after="0" w:afterAutospacing="0" w:line="259" w:lineRule="auto"/>
+      <w:outlineLvl w:val="9"/>
+    </w:pPr>
+    <w:rPr>
+      <w:rFonts w:asciiTheme="majorHAnsi" w:eastAsiaTheme="majorEastAsia" w:hAnsiTheme="majorHAnsi" w:cstheme="majorBidi"/>
+      <w:b w:val="0"/>
+      <w:bCs w:val="0"/>
+      <w:color w:val="2E74B5" w:themeColor="accent1" w:themeShade="BF"/>
+      <w:kern w:val="0"/>
+      <w:sz w:val="32"/>
+      <w:szCs w:val="32"/>
+    </w:rPr>
+  </w:style>
+  <w:style w:type="paragraph" w:styleId="TOC1">
+    <w:name w:val="toc 1"/>
+    <w:basedOn w:val="Normal"/>
+    <w:next w:val="Normal"/>
+    <w:autoRedefine/>
+    <w:uiPriority w:val="39"/>
+    <w:unhideWhenUsed/>
+    <w:rsid w:val="00596E96"/>
+    <w:pPr>
+      <w:spacing w:after="100"/>
+    </w:pPr>
+  </w:style>
 </w:styles>
 </file>
 
@@ -4062,4 +6164,16 @@
     </a:ext>
   </a:extLst>
 </a:theme>
+</file>
+
+<file path=customXml/item1.xml><?xml version="1.0" encoding="utf-8"?>
+<b:Sources xmlns:b="http://schemas.openxmlformats.org/officeDocument/2006/bibliography" xmlns="http://schemas.openxmlformats.org/officeDocument/2006/bibliography" SelectedStyle="\APASixthEditionOfficeOnline.xsl" StyleName="APA" Version="6"/>
+</file>
+
+<file path=customXml/itemProps1.xml><?xml version="1.0" encoding="utf-8"?>
+<ds:datastoreItem xmlns:ds="http://schemas.openxmlformats.org/officeDocument/2006/customXml" ds:itemID="{0DDA7A5C-B095-4CC7-9763-C039FC23CA99}">
+  <ds:schemaRefs>
+    <ds:schemaRef ds:uri="http://schemas.openxmlformats.org/officeDocument/2006/bibliography"/>
+  </ds:schemaRefs>
+</ds:datastoreItem>
 </file>
</xml_diff>